<commit_message>
Fixed small design time issue with MainWindowViewModel workspaces
git-svn-id: https://cinch.svn.codeplex.com/svn@47316 ffd33b8c-2492-42e0-bdc5-587b920b7d6d
</commit_message>
<xml_diff>
--- a/cinch/Cinch Release Notes.docx
+++ b/cinch/Cinch Release Notes.docx
@@ -123,13 +123,7 @@
         <w:t>CinchV2</w:t>
       </w:r>
       <w:r>
-        <w:t>.sln</w:t>
-      </w:r>
-      <w:r>
-        <w:t xml:space="preserve"> </w:t>
-      </w:r>
-      <w:r>
-        <w:t>solution</w:t>
+        <w:t>.sln solution</w:t>
       </w:r>
     </w:p>
     <w:p>
@@ -186,13 +180,7 @@
         <w:t>MEFedMVVM.SL</w:t>
       </w:r>
       <w:r>
-        <w:t>.dll</w:t>
-      </w:r>
-      <w:r>
-        <w:t xml:space="preserve"> from CinchV2.SL\B</w:t>
-      </w:r>
-      <w:r>
-        <w:t xml:space="preserve">in\debug to </w:t>
+        <w:t xml:space="preserve">.dll from CinchV2.SL\Bin\debug to </w:t>
       </w:r>
       <w:r>
         <w:t>SL4_Demo\CinchV2DemoSL\Lib</w:t>
@@ -213,16 +201,8 @@
         <w:t>MEFedMVVM.SL</w:t>
       </w:r>
       <w:r>
-        <w:t>.dll</w:t>
-      </w:r>
-      <w:r>
-        <w:t xml:space="preserve"> from CinchV2.SL B</w:t>
-      </w:r>
-      <w:r>
-        <w:t xml:space="preserve">in\debug to </w:t>
-      </w:r>
-      <w:bookmarkStart w:id="0" w:name="_GoBack"/>
-      <w:bookmarkEnd w:id="0"/>
+        <w:t xml:space="preserve">.dll from CinchV2.SL Bin\debug to </w:t>
+      </w:r>
       <w:r>
         <w:t>SL4_Demo\</w:t>
       </w:r>
@@ -244,10 +224,7 @@
         </w:numPr>
       </w:pPr>
       <w:r>
-        <w:t xml:space="preserve">Compile the </w:t>
-      </w:r>
-      <w:r>
-        <w:t xml:space="preserve">open </w:t>
+        <w:t xml:space="preserve">Compile the open </w:t>
       </w:r>
       <w:r>
         <w:t>SL4_Demo</w:t>
@@ -265,10 +242,7 @@
         </w:numPr>
       </w:pPr>
       <w:r>
-        <w:t xml:space="preserve">Unzip the </w:t>
-      </w:r>
-      <w:r>
-        <w:t>WPF</w:t>
+        <w:t>Unzip the WPF</w:t>
       </w:r>
       <w:r>
         <w:t>_Demo</w:t>
@@ -292,19 +266,7 @@
         </w:numPr>
       </w:pPr>
       <w:r>
-        <w:t>Copy</w:t>
-      </w:r>
-      <w:r>
-        <w:t xml:space="preserve"> Cinch.WPF</w:t>
-      </w:r>
-      <w:r>
-        <w:t>.dll</w:t>
-      </w:r>
-      <w:r>
-        <w:t xml:space="preserve"> from CinchV2.WPF\B</w:t>
-      </w:r>
-      <w:r>
-        <w:t xml:space="preserve">in\debug to </w:t>
+        <w:t xml:space="preserve">Copy Cinch.WPF.dll from CinchV2.WPF\Bin\debug to </w:t>
       </w:r>
       <w:proofErr w:type="spellStart"/>
       <w:r>
@@ -335,32 +297,20 @@
       </w:r>
       <w:proofErr w:type="spellEnd"/>
       <w:r>
-        <w:t>.</w:t>
+        <w:t xml:space="preserve">. </w:t>
+      </w:r>
+      <w:r>
+        <w:t>WPF.dll from CinchV2.</w:t>
       </w:r>
       <w:r>
         <w:t xml:space="preserve"> </w:t>
       </w:r>
       <w:r>
-        <w:t>WPF.dll</w:t>
-      </w:r>
-      <w:r>
-        <w:t xml:space="preserve"> from CinchV2.</w:t>
-      </w:r>
-      <w:r>
-        <w:t xml:space="preserve"> </w:t>
-      </w:r>
-      <w:r>
-        <w:t>WPF</w:t>
-      </w:r>
-      <w:r>
-        <w:t xml:space="preserve"> \</w:t>
+        <w:t>WPF \</w:t>
       </w:r>
       <w:proofErr w:type="spellStart"/>
       <w:r>
-        <w:t>B</w:t>
-      </w:r>
-      <w:r>
-        <w:t>n</w:t>
+        <w:t>Bn</w:t>
       </w:r>
       <w:proofErr w:type="spellEnd"/>
       <w:r>
@@ -395,25 +345,16 @@
       </w:r>
       <w:proofErr w:type="spellEnd"/>
       <w:r>
-        <w:t>.</w:t>
+        <w:t xml:space="preserve">. </w:t>
+      </w:r>
+      <w:r>
+        <w:t>WPF.dll from CinchV2.</w:t>
       </w:r>
       <w:r>
         <w:t xml:space="preserve"> </w:t>
       </w:r>
       <w:r>
-        <w:t>WPF.dll from CinchV2.</w:t>
-      </w:r>
-      <w:r>
-        <w:t xml:space="preserve"> </w:t>
-      </w:r>
-      <w:r>
-        <w:t>WPF</w:t>
-      </w:r>
-      <w:r>
-        <w:t>\B</w:t>
-      </w:r>
-      <w:r>
-        <w:t xml:space="preserve">in\debug to </w:t>
+        <w:t xml:space="preserve">WPF\Bin\debug to </w:t>
       </w:r>
       <w:proofErr w:type="spellStart"/>
       <w:r>
@@ -444,10 +385,7 @@
         </w:numPr>
       </w:pPr>
       <w:r>
-        <w:t xml:space="preserve">Compile the open </w:t>
-      </w:r>
-      <w:r>
-        <w:t>WPF</w:t>
+        <w:t>Compile the open WPF</w:t>
       </w:r>
       <w:r>
         <w:t>_Demo</w:t>
@@ -463,6 +401,39 @@
           <w:rFonts w:ascii="Tahoma" w:hAnsi="Tahoma" w:cs="Tahoma"/>
         </w:rPr>
       </w:pPr>
+      <w:r>
+        <w:rPr>
+          <w:rFonts w:ascii="Tahoma" w:hAnsi="Tahoma" w:cs="Tahoma"/>
+        </w:rPr>
+        <w:t xml:space="preserve">Current </w:t>
+      </w:r>
+      <w:proofErr w:type="gramStart"/>
+      <w:r>
+        <w:rPr>
+          <w:rFonts w:ascii="Tahoma" w:hAnsi="Tahoma" w:cs="Tahoma"/>
+        </w:rPr>
+        <w:t>Release :</w:t>
+      </w:r>
+      <w:proofErr w:type="gramEnd"/>
+      <w:r>
+        <w:rPr>
+          <w:rFonts w:ascii="Tahoma" w:hAnsi="Tahoma" w:cs="Tahoma"/>
+        </w:rPr>
+        <w:t xml:space="preserve"> 14</w:t>
+      </w:r>
+      <w:r>
+        <w:rPr>
+          <w:rFonts w:ascii="Tahoma" w:hAnsi="Tahoma" w:cs="Tahoma"/>
+        </w:rPr>
+        <w:t xml:space="preserve">/06/10 </w:t>
+      </w:r>
+    </w:p>
+    <w:p>
+      <w:r>
+        <w:t>Fixed tiny deign time issue with Workspaces in MainWindowViewModel</w:t>
+      </w:r>
+      <w:bookmarkStart w:id="0" w:name="_GoBack"/>
+      <w:bookmarkEnd w:id="0"/>
     </w:p>
     <w:p>
       <w:pPr>
@@ -471,6 +442,99 @@
           <w:rFonts w:ascii="Tahoma" w:hAnsi="Tahoma" w:cs="Tahoma"/>
         </w:rPr>
       </w:pPr>
+    </w:p>
+    <w:p>
+      <w:pPr>
+        <w:pStyle w:val="Heading2"/>
+        <w:rPr>
+          <w:rFonts w:ascii="Tahoma" w:hAnsi="Tahoma" w:cs="Tahoma"/>
+        </w:rPr>
+      </w:pPr>
+      <w:r>
+        <w:rPr>
+          <w:rFonts w:ascii="Tahoma" w:hAnsi="Tahoma" w:cs="Tahoma"/>
+        </w:rPr>
+        <w:t>47270</w:t>
+      </w:r>
+      <w:r>
+        <w:rPr>
+          <w:rFonts w:ascii="Tahoma" w:hAnsi="Tahoma" w:cs="Tahoma"/>
+        </w:rPr>
+        <w:t xml:space="preserve"> </w:t>
+      </w:r>
+      <w:proofErr w:type="gramStart"/>
+      <w:r>
+        <w:rPr>
+          <w:rFonts w:ascii="Tahoma" w:hAnsi="Tahoma" w:cs="Tahoma"/>
+        </w:rPr>
+        <w:t>Release :</w:t>
+      </w:r>
+      <w:proofErr w:type="gramEnd"/>
+      <w:r>
+        <w:rPr>
+          <w:rFonts w:ascii="Tahoma" w:hAnsi="Tahoma" w:cs="Tahoma"/>
+        </w:rPr>
+        <w:t xml:space="preserve"> 13/06/10 </w:t>
+      </w:r>
+      <w:r>
+        <w:rPr>
+          <w:rFonts w:ascii="Tahoma" w:hAnsi="Tahoma" w:cs="Tahoma"/>
+        </w:rPr>
+        <w:t>19</w:t>
+      </w:r>
+      <w:r>
+        <w:rPr>
+          <w:rFonts w:ascii="Tahoma" w:hAnsi="Tahoma" w:cs="Tahoma"/>
+        </w:rPr>
+        <w:t>:</w:t>
+      </w:r>
+      <w:r>
+        <w:rPr>
+          <w:rFonts w:ascii="Tahoma" w:hAnsi="Tahoma" w:cs="Tahoma"/>
+        </w:rPr>
+        <w:t>20</w:t>
+      </w:r>
+      <w:r>
+        <w:rPr>
+          <w:rFonts w:ascii="Tahoma" w:hAnsi="Tahoma" w:cs="Tahoma"/>
+        </w:rPr>
+        <w:t xml:space="preserve">PM </w:t>
+      </w:r>
+      <w:proofErr w:type="spellStart"/>
+      <w:r>
+        <w:rPr>
+          <w:rFonts w:ascii="Tahoma" w:hAnsi="Tahoma" w:cs="Tahoma"/>
+        </w:rPr>
+        <w:t>Uk</w:t>
+      </w:r>
+      <w:proofErr w:type="spellEnd"/>
+      <w:r>
+        <w:rPr>
+          <w:rFonts w:ascii="Tahoma" w:hAnsi="Tahoma" w:cs="Tahoma"/>
+        </w:rPr>
+        <w:t xml:space="preserve"> time</w:t>
+      </w:r>
+    </w:p>
+    <w:p>
+      <w:r>
+        <w:t xml:space="preserve">Good </w:t>
+      </w:r>
+      <w:proofErr w:type="spellStart"/>
+      <w:r>
+        <w:t>checkin</w:t>
+      </w:r>
+      <w:proofErr w:type="spellEnd"/>
+      <w:r>
+        <w:t xml:space="preserve"> of CinchV2</w:t>
+      </w:r>
+    </w:p>
+    <w:p>
+      <w:pPr>
+        <w:pStyle w:val="Heading2"/>
+        <w:rPr>
+          <w:rFonts w:ascii="Tahoma" w:hAnsi="Tahoma" w:cs="Tahoma"/>
+        </w:rPr>
+      </w:pPr>
       <w:r>
         <w:rPr>
           <w:rFonts w:ascii="Tahoma" w:hAnsi="Tahoma" w:cs="Tahoma"/>
@@ -543,7 +607,6 @@
         <w:rPr>
           <w:rFonts w:ascii="Tahoma" w:hAnsi="Tahoma" w:cs="Tahoma"/>
         </w:rPr>
-        <w:lastRenderedPageBreak/>
         <w:t>46208 :</w:t>
       </w:r>
       <w:proofErr w:type="gramEnd"/>
@@ -1190,7 +1253,11 @@
             </w:r>
             <w:proofErr w:type="spellEnd"/>
             <w:r>
-              <w:t xml:space="preserve"> is internal and cannot be used</w:t>
+              <w:t xml:space="preserve"> is internal and cannot be </w:t>
+            </w:r>
+            <w:r>
+              <w:lastRenderedPageBreak/>
+              <w:t>used</w:t>
             </w:r>
           </w:p>
         </w:tc>
@@ -1201,6 +1268,7 @@
           </w:tcPr>
           <w:p>
             <w:r>
+              <w:lastRenderedPageBreak/>
               <w:t xml:space="preserve">Made the </w:t>
             </w:r>
             <w:r>
@@ -1225,6 +1293,7 @@
               <w:rPr>
                 <w:b/>
               </w:rPr>
+              <w:lastRenderedPageBreak/>
               <w:t xml:space="preserve">Cinch </w:t>
             </w:r>
             <w:r>
@@ -1418,7 +1487,6 @@
           </w:tcPr>
           <w:p>
             <w:r>
-              <w:lastRenderedPageBreak/>
               <w:t>These have worked for ages. Working as expected.</w:t>
             </w:r>
           </w:p>
@@ -1440,7 +1508,6 @@
               <w:rPr>
                 <w:b/>
               </w:rPr>
-              <w:lastRenderedPageBreak/>
               <w:t xml:space="preserve">Cinch </w:t>
             </w:r>
             <w:r>

</xml_diff>

<commit_message>
Adding missing ViewModelBase IsCloseable/DisplayName for compatibility with CinchV1s way of managing workspaces, even though CinchV2 is far far better approach
git-svn-id: https://cinch.svn.codeplex.com/svn@47476 ffd33b8c-2492-42e0-bdc5-587b920b7d6d
</commit_message>
<xml_diff>
--- a/cinch/Cinch Release Notes.docx
+++ b/cinch/Cinch Release Notes.docx
@@ -405,36 +405,138 @@
         <w:rPr>
           <w:rFonts w:ascii="Tahoma" w:hAnsi="Tahoma" w:cs="Tahoma"/>
         </w:rPr>
-        <w:t xml:space="preserve">Current </w:t>
+        <w:t>Current Release</w:t>
+      </w:r>
+      <w:r>
+        <w:rPr>
+          <w:rFonts w:ascii="Tahoma" w:hAnsi="Tahoma" w:cs="Tahoma"/>
+        </w:rPr>
+        <w:t xml:space="preserve"> </w:t>
+      </w:r>
+    </w:p>
+    <w:p>
+      <w:pPr>
+        <w:pStyle w:val="Heading2"/>
+        <w:rPr>
+          <w:rFonts w:asciiTheme="minorHAnsi" w:eastAsiaTheme="minorHAnsi" w:hAnsiTheme="minorHAnsi" w:cstheme="minorBidi"/>
+          <w:b w:val="0"/>
+          <w:bCs w:val="0"/>
+          <w:color w:val="auto"/>
+          <w:sz w:val="22"/>
+          <w:szCs w:val="22"/>
+        </w:rPr>
+      </w:pPr>
+      <w:r>
+        <w:rPr>
+          <w:rFonts w:asciiTheme="minorHAnsi" w:eastAsiaTheme="minorHAnsi" w:hAnsiTheme="minorHAnsi" w:cstheme="minorBidi"/>
+          <w:b w:val="0"/>
+          <w:bCs w:val="0"/>
+          <w:color w:val="auto"/>
+          <w:sz w:val="22"/>
+          <w:szCs w:val="22"/>
+        </w:rPr>
+        <w:t xml:space="preserve">Added in get/set for </w:t>
+      </w:r>
+      <w:proofErr w:type="spellStart"/>
+      <w:r>
+        <w:rPr>
+          <w:rFonts w:asciiTheme="minorHAnsi" w:eastAsiaTheme="minorHAnsi" w:hAnsiTheme="minorHAnsi" w:cstheme="minorBidi"/>
+          <w:b w:val="0"/>
+          <w:bCs w:val="0"/>
+          <w:color w:val="auto"/>
+          <w:sz w:val="22"/>
+          <w:szCs w:val="22"/>
+        </w:rPr>
+        <w:t>ViewModelbase</w:t>
+      </w:r>
+      <w:proofErr w:type="spellEnd"/>
+      <w:r>
+        <w:rPr>
+          <w:rFonts w:asciiTheme="minorHAnsi" w:eastAsiaTheme="minorHAnsi" w:hAnsiTheme="minorHAnsi" w:cstheme="minorBidi"/>
+          <w:b w:val="0"/>
+          <w:bCs w:val="0"/>
+          <w:color w:val="auto"/>
+          <w:sz w:val="22"/>
+          <w:szCs w:val="22"/>
+        </w:rPr>
+        <w:t xml:space="preserve"> for </w:t>
+      </w:r>
+      <w:proofErr w:type="spellStart"/>
+      <w:r>
+        <w:rPr>
+          <w:rFonts w:asciiTheme="minorHAnsi" w:eastAsiaTheme="minorHAnsi" w:hAnsiTheme="minorHAnsi" w:cstheme="minorBidi"/>
+          <w:b w:val="0"/>
+          <w:bCs w:val="0"/>
+          <w:color w:val="auto"/>
+          <w:sz w:val="22"/>
+          <w:szCs w:val="22"/>
+        </w:rPr>
+        <w:t>IsCloseable</w:t>
+      </w:r>
+      <w:proofErr w:type="spellEnd"/>
+      <w:r>
+        <w:rPr>
+          <w:rFonts w:asciiTheme="minorHAnsi" w:eastAsiaTheme="minorHAnsi" w:hAnsiTheme="minorHAnsi" w:cstheme="minorBidi"/>
+          <w:b w:val="0"/>
+          <w:bCs w:val="0"/>
+          <w:color w:val="auto"/>
+          <w:sz w:val="22"/>
+          <w:szCs w:val="22"/>
+        </w:rPr>
+        <w:t>/</w:t>
+      </w:r>
+      <w:proofErr w:type="spellStart"/>
+      <w:r>
+        <w:rPr>
+          <w:rFonts w:asciiTheme="minorHAnsi" w:eastAsiaTheme="minorHAnsi" w:hAnsiTheme="minorHAnsi" w:cstheme="minorBidi"/>
+          <w:b w:val="0"/>
+          <w:bCs w:val="0"/>
+          <w:color w:val="auto"/>
+          <w:sz w:val="22"/>
+          <w:szCs w:val="22"/>
+        </w:rPr>
+        <w:t>DisplayName</w:t>
+      </w:r>
+      <w:proofErr w:type="spellEnd"/>
+      <w:r>
+        <w:rPr>
+          <w:rFonts w:asciiTheme="minorHAnsi" w:eastAsiaTheme="minorHAnsi" w:hAnsiTheme="minorHAnsi" w:cstheme="minorBidi"/>
+          <w:b w:val="0"/>
+          <w:bCs w:val="0"/>
+          <w:color w:val="auto"/>
+          <w:sz w:val="22"/>
+          <w:szCs w:val="22"/>
+        </w:rPr>
+        <w:t xml:space="preserve"> to allow Workspaces for CinchV1 to still work </w:t>
       </w:r>
       <w:proofErr w:type="gramStart"/>
       <w:r>
         <w:rPr>
-          <w:rFonts w:ascii="Tahoma" w:hAnsi="Tahoma" w:cs="Tahoma"/>
-        </w:rPr>
-        <w:t>Release :</w:t>
+          <w:rFonts w:asciiTheme="minorHAnsi" w:eastAsiaTheme="minorHAnsi" w:hAnsiTheme="minorHAnsi" w:cstheme="minorBidi"/>
+          <w:b w:val="0"/>
+          <w:bCs w:val="0"/>
+          <w:color w:val="auto"/>
+          <w:sz w:val="22"/>
+          <w:szCs w:val="22"/>
+        </w:rPr>
+        <w:t>If</w:t>
       </w:r>
       <w:proofErr w:type="gramEnd"/>
       <w:r>
         <w:rPr>
-          <w:rFonts w:ascii="Tahoma" w:hAnsi="Tahoma" w:cs="Tahoma"/>
-        </w:rPr>
-        <w:t xml:space="preserve"> 14</w:t>
-      </w:r>
-      <w:r>
-        <w:rPr>
-          <w:rFonts w:ascii="Tahoma" w:hAnsi="Tahoma" w:cs="Tahoma"/>
-        </w:rPr>
-        <w:t xml:space="preserve">/06/10 </w:t>
-      </w:r>
-    </w:p>
-    <w:p>
-      <w:r>
-        <w:t>Fixed tiny deign time issue with Workspaces in MainWindowViewModel</w:t>
+          <w:rFonts w:asciiTheme="minorHAnsi" w:eastAsiaTheme="minorHAnsi" w:hAnsiTheme="minorHAnsi" w:cstheme="minorBidi"/>
+          <w:b w:val="0"/>
+          <w:bCs w:val="0"/>
+          <w:color w:val="auto"/>
+          <w:sz w:val="22"/>
+          <w:szCs w:val="22"/>
+        </w:rPr>
+        <w:t xml:space="preserve"> required</w:t>
       </w:r>
       <w:bookmarkStart w:id="0" w:name="_GoBack"/>
       <w:bookmarkEnd w:id="0"/>
     </w:p>
+    <w:p/>
     <w:p>
       <w:pPr>
         <w:pStyle w:val="Heading2"/>
@@ -442,19 +544,174 @@
           <w:rFonts w:ascii="Tahoma" w:hAnsi="Tahoma" w:cs="Tahoma"/>
         </w:rPr>
       </w:pPr>
+      <w:r>
+        <w:rPr>
+          <w:rFonts w:ascii="Tahoma" w:hAnsi="Tahoma" w:cs="Tahoma"/>
+        </w:rPr>
+        <w:lastRenderedPageBreak/>
+        <w:t>47</w:t>
+      </w:r>
+      <w:r>
+        <w:rPr>
+          <w:rFonts w:ascii="Tahoma" w:hAnsi="Tahoma" w:cs="Tahoma"/>
+        </w:rPr>
+        <w:t>438</w:t>
+      </w:r>
+      <w:r>
+        <w:rPr>
+          <w:rFonts w:ascii="Tahoma" w:hAnsi="Tahoma" w:cs="Tahoma"/>
+        </w:rPr>
+        <w:t xml:space="preserve"> </w:t>
+      </w:r>
+      <w:proofErr w:type="gramStart"/>
+      <w:r>
+        <w:rPr>
+          <w:rFonts w:ascii="Tahoma" w:hAnsi="Tahoma" w:cs="Tahoma"/>
+        </w:rPr>
+        <w:t>Release :</w:t>
+      </w:r>
+      <w:proofErr w:type="gramEnd"/>
+      <w:r>
+        <w:rPr>
+          <w:rFonts w:ascii="Tahoma" w:hAnsi="Tahoma" w:cs="Tahoma"/>
+        </w:rPr>
+        <w:t xml:space="preserve"> 1</w:t>
+      </w:r>
+      <w:r>
+        <w:rPr>
+          <w:rFonts w:ascii="Tahoma" w:hAnsi="Tahoma" w:cs="Tahoma"/>
+        </w:rPr>
+        <w:t>7</w:t>
+      </w:r>
+      <w:r>
+        <w:rPr>
+          <w:rFonts w:ascii="Tahoma" w:hAnsi="Tahoma" w:cs="Tahoma"/>
+        </w:rPr>
+        <w:t xml:space="preserve">/06/10 </w:t>
+      </w:r>
+      <w:r>
+        <w:rPr>
+          <w:rFonts w:ascii="Tahoma" w:hAnsi="Tahoma" w:cs="Tahoma"/>
+        </w:rPr>
+        <w:t>11</w:t>
+      </w:r>
+      <w:r>
+        <w:rPr>
+          <w:rFonts w:ascii="Tahoma" w:hAnsi="Tahoma" w:cs="Tahoma"/>
+        </w:rPr>
+        <w:t>:</w:t>
+      </w:r>
+      <w:r>
+        <w:rPr>
+          <w:rFonts w:ascii="Tahoma" w:hAnsi="Tahoma" w:cs="Tahoma"/>
+        </w:rPr>
+        <w:t>56AM</w:t>
+      </w:r>
+      <w:r>
+        <w:rPr>
+          <w:rFonts w:ascii="Tahoma" w:hAnsi="Tahoma" w:cs="Tahoma"/>
+        </w:rPr>
+        <w:t xml:space="preserve"> </w:t>
+      </w:r>
+      <w:proofErr w:type="spellStart"/>
+      <w:r>
+        <w:rPr>
+          <w:rFonts w:ascii="Tahoma" w:hAnsi="Tahoma" w:cs="Tahoma"/>
+        </w:rPr>
+        <w:t>Uk</w:t>
+      </w:r>
+      <w:proofErr w:type="spellEnd"/>
+      <w:r>
+        <w:rPr>
+          <w:rFonts w:ascii="Tahoma" w:hAnsi="Tahoma" w:cs="Tahoma"/>
+        </w:rPr>
+        <w:t xml:space="preserve"> time</w:t>
+      </w:r>
     </w:p>
     <w:p>
       <w:pPr>
         <w:pStyle w:val="Heading2"/>
         <w:rPr>
-          <w:rFonts w:ascii="Tahoma" w:hAnsi="Tahoma" w:cs="Tahoma"/>
-        </w:rPr>
-      </w:pPr>
-      <w:r>
-        <w:rPr>
-          <w:rFonts w:ascii="Tahoma" w:hAnsi="Tahoma" w:cs="Tahoma"/>
-        </w:rPr>
-        <w:t>47270</w:t>
+          <w:rFonts w:asciiTheme="minorHAnsi" w:eastAsiaTheme="minorHAnsi" w:hAnsiTheme="minorHAnsi" w:cstheme="minorBidi"/>
+          <w:b w:val="0"/>
+          <w:bCs w:val="0"/>
+          <w:color w:val="auto"/>
+          <w:sz w:val="22"/>
+          <w:szCs w:val="22"/>
+        </w:rPr>
+      </w:pPr>
+      <w:r>
+        <w:rPr>
+          <w:rFonts w:asciiTheme="minorHAnsi" w:eastAsiaTheme="minorHAnsi" w:hAnsiTheme="minorHAnsi" w:cstheme="minorBidi"/>
+          <w:b w:val="0"/>
+          <w:bCs w:val="0"/>
+          <w:color w:val="auto"/>
+          <w:sz w:val="22"/>
+          <w:szCs w:val="22"/>
+        </w:rPr>
+        <w:t xml:space="preserve">Fixed problem with </w:t>
+      </w:r>
+      <w:proofErr w:type="spellStart"/>
+      <w:r>
+        <w:rPr>
+          <w:rFonts w:asciiTheme="minorHAnsi" w:eastAsiaTheme="minorHAnsi" w:hAnsiTheme="minorHAnsi" w:cstheme="minorBidi"/>
+          <w:b w:val="0"/>
+          <w:bCs w:val="0"/>
+          <w:color w:val="auto"/>
+          <w:sz w:val="22"/>
+          <w:szCs w:val="22"/>
+        </w:rPr>
+        <w:t>CanExecute</w:t>
+      </w:r>
+      <w:proofErr w:type="spellEnd"/>
+      <w:r>
+        <w:rPr>
+          <w:rFonts w:asciiTheme="minorHAnsi" w:eastAsiaTheme="minorHAnsi" w:hAnsiTheme="minorHAnsi" w:cstheme="minorBidi"/>
+          <w:b w:val="0"/>
+          <w:bCs w:val="0"/>
+          <w:color w:val="auto"/>
+          <w:sz w:val="22"/>
+          <w:szCs w:val="22"/>
+        </w:rPr>
+        <w:t xml:space="preserve"> and </w:t>
+      </w:r>
+      <w:proofErr w:type="spellStart"/>
+      <w:r>
+        <w:rPr>
+          <w:rFonts w:asciiTheme="minorHAnsi" w:eastAsiaTheme="minorHAnsi" w:hAnsiTheme="minorHAnsi" w:cstheme="minorBidi"/>
+          <w:b w:val="0"/>
+          <w:bCs w:val="0"/>
+          <w:color w:val="auto"/>
+          <w:sz w:val="22"/>
+          <w:szCs w:val="22"/>
+        </w:rPr>
+        <w:t>WeakReferences</w:t>
+      </w:r>
+      <w:proofErr w:type="spellEnd"/>
+      <w:r>
+        <w:rPr>
+          <w:rFonts w:asciiTheme="minorHAnsi" w:eastAsiaTheme="minorHAnsi" w:hAnsiTheme="minorHAnsi" w:cstheme="minorBidi"/>
+          <w:b w:val="0"/>
+          <w:bCs w:val="0"/>
+          <w:color w:val="auto"/>
+          <w:sz w:val="22"/>
+          <w:szCs w:val="22"/>
+        </w:rPr>
+        <w:t xml:space="preserve"> and updated demos accordingly</w:t>
+      </w:r>
+    </w:p>
+    <w:p>
+      <w:pPr>
+        <w:pStyle w:val="Heading2"/>
+        <w:rPr>
+          <w:rFonts w:ascii="Tahoma" w:hAnsi="Tahoma" w:cs="Tahoma"/>
+        </w:rPr>
+      </w:pPr>
+      <w:r>
+        <w:rPr>
+          <w:rFonts w:ascii="Tahoma" w:hAnsi="Tahoma" w:cs="Tahoma"/>
+        </w:rPr>
+        <w:t>47316</w:t>
       </w:r>
       <w:r>
         <w:rPr>
@@ -474,31 +731,121 @@
         <w:rPr>
           <w:rFonts w:ascii="Tahoma" w:hAnsi="Tahoma" w:cs="Tahoma"/>
         </w:rPr>
-        <w:t xml:space="preserve"> 13/06/10 </w:t>
-      </w:r>
-      <w:r>
-        <w:rPr>
-          <w:rFonts w:ascii="Tahoma" w:hAnsi="Tahoma" w:cs="Tahoma"/>
-        </w:rPr>
-        <w:t>19</w:t>
-      </w:r>
-      <w:r>
-        <w:rPr>
-          <w:rFonts w:ascii="Tahoma" w:hAnsi="Tahoma" w:cs="Tahoma"/>
-        </w:rPr>
-        <w:t>:</w:t>
-      </w:r>
-      <w:r>
-        <w:rPr>
-          <w:rFonts w:ascii="Tahoma" w:hAnsi="Tahoma" w:cs="Tahoma"/>
-        </w:rPr>
-        <w:t>20</w:t>
-      </w:r>
-      <w:r>
-        <w:rPr>
-          <w:rFonts w:ascii="Tahoma" w:hAnsi="Tahoma" w:cs="Tahoma"/>
-        </w:rPr>
-        <w:t xml:space="preserve">PM </w:t>
+        <w:t xml:space="preserve"> 1</w:t>
+      </w:r>
+      <w:r>
+        <w:rPr>
+          <w:rFonts w:ascii="Tahoma" w:hAnsi="Tahoma" w:cs="Tahoma"/>
+        </w:rPr>
+        <w:t>4</w:t>
+      </w:r>
+      <w:r>
+        <w:rPr>
+          <w:rFonts w:ascii="Tahoma" w:hAnsi="Tahoma" w:cs="Tahoma"/>
+        </w:rPr>
+        <w:t xml:space="preserve">/06/10 </w:t>
+      </w:r>
+      <w:r>
+        <w:rPr>
+          <w:rFonts w:ascii="Tahoma" w:hAnsi="Tahoma" w:cs="Tahoma"/>
+        </w:rPr>
+        <w:t>10</w:t>
+      </w:r>
+      <w:r>
+        <w:rPr>
+          <w:rFonts w:ascii="Tahoma" w:hAnsi="Tahoma" w:cs="Tahoma"/>
+        </w:rPr>
+        <w:t xml:space="preserve">:20PM </w:t>
+      </w:r>
+      <w:proofErr w:type="spellStart"/>
+      <w:r>
+        <w:rPr>
+          <w:rFonts w:ascii="Tahoma" w:hAnsi="Tahoma" w:cs="Tahoma"/>
+        </w:rPr>
+        <w:t>Uk</w:t>
+      </w:r>
+      <w:proofErr w:type="spellEnd"/>
+      <w:r>
+        <w:rPr>
+          <w:rFonts w:ascii="Tahoma" w:hAnsi="Tahoma" w:cs="Tahoma"/>
+        </w:rPr>
+        <w:t xml:space="preserve"> time</w:t>
+      </w:r>
+    </w:p>
+    <w:p>
+      <w:pPr>
+        <w:pStyle w:val="Heading2"/>
+        <w:rPr>
+          <w:rFonts w:asciiTheme="minorHAnsi" w:eastAsiaTheme="minorHAnsi" w:hAnsiTheme="minorHAnsi" w:cstheme="minorBidi"/>
+          <w:b w:val="0"/>
+          <w:bCs w:val="0"/>
+          <w:color w:val="auto"/>
+          <w:sz w:val="22"/>
+          <w:szCs w:val="22"/>
+        </w:rPr>
+      </w:pPr>
+      <w:r>
+        <w:rPr>
+          <w:rFonts w:asciiTheme="minorHAnsi" w:eastAsiaTheme="minorHAnsi" w:hAnsiTheme="minorHAnsi" w:cstheme="minorBidi"/>
+          <w:b w:val="0"/>
+          <w:bCs w:val="0"/>
+          <w:color w:val="auto"/>
+          <w:sz w:val="22"/>
+          <w:szCs w:val="22"/>
+        </w:rPr>
+        <w:t xml:space="preserve">Fixed small design time issue with </w:t>
+      </w:r>
+      <w:proofErr w:type="spellStart"/>
+      <w:r>
+        <w:rPr>
+          <w:rFonts w:asciiTheme="minorHAnsi" w:eastAsiaTheme="minorHAnsi" w:hAnsiTheme="minorHAnsi" w:cstheme="minorBidi"/>
+          <w:b w:val="0"/>
+          <w:bCs w:val="0"/>
+          <w:color w:val="auto"/>
+          <w:sz w:val="22"/>
+          <w:szCs w:val="22"/>
+        </w:rPr>
+        <w:t>MainWindowViewModel</w:t>
+      </w:r>
+      <w:proofErr w:type="spellEnd"/>
+      <w:r>
+        <w:rPr>
+          <w:rFonts w:asciiTheme="minorHAnsi" w:eastAsiaTheme="minorHAnsi" w:hAnsiTheme="minorHAnsi" w:cstheme="minorBidi"/>
+          <w:b w:val="0"/>
+          <w:bCs w:val="0"/>
+          <w:color w:val="auto"/>
+          <w:sz w:val="22"/>
+          <w:szCs w:val="22"/>
+        </w:rPr>
+        <w:t xml:space="preserve"> workspaces</w:t>
+      </w:r>
+    </w:p>
+    <w:p>
+      <w:pPr>
+        <w:pStyle w:val="Heading2"/>
+        <w:rPr>
+          <w:rFonts w:ascii="Tahoma" w:hAnsi="Tahoma" w:cs="Tahoma"/>
+        </w:rPr>
+      </w:pPr>
+      <w:r>
+        <w:rPr>
+          <w:rFonts w:ascii="Tahoma" w:hAnsi="Tahoma" w:cs="Tahoma"/>
+        </w:rPr>
+        <w:t xml:space="preserve">47270 </w:t>
+      </w:r>
+      <w:proofErr w:type="gramStart"/>
+      <w:r>
+        <w:rPr>
+          <w:rFonts w:ascii="Tahoma" w:hAnsi="Tahoma" w:cs="Tahoma"/>
+        </w:rPr>
+        <w:t>Release :</w:t>
+      </w:r>
+      <w:proofErr w:type="gramEnd"/>
+      <w:r>
+        <w:rPr>
+          <w:rFonts w:ascii="Tahoma" w:hAnsi="Tahoma" w:cs="Tahoma"/>
+        </w:rPr>
+        <w:t xml:space="preserve"> 13/06/10 19:20PM </w:t>
       </w:r>
       <w:proofErr w:type="spellStart"/>
       <w:r>
@@ -1076,6 +1423,7 @@
           <w:p/>
           <w:p>
             <w:r>
+              <w:lastRenderedPageBreak/>
               <w:t xml:space="preserve">The </w:t>
             </w:r>
             <w:proofErr w:type="spellStart"/>
@@ -1155,6 +1503,7 @@
               <w:rPr>
                 <w:b/>
               </w:rPr>
+              <w:lastRenderedPageBreak/>
               <w:t xml:space="preserve">Cinch </w:t>
             </w:r>
             <w:r>
@@ -1201,6 +1550,7 @@
               <w:rPr>
                 <w:b/>
               </w:rPr>
+              <w:lastRenderedPageBreak/>
               <w:t>Cinch Issues:</w:t>
             </w:r>
           </w:p>
@@ -1253,11 +1603,7 @@
             </w:r>
             <w:proofErr w:type="spellEnd"/>
             <w:r>
-              <w:t xml:space="preserve"> is internal and cannot be </w:t>
-            </w:r>
-            <w:r>
-              <w:lastRenderedPageBreak/>
-              <w:t>used</w:t>
+              <w:t xml:space="preserve"> is internal and cannot be used</w:t>
             </w:r>
           </w:p>
         </w:tc>
@@ -1268,7 +1614,6 @@
           </w:tcPr>
           <w:p>
             <w:r>
-              <w:lastRenderedPageBreak/>
               <w:t xml:space="preserve">Made the </w:t>
             </w:r>
             <w:r>
@@ -1293,7 +1638,6 @@
               <w:rPr>
                 <w:b/>
               </w:rPr>
-              <w:lastRenderedPageBreak/>
               <w:t xml:space="preserve">Cinch </w:t>
             </w:r>
             <w:r>

</xml_diff>

<commit_message>
One user alerted to me to a possible issue with the way the WPF workspaces work. This led me to look into a possible memory leak area, I talked to Marlon Grech about this, and it turned out to be a problem with way we were both doing StatusAware services. This has now been fixed up with WeakReferences as well as the CommandCompleted event in SimpleCommand<T1,T2> which also caused a strong reference of the View to be maintained. This is all fixed and tested.
git-svn-id: https://cinch.svn.codeplex.com/svn@48481 ffd33b8c-2492-42e0-bdc5-587b920b7d6d
</commit_message>
<xml_diff>
--- a/cinch/Cinch Release Notes.docx
+++ b/cinch/Cinch Release Notes.docx
@@ -417,17 +417,161 @@
       </w:r>
     </w:p>
     <w:p>
-      <w:pPr>
-        <w:rPr>
-          <w:rStyle w:val="apple-style-span"/>
-          <w:rFonts w:ascii="Segoe UI" w:hAnsi="Segoe UI" w:cs="Segoe UI"/>
-          <w:color w:val="30332D"/>
-          <w:sz w:val="20"/>
-          <w:szCs w:val="20"/>
-        </w:rPr>
-      </w:pPr>
       <w:bookmarkStart w:id="0" w:name="_GoBack"/>
       <w:r>
+        <w:t xml:space="preserve">One user alerted to me to a possible issue with the way the WPF workspaces work. This led me to look into a possible memory leak area, I talked to Marlon </w:t>
+      </w:r>
+      <w:proofErr w:type="spellStart"/>
+      <w:r>
+        <w:t>Grech</w:t>
+      </w:r>
+      <w:proofErr w:type="spellEnd"/>
+      <w:r>
+        <w:t xml:space="preserve"> about this, and it turned out to be a </w:t>
+      </w:r>
+      <w:r>
+        <w:lastRenderedPageBreak/>
+        <w:t xml:space="preserve">problem with way we were both doing </w:t>
+      </w:r>
+      <w:proofErr w:type="spellStart"/>
+      <w:r>
+        <w:t>StatusAware</w:t>
+      </w:r>
+      <w:proofErr w:type="spellEnd"/>
+      <w:r>
+        <w:t xml:space="preserve"> services. This has now been fixed up with </w:t>
+      </w:r>
+      <w:proofErr w:type="spellStart"/>
+      <w:r>
+        <w:t>WeakReferences</w:t>
+      </w:r>
+      <w:proofErr w:type="spellEnd"/>
+      <w:r>
+        <w:t xml:space="preserve"> as well as the </w:t>
+      </w:r>
+      <w:proofErr w:type="spellStart"/>
+      <w:r>
+        <w:t>CommandCompleted</w:t>
+      </w:r>
+      <w:proofErr w:type="spellEnd"/>
+      <w:r>
+        <w:t xml:space="preserve"> event in </w:t>
+      </w:r>
+      <w:proofErr w:type="spellStart"/>
+      <w:r>
+        <w:t>SimpleCommand</w:t>
+      </w:r>
+      <w:proofErr w:type="spellEnd"/>
+      <w:r>
+        <w:t>&lt;T1</w:t>
+      </w:r>
+      <w:proofErr w:type="gramStart"/>
+      <w:r>
+        <w:t>,T2</w:t>
+      </w:r>
+      <w:proofErr w:type="gramEnd"/>
+      <w:r>
+        <w:t>&gt; which also caused a strong reference of the View to be maintained. This is all fixed and tested.</w:t>
+      </w:r>
+    </w:p>
+    <w:bookmarkEnd w:id="0"/>
+    <w:p/>
+    <w:p/>
+    <w:p>
+      <w:pPr>
+        <w:rPr>
+          <w:rStyle w:val="apple-converted-space"/>
+          <w:rFonts w:ascii="Segoe UI" w:hAnsi="Segoe UI" w:cs="Segoe UI"/>
+          <w:color w:val="30332D"/>
+          <w:sz w:val="20"/>
+          <w:szCs w:val="20"/>
+        </w:rPr>
+      </w:pPr>
+    </w:p>
+    <w:p>
+      <w:pPr>
+        <w:pStyle w:val="Heading2"/>
+        <w:rPr>
+          <w:rFonts w:ascii="Tahoma" w:hAnsi="Tahoma" w:cs="Tahoma"/>
+        </w:rPr>
+      </w:pPr>
+      <w:r>
+        <w:rPr>
+          <w:rFonts w:ascii="Tahoma" w:hAnsi="Tahoma" w:cs="Tahoma"/>
+        </w:rPr>
+        <w:t>48252</w:t>
+      </w:r>
+      <w:r>
+        <w:rPr>
+          <w:rFonts w:ascii="Tahoma" w:hAnsi="Tahoma" w:cs="Tahoma"/>
+        </w:rPr>
+        <w:t xml:space="preserve"> </w:t>
+      </w:r>
+      <w:proofErr w:type="gramStart"/>
+      <w:r>
+        <w:rPr>
+          <w:rFonts w:ascii="Tahoma" w:hAnsi="Tahoma" w:cs="Tahoma"/>
+        </w:rPr>
+        <w:t>Release :</w:t>
+      </w:r>
+      <w:proofErr w:type="gramEnd"/>
+      <w:r>
+        <w:rPr>
+          <w:rFonts w:ascii="Tahoma" w:hAnsi="Tahoma" w:cs="Tahoma"/>
+        </w:rPr>
+        <w:t xml:space="preserve"> </w:t>
+      </w:r>
+      <w:r>
+        <w:rPr>
+          <w:rFonts w:ascii="Tahoma" w:hAnsi="Tahoma" w:cs="Tahoma"/>
+        </w:rPr>
+        <w:t>11</w:t>
+      </w:r>
+      <w:r>
+        <w:rPr>
+          <w:rFonts w:ascii="Tahoma" w:hAnsi="Tahoma" w:cs="Tahoma"/>
+        </w:rPr>
+        <w:t xml:space="preserve">/07/10 </w:t>
+      </w:r>
+      <w:r>
+        <w:rPr>
+          <w:rFonts w:ascii="Tahoma" w:hAnsi="Tahoma" w:cs="Tahoma"/>
+        </w:rPr>
+        <w:t>10:32</w:t>
+      </w:r>
+      <w:r>
+        <w:rPr>
+          <w:rFonts w:ascii="Tahoma" w:hAnsi="Tahoma" w:cs="Tahoma"/>
+        </w:rPr>
+        <w:t xml:space="preserve">AM </w:t>
+      </w:r>
+      <w:proofErr w:type="spellStart"/>
+      <w:r>
+        <w:rPr>
+          <w:rFonts w:ascii="Tahoma" w:hAnsi="Tahoma" w:cs="Tahoma"/>
+        </w:rPr>
+        <w:t>Uk</w:t>
+      </w:r>
+      <w:proofErr w:type="spellEnd"/>
+      <w:r>
+        <w:rPr>
+          <w:rFonts w:ascii="Tahoma" w:hAnsi="Tahoma" w:cs="Tahoma"/>
+        </w:rPr>
+        <w:t xml:space="preserve"> time</w:t>
+      </w:r>
+    </w:p>
+    <w:p/>
+    <w:p>
+      <w:pPr>
+        <w:rPr>
+          <w:rStyle w:val="apple-style-span"/>
+          <w:rFonts w:ascii="Segoe UI" w:hAnsi="Segoe UI" w:cs="Segoe UI"/>
+          <w:color w:val="30332D"/>
+          <w:sz w:val="20"/>
+          <w:szCs w:val="20"/>
+        </w:rPr>
+      </w:pPr>
+      <w:r>
         <w:rPr>
           <w:rStyle w:val="apple-style-span"/>
           <w:rFonts w:ascii="Segoe UI" w:hAnsi="Segoe UI" w:cs="Segoe UI"/>
@@ -523,583 +667,572 @@
           <w:sz w:val="20"/>
           <w:szCs w:val="20"/>
         </w:rPr>
-        <w:t xml:space="preserve"> not </w:t>
-      </w:r>
-      <w:r>
-        <w:rPr>
-          <w:rStyle w:val="apple-style-span"/>
-          <w:rFonts w:ascii="Segoe UI" w:hAnsi="Segoe UI" w:cs="Segoe UI"/>
-          <w:color w:val="30332D"/>
-          <w:sz w:val="20"/>
-          <w:szCs w:val="20"/>
+        <w:t xml:space="preserve"> not very real world like, so showed a more real world scenario, where each View would get a new instance of a </w:t>
+      </w:r>
+      <w:proofErr w:type="spellStart"/>
+      <w:r>
+        <w:rPr>
+          <w:rStyle w:val="apple-style-span"/>
+          <w:rFonts w:ascii="Segoe UI" w:hAnsi="Segoe UI" w:cs="Segoe UI"/>
+          <w:color w:val="30332D"/>
+          <w:sz w:val="20"/>
+          <w:szCs w:val="20"/>
+        </w:rPr>
+        <w:t>ViewModel</w:t>
+      </w:r>
+      <w:proofErr w:type="spellEnd"/>
+      <w:r>
+        <w:rPr>
+          <w:rStyle w:val="apple-style-span"/>
+          <w:rFonts w:ascii="Segoe UI" w:hAnsi="Segoe UI" w:cs="Segoe UI"/>
+          <w:color w:val="30332D"/>
+          <w:sz w:val="20"/>
+          <w:szCs w:val="20"/>
+        </w:rPr>
+        <w:t xml:space="preserve"> which is achieved using </w:t>
+      </w:r>
+      <w:r>
+        <w:rPr>
+          <w:rStyle w:val="apple-style-span"/>
+          <w:rFonts w:ascii="Segoe UI" w:hAnsi="Segoe UI" w:cs="Segoe UI"/>
+          <w:color w:val="30332D"/>
+          <w:sz w:val="20"/>
+          <w:szCs w:val="20"/>
+        </w:rPr>
+        <w:t>[</w:t>
+      </w:r>
+      <w:proofErr w:type="spellStart"/>
+      <w:proofErr w:type="gramStart"/>
+      <w:r>
+        <w:rPr>
+          <w:rStyle w:val="apple-style-span"/>
+          <w:rFonts w:ascii="Segoe UI" w:hAnsi="Segoe UI" w:cs="Segoe UI"/>
+          <w:color w:val="30332D"/>
+          <w:sz w:val="20"/>
+          <w:szCs w:val="20"/>
+        </w:rPr>
+        <w:t>PartCreationPolicy</w:t>
+      </w:r>
+      <w:proofErr w:type="spellEnd"/>
+      <w:r>
+        <w:rPr>
+          <w:rStyle w:val="apple-style-span"/>
+          <w:rFonts w:ascii="Segoe UI" w:hAnsi="Segoe UI" w:cs="Segoe UI"/>
+          <w:color w:val="30332D"/>
+          <w:sz w:val="20"/>
+          <w:szCs w:val="20"/>
+        </w:rPr>
+        <w:t>(</w:t>
+      </w:r>
+      <w:proofErr w:type="spellStart"/>
+      <w:proofErr w:type="gramEnd"/>
+      <w:r>
+        <w:rPr>
+          <w:rStyle w:val="apple-style-span"/>
+          <w:rFonts w:ascii="Segoe UI" w:hAnsi="Segoe UI" w:cs="Segoe UI"/>
+          <w:color w:val="30332D"/>
+          <w:sz w:val="20"/>
+          <w:szCs w:val="20"/>
+        </w:rPr>
+        <w:t>CreationPolicy.NonShared</w:t>
+      </w:r>
+      <w:proofErr w:type="spellEnd"/>
+      <w:r>
+        <w:rPr>
+          <w:rStyle w:val="apple-style-span"/>
+          <w:rFonts w:ascii="Segoe UI" w:hAnsi="Segoe UI" w:cs="Segoe UI"/>
+          <w:color w:val="30332D"/>
+          <w:sz w:val="20"/>
+          <w:szCs w:val="20"/>
+        </w:rPr>
+        <w:t>)]</w:t>
+      </w:r>
+      <w:r>
+        <w:rPr>
+          <w:rStyle w:val="apple-style-span"/>
+          <w:rFonts w:ascii="Segoe UI" w:hAnsi="Segoe UI" w:cs="Segoe UI"/>
+          <w:color w:val="30332D"/>
+          <w:sz w:val="20"/>
+          <w:szCs w:val="20"/>
+        </w:rPr>
+        <w:t>.</w:t>
+      </w:r>
+    </w:p>
+    <w:p>
+      <w:pPr>
+        <w:rPr>
+          <w:rStyle w:val="apple-style-span"/>
+          <w:rFonts w:ascii="Segoe UI" w:hAnsi="Segoe UI" w:cs="Segoe UI"/>
+          <w:color w:val="30332D"/>
+          <w:sz w:val="20"/>
+          <w:szCs w:val="20"/>
+        </w:rPr>
+      </w:pPr>
+    </w:p>
+    <w:p>
+      <w:pPr>
+        <w:rPr>
+          <w:rStyle w:val="apple-style-span"/>
+          <w:rFonts w:ascii="Segoe UI" w:hAnsi="Segoe UI" w:cs="Segoe UI"/>
+          <w:color w:val="30332D"/>
+          <w:sz w:val="20"/>
+          <w:szCs w:val="20"/>
+        </w:rPr>
+      </w:pPr>
+      <w:r>
+        <w:rPr>
+          <w:rStyle w:val="apple-style-span"/>
+          <w:rFonts w:ascii="Segoe UI" w:hAnsi="Segoe UI" w:cs="Segoe UI"/>
+          <w:color w:val="30332D"/>
+          <w:sz w:val="20"/>
+          <w:szCs w:val="20"/>
+        </w:rPr>
+        <w:t xml:space="preserve">Also to enable this, I have included a specialised </w:t>
+      </w:r>
+      <w:proofErr w:type="spellStart"/>
+      <w:r>
+        <w:rPr>
+          <w:rStyle w:val="apple-style-span"/>
+          <w:rFonts w:ascii="Segoe UI" w:hAnsi="Segoe UI" w:cs="Segoe UI"/>
+          <w:color w:val="30332D"/>
+          <w:sz w:val="20"/>
+          <w:szCs w:val="20"/>
+        </w:rPr>
+        <w:t>TabControl</w:t>
+      </w:r>
+      <w:proofErr w:type="spellEnd"/>
+      <w:r>
+        <w:rPr>
+          <w:rStyle w:val="apple-style-span"/>
+          <w:rFonts w:ascii="Segoe UI" w:hAnsi="Segoe UI" w:cs="Segoe UI"/>
+          <w:color w:val="30332D"/>
+          <w:sz w:val="20"/>
+          <w:szCs w:val="20"/>
+        </w:rPr>
+        <w:t xml:space="preserve"> for WPF which allows all open Views to be stored in memory and just shows/hides active one. The standard </w:t>
+      </w:r>
+      <w:proofErr w:type="spellStart"/>
+      <w:r>
+        <w:rPr>
+          <w:rStyle w:val="apple-style-span"/>
+          <w:rFonts w:ascii="Segoe UI" w:hAnsi="Segoe UI" w:cs="Segoe UI"/>
+          <w:color w:val="30332D"/>
+          <w:sz w:val="20"/>
+          <w:szCs w:val="20"/>
+        </w:rPr>
+        <w:t>TabControl</w:t>
+      </w:r>
+      <w:proofErr w:type="spellEnd"/>
+      <w:r>
+        <w:rPr>
+          <w:rStyle w:val="apple-style-span"/>
+          <w:rFonts w:ascii="Segoe UI" w:hAnsi="Segoe UI" w:cs="Segoe UI"/>
+          <w:color w:val="30332D"/>
+          <w:sz w:val="20"/>
+          <w:szCs w:val="20"/>
+        </w:rPr>
+        <w:t xml:space="preserve"> in WPF works different to this where is creates entire </w:t>
+      </w:r>
+      <w:proofErr w:type="spellStart"/>
+      <w:r>
+        <w:rPr>
+          <w:rStyle w:val="apple-style-span"/>
+          <w:rFonts w:ascii="Segoe UI" w:hAnsi="Segoe UI" w:cs="Segoe UI"/>
+          <w:color w:val="30332D"/>
+          <w:sz w:val="20"/>
+          <w:szCs w:val="20"/>
+        </w:rPr>
+        <w:t>VisualTree</w:t>
+      </w:r>
+      <w:proofErr w:type="spellEnd"/>
+      <w:r>
+        <w:rPr>
+          <w:rStyle w:val="apple-style-span"/>
+          <w:rFonts w:ascii="Segoe UI" w:hAnsi="Segoe UI" w:cs="Segoe UI"/>
+          <w:color w:val="30332D"/>
+          <w:sz w:val="20"/>
+          <w:szCs w:val="20"/>
+        </w:rPr>
+        <w:t xml:space="preserve"> again, so that would be a disaster using </w:t>
+      </w:r>
+      <w:proofErr w:type="spellStart"/>
+      <w:r>
+        <w:rPr>
+          <w:rStyle w:val="apple-style-span"/>
+          <w:rFonts w:ascii="Segoe UI" w:hAnsi="Segoe UI" w:cs="Segoe UI"/>
+          <w:color w:val="30332D"/>
+          <w:sz w:val="20"/>
+          <w:szCs w:val="20"/>
+        </w:rPr>
+        <w:t>MefedMVVM</w:t>
+      </w:r>
+      <w:proofErr w:type="spellEnd"/>
+      <w:r>
+        <w:rPr>
+          <w:rStyle w:val="apple-style-span"/>
+          <w:rFonts w:ascii="Segoe UI" w:hAnsi="Segoe UI" w:cs="Segoe UI"/>
+          <w:color w:val="30332D"/>
+          <w:sz w:val="20"/>
+          <w:szCs w:val="20"/>
+        </w:rPr>
+        <w:t xml:space="preserve"> as that would mean we would get a new VM each time we change tabs. So the WPF demo shows you how to work around this using a special </w:t>
+      </w:r>
+      <w:proofErr w:type="spellStart"/>
+      <w:r>
+        <w:rPr>
+          <w:rStyle w:val="apple-style-span"/>
+          <w:rFonts w:ascii="Segoe UI" w:hAnsi="Segoe UI" w:cs="Segoe UI"/>
+          <w:color w:val="30332D"/>
+          <w:sz w:val="20"/>
+          <w:szCs w:val="20"/>
+        </w:rPr>
+        <w:t>TabControlEx</w:t>
+      </w:r>
+      <w:proofErr w:type="spellEnd"/>
+      <w:r>
+        <w:rPr>
+          <w:rStyle w:val="apple-style-span"/>
+          <w:rFonts w:ascii="Segoe UI" w:hAnsi="Segoe UI" w:cs="Segoe UI"/>
+          <w:color w:val="30332D"/>
+          <w:sz w:val="20"/>
+          <w:szCs w:val="20"/>
+        </w:rPr>
+        <w:t xml:space="preserve"> which has a code file and Style (</w:t>
+      </w:r>
+      <w:proofErr w:type="spellStart"/>
+      <w:r>
+        <w:rPr>
+          <w:rStyle w:val="apple-style-span"/>
+          <w:rFonts w:ascii="Segoe UI" w:hAnsi="Segoe UI" w:cs="Segoe UI"/>
+          <w:color w:val="30332D"/>
+          <w:sz w:val="20"/>
+          <w:szCs w:val="20"/>
+        </w:rPr>
+        <w:t>AppStyles.xaml</w:t>
+      </w:r>
+      <w:proofErr w:type="spellEnd"/>
+      <w:r>
+        <w:rPr>
+          <w:rStyle w:val="apple-style-span"/>
+          <w:rFonts w:ascii="Segoe UI" w:hAnsi="Segoe UI" w:cs="Segoe UI"/>
+          <w:color w:val="30332D"/>
+          <w:sz w:val="20"/>
+          <w:szCs w:val="20"/>
+        </w:rPr>
+        <w:t xml:space="preserve">) that you can use. See the WPF demo app for that. </w:t>
+      </w:r>
+    </w:p>
+    <w:p>
+      <w:pPr>
+        <w:rPr>
+          <w:rStyle w:val="apple-style-span"/>
+          <w:rFonts w:ascii="Segoe UI" w:hAnsi="Segoe UI" w:cs="Segoe UI"/>
+          <w:color w:val="30332D"/>
+          <w:sz w:val="20"/>
+          <w:szCs w:val="20"/>
+        </w:rPr>
+      </w:pPr>
+    </w:p>
+    <w:p>
+      <w:r>
+        <w:rPr>
+          <w:rStyle w:val="apple-style-span"/>
+          <w:rFonts w:ascii="Segoe UI" w:hAnsi="Segoe UI" w:cs="Segoe UI"/>
+          <w:color w:val="30332D"/>
+          <w:sz w:val="20"/>
+          <w:szCs w:val="20"/>
+        </w:rPr>
+        <w:t xml:space="preserve">As for SL, as the </w:t>
+      </w:r>
+      <w:proofErr w:type="spellStart"/>
+      <w:r>
+        <w:rPr>
+          <w:rStyle w:val="apple-style-span"/>
+          <w:rFonts w:ascii="Segoe UI" w:hAnsi="Segoe UI" w:cs="Segoe UI"/>
+          <w:color w:val="30332D"/>
+          <w:sz w:val="20"/>
+          <w:szCs w:val="20"/>
+        </w:rPr>
+        <w:t>TabControl</w:t>
+      </w:r>
+      <w:proofErr w:type="spellEnd"/>
+      <w:r>
+        <w:rPr>
+          <w:rStyle w:val="apple-style-span"/>
+          <w:rFonts w:ascii="Segoe UI" w:hAnsi="Segoe UI" w:cs="Segoe UI"/>
+          <w:color w:val="30332D"/>
+          <w:sz w:val="20"/>
+          <w:szCs w:val="20"/>
+        </w:rPr>
+        <w:t xml:space="preserve"> in SL lacks the correct overrides, I am afraid to say you are on your own in trying to figure out that one.</w:t>
+      </w:r>
+    </w:p>
+    <w:p>
+      <w:pPr>
+        <w:pStyle w:val="Heading2"/>
+        <w:rPr>
+          <w:rFonts w:ascii="Tahoma" w:hAnsi="Tahoma" w:cs="Tahoma"/>
+        </w:rPr>
+      </w:pPr>
+    </w:p>
+    <w:p>
+      <w:pPr>
+        <w:pStyle w:val="Heading2"/>
+        <w:rPr>
+          <w:rFonts w:ascii="Tahoma" w:hAnsi="Tahoma" w:cs="Tahoma"/>
+        </w:rPr>
+      </w:pPr>
+      <w:r>
+        <w:rPr>
+          <w:rFonts w:ascii="Tahoma" w:hAnsi="Tahoma" w:cs="Tahoma"/>
+        </w:rPr>
+        <w:t xml:space="preserve">48188 </w:t>
+      </w:r>
+      <w:proofErr w:type="gramStart"/>
+      <w:r>
+        <w:rPr>
+          <w:rFonts w:ascii="Tahoma" w:hAnsi="Tahoma" w:cs="Tahoma"/>
+        </w:rPr>
+        <w:t>Release :</w:t>
+      </w:r>
+      <w:proofErr w:type="gramEnd"/>
+      <w:r>
+        <w:rPr>
+          <w:rFonts w:ascii="Tahoma" w:hAnsi="Tahoma" w:cs="Tahoma"/>
+        </w:rPr>
+        <w:t xml:space="preserve"> 08/07/10 09:15AM </w:t>
+      </w:r>
+      <w:proofErr w:type="spellStart"/>
+      <w:r>
+        <w:rPr>
+          <w:rFonts w:ascii="Tahoma" w:hAnsi="Tahoma" w:cs="Tahoma"/>
+        </w:rPr>
+        <w:t>Uk</w:t>
+      </w:r>
+      <w:proofErr w:type="spellEnd"/>
+      <w:r>
+        <w:rPr>
+          <w:rFonts w:ascii="Tahoma" w:hAnsi="Tahoma" w:cs="Tahoma"/>
+        </w:rPr>
+        <w:t xml:space="preserve"> time</w:t>
+      </w:r>
+    </w:p>
+    <w:p>
+      <w:proofErr w:type="spellStart"/>
+      <w:r>
+        <w:rPr>
+          <w:rStyle w:val="apple-style-span"/>
+          <w:rFonts w:ascii="Segoe UI" w:hAnsi="Segoe UI" w:cs="Segoe UI"/>
+          <w:color w:val="30332D"/>
+          <w:sz w:val="20"/>
+          <w:szCs w:val="20"/>
+        </w:rPr>
+        <w:t>Codeplex</w:t>
+      </w:r>
+      <w:proofErr w:type="spellEnd"/>
+      <w:r>
+        <w:rPr>
+          <w:rStyle w:val="apple-style-span"/>
+          <w:rFonts w:ascii="Segoe UI" w:hAnsi="Segoe UI" w:cs="Segoe UI"/>
+          <w:color w:val="30332D"/>
+          <w:sz w:val="20"/>
+          <w:szCs w:val="20"/>
+        </w:rPr>
+        <w:t xml:space="preserve"> auto </w:t>
+      </w:r>
+      <w:proofErr w:type="spellStart"/>
+      <w:r>
+        <w:rPr>
+          <w:rStyle w:val="apple-style-span"/>
+          <w:rFonts w:ascii="Segoe UI" w:hAnsi="Segoe UI" w:cs="Segoe UI"/>
+          <w:color w:val="30332D"/>
+          <w:sz w:val="20"/>
+          <w:szCs w:val="20"/>
+        </w:rPr>
+        <w:t>checkin</w:t>
+      </w:r>
+      <w:proofErr w:type="spellEnd"/>
+      <w:r>
+        <w:rPr>
+          <w:rStyle w:val="apple-style-span"/>
+          <w:rFonts w:ascii="Segoe UI" w:hAnsi="Segoe UI" w:cs="Segoe UI"/>
+          <w:color w:val="30332D"/>
+          <w:sz w:val="20"/>
+          <w:szCs w:val="20"/>
+        </w:rPr>
+        <w:t xml:space="preserve"> due to server upgrade</w:t>
+      </w:r>
+    </w:p>
+    <w:p>
+      <w:pPr>
+        <w:pStyle w:val="Heading2"/>
+        <w:rPr>
+          <w:rFonts w:ascii="Tahoma" w:hAnsi="Tahoma" w:cs="Tahoma"/>
+        </w:rPr>
+      </w:pPr>
+    </w:p>
+    <w:p>
+      <w:pPr>
+        <w:pStyle w:val="Heading2"/>
+        <w:rPr>
+          <w:rFonts w:ascii="Tahoma" w:hAnsi="Tahoma" w:cs="Tahoma"/>
+        </w:rPr>
+      </w:pPr>
+    </w:p>
+    <w:p>
+      <w:pPr>
+        <w:pStyle w:val="Heading2"/>
+        <w:rPr>
+          <w:rFonts w:ascii="Tahoma" w:hAnsi="Tahoma" w:cs="Tahoma"/>
+        </w:rPr>
+      </w:pPr>
+      <w:r>
+        <w:rPr>
+          <w:rFonts w:ascii="Tahoma" w:hAnsi="Tahoma" w:cs="Tahoma"/>
+        </w:rPr>
+        <w:t xml:space="preserve">47479 </w:t>
+      </w:r>
+      <w:proofErr w:type="gramStart"/>
+      <w:r>
+        <w:rPr>
+          <w:rFonts w:ascii="Tahoma" w:hAnsi="Tahoma" w:cs="Tahoma"/>
+        </w:rPr>
+        <w:t>Release :</w:t>
+      </w:r>
+      <w:proofErr w:type="gramEnd"/>
+      <w:r>
+        <w:rPr>
+          <w:rFonts w:ascii="Tahoma" w:hAnsi="Tahoma" w:cs="Tahoma"/>
+        </w:rPr>
+        <w:t xml:space="preserve"> 19/06/10 08:14AM </w:t>
+      </w:r>
+      <w:proofErr w:type="spellStart"/>
+      <w:r>
+        <w:rPr>
+          <w:rFonts w:ascii="Tahoma" w:hAnsi="Tahoma" w:cs="Tahoma"/>
+        </w:rPr>
+        <w:t>Uk</w:t>
+      </w:r>
+      <w:proofErr w:type="spellEnd"/>
+      <w:r>
+        <w:rPr>
+          <w:rFonts w:ascii="Tahoma" w:hAnsi="Tahoma" w:cs="Tahoma"/>
+        </w:rPr>
+        <w:t xml:space="preserve"> time</w:t>
+      </w:r>
+    </w:p>
+    <w:p>
+      <w:r>
+        <w:rPr>
+          <w:rStyle w:val="apple-style-span"/>
+          <w:rFonts w:ascii="Segoe UI" w:hAnsi="Segoe UI" w:cs="Segoe UI"/>
+          <w:color w:val="30332D"/>
+          <w:sz w:val="20"/>
+          <w:szCs w:val="20"/>
+        </w:rPr>
+        <w:t xml:space="preserve">Adding missing </w:t>
+      </w:r>
+      <w:proofErr w:type="spellStart"/>
+      <w:r>
+        <w:rPr>
+          <w:rStyle w:val="apple-style-span"/>
+          <w:rFonts w:ascii="Segoe UI" w:hAnsi="Segoe UI" w:cs="Segoe UI"/>
+          <w:color w:val="30332D"/>
+          <w:sz w:val="20"/>
+          <w:szCs w:val="20"/>
+        </w:rPr>
+        <w:t>ViewModelBase</w:t>
+      </w:r>
+      <w:proofErr w:type="spellEnd"/>
+      <w:r>
+        <w:rPr>
+          <w:rStyle w:val="apple-style-span"/>
+          <w:rFonts w:ascii="Segoe UI" w:hAnsi="Segoe UI" w:cs="Segoe UI"/>
+          <w:color w:val="30332D"/>
+          <w:sz w:val="20"/>
+          <w:szCs w:val="20"/>
+        </w:rPr>
+        <w:t xml:space="preserve"> </w:t>
+      </w:r>
+      <w:proofErr w:type="spellStart"/>
+      <w:r>
+        <w:rPr>
+          <w:rStyle w:val="apple-style-span"/>
+          <w:rFonts w:ascii="Segoe UI" w:hAnsi="Segoe UI" w:cs="Segoe UI"/>
+          <w:color w:val="30332D"/>
+          <w:sz w:val="20"/>
+          <w:szCs w:val="20"/>
+        </w:rPr>
+        <w:t>IsCloseable</w:t>
+      </w:r>
+      <w:proofErr w:type="spellEnd"/>
+      <w:r>
+        <w:rPr>
+          <w:rStyle w:val="apple-style-span"/>
+          <w:rFonts w:ascii="Segoe UI" w:hAnsi="Segoe UI" w:cs="Segoe UI"/>
+          <w:color w:val="30332D"/>
+          <w:sz w:val="20"/>
+          <w:szCs w:val="20"/>
+        </w:rPr>
+        <w:t>/</w:t>
+      </w:r>
+      <w:proofErr w:type="spellStart"/>
+      <w:r>
+        <w:rPr>
+          <w:rStyle w:val="apple-style-span"/>
+          <w:rFonts w:ascii="Segoe UI" w:hAnsi="Segoe UI" w:cs="Segoe UI"/>
+          <w:color w:val="30332D"/>
+          <w:sz w:val="20"/>
+          <w:szCs w:val="20"/>
+        </w:rPr>
+        <w:t>DisplayName</w:t>
+      </w:r>
+      <w:proofErr w:type="spellEnd"/>
+      <w:r>
+        <w:rPr>
+          <w:rStyle w:val="apple-style-span"/>
+          <w:rFonts w:ascii="Segoe UI" w:hAnsi="Segoe UI" w:cs="Segoe UI"/>
+          <w:color w:val="30332D"/>
+          <w:sz w:val="20"/>
+          <w:szCs w:val="20"/>
+        </w:rPr>
+        <w:t xml:space="preserve"> for compatibility with CinchV1s way of managing workspaces, even though CinchV2 is far </w:t>
+      </w:r>
+      <w:proofErr w:type="spellStart"/>
+      <w:r>
+        <w:rPr>
+          <w:rStyle w:val="apple-style-span"/>
+          <w:rFonts w:ascii="Segoe UI" w:hAnsi="Segoe UI" w:cs="Segoe UI"/>
+          <w:color w:val="30332D"/>
+          <w:sz w:val="20"/>
+          <w:szCs w:val="20"/>
+        </w:rPr>
+        <w:t>far</w:t>
+      </w:r>
+      <w:proofErr w:type="spellEnd"/>
+      <w:r>
+        <w:rPr>
+          <w:rStyle w:val="apple-style-span"/>
+          <w:rFonts w:ascii="Segoe UI" w:hAnsi="Segoe UI" w:cs="Segoe UI"/>
+          <w:color w:val="30332D"/>
+          <w:sz w:val="20"/>
+          <w:szCs w:val="20"/>
+        </w:rPr>
+        <w:t xml:space="preserve"> better approach</w:t>
+      </w:r>
+    </w:p>
+    <w:p>
+      <w:pPr>
+        <w:pStyle w:val="Heading2"/>
+        <w:rPr>
+          <w:rFonts w:ascii="Tahoma" w:hAnsi="Tahoma" w:cs="Tahoma"/>
+        </w:rPr>
+      </w:pPr>
+      <w:r>
+        <w:rPr>
+          <w:rFonts w:ascii="Tahoma" w:hAnsi="Tahoma" w:cs="Tahoma"/>
         </w:rPr>
         <w:lastRenderedPageBreak/>
-        <w:t xml:space="preserve">very real world like, so showed a more real world scenario, where each View would get a new instance of a </w:t>
-      </w:r>
-      <w:proofErr w:type="spellStart"/>
-      <w:r>
-        <w:rPr>
-          <w:rStyle w:val="apple-style-span"/>
-          <w:rFonts w:ascii="Segoe UI" w:hAnsi="Segoe UI" w:cs="Segoe UI"/>
-          <w:color w:val="30332D"/>
-          <w:sz w:val="20"/>
-          <w:szCs w:val="20"/>
-        </w:rPr>
-        <w:t>ViewModel</w:t>
-      </w:r>
-      <w:proofErr w:type="spellEnd"/>
-      <w:r>
-        <w:rPr>
-          <w:rStyle w:val="apple-style-span"/>
-          <w:rFonts w:ascii="Segoe UI" w:hAnsi="Segoe UI" w:cs="Segoe UI"/>
-          <w:color w:val="30332D"/>
-          <w:sz w:val="20"/>
-          <w:szCs w:val="20"/>
-        </w:rPr>
-        <w:t xml:space="preserve"> which is achieved using </w:t>
-      </w:r>
-      <w:r>
-        <w:rPr>
-          <w:rStyle w:val="apple-style-span"/>
-          <w:rFonts w:ascii="Segoe UI" w:hAnsi="Segoe UI" w:cs="Segoe UI"/>
-          <w:color w:val="30332D"/>
-          <w:sz w:val="20"/>
-          <w:szCs w:val="20"/>
-        </w:rPr>
-        <w:t>[</w:t>
-      </w:r>
-      <w:proofErr w:type="spellStart"/>
-      <w:proofErr w:type="gramStart"/>
-      <w:r>
-        <w:rPr>
-          <w:rStyle w:val="apple-style-span"/>
-          <w:rFonts w:ascii="Segoe UI" w:hAnsi="Segoe UI" w:cs="Segoe UI"/>
-          <w:color w:val="30332D"/>
-          <w:sz w:val="20"/>
-          <w:szCs w:val="20"/>
-        </w:rPr>
-        <w:t>PartCreationPolicy</w:t>
-      </w:r>
-      <w:proofErr w:type="spellEnd"/>
-      <w:r>
-        <w:rPr>
-          <w:rStyle w:val="apple-style-span"/>
-          <w:rFonts w:ascii="Segoe UI" w:hAnsi="Segoe UI" w:cs="Segoe UI"/>
-          <w:color w:val="30332D"/>
-          <w:sz w:val="20"/>
-          <w:szCs w:val="20"/>
-        </w:rPr>
-        <w:t>(</w:t>
-      </w:r>
-      <w:proofErr w:type="spellStart"/>
-      <w:proofErr w:type="gramEnd"/>
-      <w:r>
-        <w:rPr>
-          <w:rStyle w:val="apple-style-span"/>
-          <w:rFonts w:ascii="Segoe UI" w:hAnsi="Segoe UI" w:cs="Segoe UI"/>
-          <w:color w:val="30332D"/>
-          <w:sz w:val="20"/>
-          <w:szCs w:val="20"/>
-        </w:rPr>
-        <w:t>CreationPolicy.NonShared</w:t>
-      </w:r>
-      <w:proofErr w:type="spellEnd"/>
-      <w:r>
-        <w:rPr>
-          <w:rStyle w:val="apple-style-span"/>
-          <w:rFonts w:ascii="Segoe UI" w:hAnsi="Segoe UI" w:cs="Segoe UI"/>
-          <w:color w:val="30332D"/>
-          <w:sz w:val="20"/>
-          <w:szCs w:val="20"/>
-        </w:rPr>
-        <w:t>)]</w:t>
-      </w:r>
-      <w:r>
-        <w:rPr>
-          <w:rStyle w:val="apple-style-span"/>
-          <w:rFonts w:ascii="Segoe UI" w:hAnsi="Segoe UI" w:cs="Segoe UI"/>
-          <w:color w:val="30332D"/>
-          <w:sz w:val="20"/>
-          <w:szCs w:val="20"/>
-        </w:rPr>
-        <w:t>.</w:t>
-      </w:r>
-    </w:p>
-    <w:p>
-      <w:pPr>
-        <w:rPr>
-          <w:rStyle w:val="apple-style-span"/>
-          <w:rFonts w:ascii="Segoe UI" w:hAnsi="Segoe UI" w:cs="Segoe UI"/>
-          <w:color w:val="30332D"/>
-          <w:sz w:val="20"/>
-          <w:szCs w:val="20"/>
-        </w:rPr>
-      </w:pPr>
-    </w:p>
-    <w:p>
-      <w:pPr>
-        <w:rPr>
-          <w:rStyle w:val="apple-style-span"/>
-          <w:rFonts w:ascii="Segoe UI" w:hAnsi="Segoe UI" w:cs="Segoe UI"/>
-          <w:color w:val="30332D"/>
-          <w:sz w:val="20"/>
-          <w:szCs w:val="20"/>
-        </w:rPr>
-      </w:pPr>
-      <w:r>
-        <w:rPr>
-          <w:rStyle w:val="apple-style-span"/>
-          <w:rFonts w:ascii="Segoe UI" w:hAnsi="Segoe UI" w:cs="Segoe UI"/>
-          <w:color w:val="30332D"/>
-          <w:sz w:val="20"/>
-          <w:szCs w:val="20"/>
-        </w:rPr>
-        <w:t xml:space="preserve">Also to enable this, I have included a specialised </w:t>
-      </w:r>
-      <w:proofErr w:type="spellStart"/>
-      <w:r>
-        <w:rPr>
-          <w:rStyle w:val="apple-style-span"/>
-          <w:rFonts w:ascii="Segoe UI" w:hAnsi="Segoe UI" w:cs="Segoe UI"/>
-          <w:color w:val="30332D"/>
-          <w:sz w:val="20"/>
-          <w:szCs w:val="20"/>
-        </w:rPr>
-        <w:t>TabControl</w:t>
-      </w:r>
-      <w:proofErr w:type="spellEnd"/>
-      <w:r>
-        <w:rPr>
-          <w:rStyle w:val="apple-style-span"/>
-          <w:rFonts w:ascii="Segoe UI" w:hAnsi="Segoe UI" w:cs="Segoe UI"/>
-          <w:color w:val="30332D"/>
-          <w:sz w:val="20"/>
-          <w:szCs w:val="20"/>
-        </w:rPr>
-        <w:t xml:space="preserve"> for WPF which allows all open Views to be stored in memory and just shows/hides active one. The standard </w:t>
-      </w:r>
-      <w:proofErr w:type="spellStart"/>
-      <w:r>
-        <w:rPr>
-          <w:rStyle w:val="apple-style-span"/>
-          <w:rFonts w:ascii="Segoe UI" w:hAnsi="Segoe UI" w:cs="Segoe UI"/>
-          <w:color w:val="30332D"/>
-          <w:sz w:val="20"/>
-          <w:szCs w:val="20"/>
-        </w:rPr>
-        <w:t>TabControl</w:t>
-      </w:r>
-      <w:proofErr w:type="spellEnd"/>
-      <w:r>
-        <w:rPr>
-          <w:rStyle w:val="apple-style-span"/>
-          <w:rFonts w:ascii="Segoe UI" w:hAnsi="Segoe UI" w:cs="Segoe UI"/>
-          <w:color w:val="30332D"/>
-          <w:sz w:val="20"/>
-          <w:szCs w:val="20"/>
-        </w:rPr>
-        <w:t xml:space="preserve"> in WPF works different to this where is creates entire </w:t>
-      </w:r>
-      <w:proofErr w:type="spellStart"/>
-      <w:r>
-        <w:rPr>
-          <w:rStyle w:val="apple-style-span"/>
-          <w:rFonts w:ascii="Segoe UI" w:hAnsi="Segoe UI" w:cs="Segoe UI"/>
-          <w:color w:val="30332D"/>
-          <w:sz w:val="20"/>
-          <w:szCs w:val="20"/>
-        </w:rPr>
-        <w:t>VisualTree</w:t>
-      </w:r>
-      <w:proofErr w:type="spellEnd"/>
-      <w:r>
-        <w:rPr>
-          <w:rStyle w:val="apple-style-span"/>
-          <w:rFonts w:ascii="Segoe UI" w:hAnsi="Segoe UI" w:cs="Segoe UI"/>
-          <w:color w:val="30332D"/>
-          <w:sz w:val="20"/>
-          <w:szCs w:val="20"/>
-        </w:rPr>
-        <w:t xml:space="preserve"> again, so that would be a disaster using </w:t>
-      </w:r>
-      <w:proofErr w:type="spellStart"/>
-      <w:r>
-        <w:rPr>
-          <w:rStyle w:val="apple-style-span"/>
-          <w:rFonts w:ascii="Segoe UI" w:hAnsi="Segoe UI" w:cs="Segoe UI"/>
-          <w:color w:val="30332D"/>
-          <w:sz w:val="20"/>
-          <w:szCs w:val="20"/>
-        </w:rPr>
-        <w:t>MefedMVVM</w:t>
-      </w:r>
-      <w:proofErr w:type="spellEnd"/>
-      <w:r>
-        <w:rPr>
-          <w:rStyle w:val="apple-style-span"/>
-          <w:rFonts w:ascii="Segoe UI" w:hAnsi="Segoe UI" w:cs="Segoe UI"/>
-          <w:color w:val="30332D"/>
-          <w:sz w:val="20"/>
-          <w:szCs w:val="20"/>
-        </w:rPr>
-        <w:t xml:space="preserve"> as that would mean we would get a new VM each time we change tabs. So the WPF demo shows you how to work around this using a special </w:t>
-      </w:r>
-      <w:proofErr w:type="spellStart"/>
-      <w:r>
-        <w:rPr>
-          <w:rStyle w:val="apple-style-span"/>
-          <w:rFonts w:ascii="Segoe UI" w:hAnsi="Segoe UI" w:cs="Segoe UI"/>
-          <w:color w:val="30332D"/>
-          <w:sz w:val="20"/>
-          <w:szCs w:val="20"/>
-        </w:rPr>
-        <w:t>TabControlEx</w:t>
-      </w:r>
-      <w:proofErr w:type="spellEnd"/>
-      <w:r>
-        <w:rPr>
-          <w:rStyle w:val="apple-style-span"/>
-          <w:rFonts w:ascii="Segoe UI" w:hAnsi="Segoe UI" w:cs="Segoe UI"/>
-          <w:color w:val="30332D"/>
-          <w:sz w:val="20"/>
-          <w:szCs w:val="20"/>
-        </w:rPr>
-        <w:t xml:space="preserve"> which has a code file and Style (</w:t>
-      </w:r>
-      <w:proofErr w:type="spellStart"/>
-      <w:r>
-        <w:rPr>
-          <w:rStyle w:val="apple-style-span"/>
-          <w:rFonts w:ascii="Segoe UI" w:hAnsi="Segoe UI" w:cs="Segoe UI"/>
-          <w:color w:val="30332D"/>
-          <w:sz w:val="20"/>
-          <w:szCs w:val="20"/>
-        </w:rPr>
-        <w:t>AppStyles.xaml</w:t>
-      </w:r>
-      <w:proofErr w:type="spellEnd"/>
-      <w:r>
-        <w:rPr>
-          <w:rStyle w:val="apple-style-span"/>
-          <w:rFonts w:ascii="Segoe UI" w:hAnsi="Segoe UI" w:cs="Segoe UI"/>
-          <w:color w:val="30332D"/>
-          <w:sz w:val="20"/>
-          <w:szCs w:val="20"/>
-        </w:rPr>
-        <w:t xml:space="preserve">) that you can use. See the WPF demo app for that. </w:t>
-      </w:r>
-    </w:p>
-    <w:p>
-      <w:pPr>
-        <w:rPr>
-          <w:rStyle w:val="apple-style-span"/>
-          <w:rFonts w:ascii="Segoe UI" w:hAnsi="Segoe UI" w:cs="Segoe UI"/>
-          <w:color w:val="30332D"/>
-          <w:sz w:val="20"/>
-          <w:szCs w:val="20"/>
-        </w:rPr>
-      </w:pPr>
-    </w:p>
-    <w:p>
-      <w:r>
-        <w:rPr>
-          <w:rStyle w:val="apple-style-span"/>
-          <w:rFonts w:ascii="Segoe UI" w:hAnsi="Segoe UI" w:cs="Segoe UI"/>
-          <w:color w:val="30332D"/>
-          <w:sz w:val="20"/>
-          <w:szCs w:val="20"/>
-        </w:rPr>
-        <w:t xml:space="preserve">As for SL, as the </w:t>
-      </w:r>
-      <w:proofErr w:type="spellStart"/>
-      <w:r>
-        <w:rPr>
-          <w:rStyle w:val="apple-style-span"/>
-          <w:rFonts w:ascii="Segoe UI" w:hAnsi="Segoe UI" w:cs="Segoe UI"/>
-          <w:color w:val="30332D"/>
-          <w:sz w:val="20"/>
-          <w:szCs w:val="20"/>
-        </w:rPr>
-        <w:t>TabControl</w:t>
-      </w:r>
-      <w:proofErr w:type="spellEnd"/>
-      <w:r>
-        <w:rPr>
-          <w:rStyle w:val="apple-style-span"/>
-          <w:rFonts w:ascii="Segoe UI" w:hAnsi="Segoe UI" w:cs="Segoe UI"/>
-          <w:color w:val="30332D"/>
-          <w:sz w:val="20"/>
-          <w:szCs w:val="20"/>
-        </w:rPr>
-        <w:t xml:space="preserve"> in SL lacks the correct overrides, I am afraid to say you are on your own in trying to figure out that one.</w:t>
-      </w:r>
-    </w:p>
-    <w:bookmarkEnd w:id="0"/>
-    <w:p>
-      <w:pPr>
-        <w:pStyle w:val="Heading2"/>
-        <w:rPr>
-          <w:rFonts w:ascii="Tahoma" w:hAnsi="Tahoma" w:cs="Tahoma"/>
-        </w:rPr>
-      </w:pPr>
-    </w:p>
-    <w:p>
-      <w:pPr>
-        <w:pStyle w:val="Heading2"/>
-        <w:rPr>
-          <w:rFonts w:ascii="Tahoma" w:hAnsi="Tahoma" w:cs="Tahoma"/>
-        </w:rPr>
-      </w:pPr>
-      <w:r>
-        <w:rPr>
-          <w:rFonts w:ascii="Tahoma" w:hAnsi="Tahoma" w:cs="Tahoma"/>
-        </w:rPr>
-        <w:t xml:space="preserve">48188 </w:t>
-      </w:r>
-      <w:proofErr w:type="gramStart"/>
-      <w:r>
-        <w:rPr>
-          <w:rFonts w:ascii="Tahoma" w:hAnsi="Tahoma" w:cs="Tahoma"/>
-        </w:rPr>
-        <w:t>Release :</w:t>
-      </w:r>
-      <w:proofErr w:type="gramEnd"/>
-      <w:r>
-        <w:rPr>
-          <w:rFonts w:ascii="Tahoma" w:hAnsi="Tahoma" w:cs="Tahoma"/>
-        </w:rPr>
-        <w:t xml:space="preserve"> 08/07/10 09:15AM </w:t>
-      </w:r>
-      <w:proofErr w:type="spellStart"/>
-      <w:r>
-        <w:rPr>
-          <w:rFonts w:ascii="Tahoma" w:hAnsi="Tahoma" w:cs="Tahoma"/>
-        </w:rPr>
-        <w:t>Uk</w:t>
-      </w:r>
-      <w:proofErr w:type="spellEnd"/>
-      <w:r>
-        <w:rPr>
-          <w:rFonts w:ascii="Tahoma" w:hAnsi="Tahoma" w:cs="Tahoma"/>
-        </w:rPr>
-        <w:t xml:space="preserve"> time</w:t>
-      </w:r>
-    </w:p>
-    <w:p>
-      <w:proofErr w:type="spellStart"/>
-      <w:r>
-        <w:rPr>
-          <w:rStyle w:val="apple-style-span"/>
-          <w:rFonts w:ascii="Segoe UI" w:hAnsi="Segoe UI" w:cs="Segoe UI"/>
-          <w:color w:val="30332D"/>
-          <w:sz w:val="20"/>
-          <w:szCs w:val="20"/>
-        </w:rPr>
-        <w:t>Codeplex</w:t>
-      </w:r>
-      <w:proofErr w:type="spellEnd"/>
-      <w:r>
-        <w:rPr>
-          <w:rStyle w:val="apple-style-span"/>
-          <w:rFonts w:ascii="Segoe UI" w:hAnsi="Segoe UI" w:cs="Segoe UI"/>
-          <w:color w:val="30332D"/>
-          <w:sz w:val="20"/>
-          <w:szCs w:val="20"/>
-        </w:rPr>
-        <w:t xml:space="preserve"> auto </w:t>
-      </w:r>
-      <w:proofErr w:type="spellStart"/>
-      <w:r>
-        <w:rPr>
-          <w:rStyle w:val="apple-style-span"/>
-          <w:rFonts w:ascii="Segoe UI" w:hAnsi="Segoe UI" w:cs="Segoe UI"/>
-          <w:color w:val="30332D"/>
-          <w:sz w:val="20"/>
-          <w:szCs w:val="20"/>
-        </w:rPr>
-        <w:t>checkin</w:t>
-      </w:r>
-      <w:proofErr w:type="spellEnd"/>
-      <w:r>
-        <w:rPr>
-          <w:rStyle w:val="apple-style-span"/>
-          <w:rFonts w:ascii="Segoe UI" w:hAnsi="Segoe UI" w:cs="Segoe UI"/>
-          <w:color w:val="30332D"/>
-          <w:sz w:val="20"/>
-          <w:szCs w:val="20"/>
-        </w:rPr>
-        <w:t xml:space="preserve"> due to server upgrade</w:t>
-      </w:r>
-    </w:p>
-    <w:p>
-      <w:pPr>
-        <w:pStyle w:val="Heading2"/>
-        <w:rPr>
-          <w:rFonts w:ascii="Tahoma" w:hAnsi="Tahoma" w:cs="Tahoma"/>
-        </w:rPr>
-      </w:pPr>
-    </w:p>
-    <w:p>
-      <w:pPr>
-        <w:pStyle w:val="Heading2"/>
-        <w:rPr>
-          <w:rFonts w:ascii="Tahoma" w:hAnsi="Tahoma" w:cs="Tahoma"/>
-        </w:rPr>
-      </w:pPr>
-    </w:p>
-    <w:p>
-      <w:pPr>
-        <w:pStyle w:val="Heading2"/>
-        <w:rPr>
-          <w:rFonts w:ascii="Tahoma" w:hAnsi="Tahoma" w:cs="Tahoma"/>
-        </w:rPr>
-      </w:pPr>
-      <w:r>
-        <w:rPr>
-          <w:rFonts w:ascii="Tahoma" w:hAnsi="Tahoma" w:cs="Tahoma"/>
-        </w:rPr>
-        <w:t xml:space="preserve">47479 </w:t>
-      </w:r>
-      <w:proofErr w:type="gramStart"/>
-      <w:r>
-        <w:rPr>
-          <w:rFonts w:ascii="Tahoma" w:hAnsi="Tahoma" w:cs="Tahoma"/>
-        </w:rPr>
-        <w:t>Release :</w:t>
-      </w:r>
-      <w:proofErr w:type="gramEnd"/>
-      <w:r>
-        <w:rPr>
-          <w:rFonts w:ascii="Tahoma" w:hAnsi="Tahoma" w:cs="Tahoma"/>
-        </w:rPr>
-        <w:t xml:space="preserve"> 19/06/10 08:14AM </w:t>
-      </w:r>
-      <w:proofErr w:type="spellStart"/>
-      <w:r>
-        <w:rPr>
-          <w:rFonts w:ascii="Tahoma" w:hAnsi="Tahoma" w:cs="Tahoma"/>
-        </w:rPr>
-        <w:t>Uk</w:t>
-      </w:r>
-      <w:proofErr w:type="spellEnd"/>
-      <w:r>
-        <w:rPr>
-          <w:rFonts w:ascii="Tahoma" w:hAnsi="Tahoma" w:cs="Tahoma"/>
-        </w:rPr>
-        <w:t xml:space="preserve"> time</w:t>
-      </w:r>
-    </w:p>
-    <w:p>
-      <w:r>
-        <w:rPr>
-          <w:rStyle w:val="apple-style-span"/>
-          <w:rFonts w:ascii="Segoe UI" w:hAnsi="Segoe UI" w:cs="Segoe UI"/>
-          <w:color w:val="30332D"/>
-          <w:sz w:val="20"/>
-          <w:szCs w:val="20"/>
-        </w:rPr>
-        <w:t xml:space="preserve">Adding missing </w:t>
-      </w:r>
-      <w:proofErr w:type="spellStart"/>
-      <w:r>
-        <w:rPr>
-          <w:rStyle w:val="apple-style-span"/>
-          <w:rFonts w:ascii="Segoe UI" w:hAnsi="Segoe UI" w:cs="Segoe UI"/>
-          <w:color w:val="30332D"/>
-          <w:sz w:val="20"/>
-          <w:szCs w:val="20"/>
-        </w:rPr>
-        <w:t>ViewModelBase</w:t>
-      </w:r>
-      <w:proofErr w:type="spellEnd"/>
-      <w:r>
-        <w:rPr>
-          <w:rStyle w:val="apple-style-span"/>
-          <w:rFonts w:ascii="Segoe UI" w:hAnsi="Segoe UI" w:cs="Segoe UI"/>
-          <w:color w:val="30332D"/>
-          <w:sz w:val="20"/>
-          <w:szCs w:val="20"/>
-        </w:rPr>
-        <w:t xml:space="preserve"> </w:t>
-      </w:r>
-      <w:proofErr w:type="spellStart"/>
-      <w:r>
-        <w:rPr>
-          <w:rStyle w:val="apple-style-span"/>
-          <w:rFonts w:ascii="Segoe UI" w:hAnsi="Segoe UI" w:cs="Segoe UI"/>
-          <w:color w:val="30332D"/>
-          <w:sz w:val="20"/>
-          <w:szCs w:val="20"/>
-        </w:rPr>
-        <w:t>IsCloseable</w:t>
-      </w:r>
-      <w:proofErr w:type="spellEnd"/>
-      <w:r>
-        <w:rPr>
-          <w:rStyle w:val="apple-style-span"/>
-          <w:rFonts w:ascii="Segoe UI" w:hAnsi="Segoe UI" w:cs="Segoe UI"/>
-          <w:color w:val="30332D"/>
-          <w:sz w:val="20"/>
-          <w:szCs w:val="20"/>
-        </w:rPr>
-        <w:t>/</w:t>
-      </w:r>
-      <w:proofErr w:type="spellStart"/>
-      <w:r>
-        <w:rPr>
-          <w:rStyle w:val="apple-style-span"/>
-          <w:rFonts w:ascii="Segoe UI" w:hAnsi="Segoe UI" w:cs="Segoe UI"/>
-          <w:color w:val="30332D"/>
-          <w:sz w:val="20"/>
-          <w:szCs w:val="20"/>
-        </w:rPr>
-        <w:t>DisplayName</w:t>
-      </w:r>
-      <w:proofErr w:type="spellEnd"/>
-      <w:r>
-        <w:rPr>
-          <w:rStyle w:val="apple-style-span"/>
-          <w:rFonts w:ascii="Segoe UI" w:hAnsi="Segoe UI" w:cs="Segoe UI"/>
-          <w:color w:val="30332D"/>
-          <w:sz w:val="20"/>
-          <w:szCs w:val="20"/>
-        </w:rPr>
-        <w:t xml:space="preserve"> for compatibility with CinchV1s way of managing workspaces, even though CinchV2 is far </w:t>
-      </w:r>
-      <w:proofErr w:type="spellStart"/>
-      <w:r>
-        <w:rPr>
-          <w:rStyle w:val="apple-style-span"/>
-          <w:rFonts w:ascii="Segoe UI" w:hAnsi="Segoe UI" w:cs="Segoe UI"/>
-          <w:color w:val="30332D"/>
-          <w:sz w:val="20"/>
-          <w:szCs w:val="20"/>
-        </w:rPr>
-        <w:t>far</w:t>
-      </w:r>
-      <w:proofErr w:type="spellEnd"/>
-      <w:r>
-        <w:rPr>
-          <w:rStyle w:val="apple-style-span"/>
-          <w:rFonts w:ascii="Segoe UI" w:hAnsi="Segoe UI" w:cs="Segoe UI"/>
-          <w:color w:val="30332D"/>
-          <w:sz w:val="20"/>
-          <w:szCs w:val="20"/>
-        </w:rPr>
-        <w:t xml:space="preserve"> better approach</w:t>
-      </w:r>
-    </w:p>
-    <w:p>
-      <w:pPr>
-        <w:pStyle w:val="Heading2"/>
-        <w:rPr>
-          <w:rFonts w:ascii="Tahoma" w:hAnsi="Tahoma" w:cs="Tahoma"/>
-        </w:rPr>
-      </w:pPr>
-      <w:r>
-        <w:rPr>
-          <w:rFonts w:ascii="Tahoma" w:hAnsi="Tahoma" w:cs="Tahoma"/>
-        </w:rPr>
         <w:t xml:space="preserve">47438 </w:t>
       </w:r>
       <w:proofErr w:type="gramStart"/>
@@ -1896,6 +2029,7 @@
           <w:p/>
           <w:p>
             <w:r>
+              <w:lastRenderedPageBreak/>
               <w:t xml:space="preserve">The </w:t>
             </w:r>
             <w:proofErr w:type="spellStart"/>
@@ -1975,6 +2109,7 @@
               <w:rPr>
                 <w:b/>
               </w:rPr>
+              <w:lastRenderedPageBreak/>
               <w:t xml:space="preserve">Cinch </w:t>
             </w:r>
             <w:r>
@@ -2021,6 +2156,7 @@
               <w:rPr>
                 <w:b/>
               </w:rPr>
+              <w:lastRenderedPageBreak/>
               <w:t>Cinch Issues:</w:t>
             </w:r>
           </w:p>
@@ -2406,7 +2542,6 @@
           <w:b/>
           <w:color w:val="FF0000"/>
         </w:rPr>
-        <w:lastRenderedPageBreak/>
         <w:t>Breaking changes:</w:t>
       </w:r>
     </w:p>

</xml_diff>

<commit_message>
Forgot to add file
git-svn-id: https://cinch.svn.codeplex.com/svn@48484 ffd33b8c-2492-42e0-bdc5-587b920b7d6d
</commit_message>
<xml_diff>
--- a/cinch/Cinch Release Notes.docx
+++ b/cinch/Cinch Release Notes.docx
@@ -417,7 +417,103 @@
       </w:r>
     </w:p>
     <w:p>
+      <w:r>
+        <w:t xml:space="preserve">Forgot to add a new </w:t>
+      </w:r>
+      <w:proofErr w:type="spellStart"/>
+      <w:r>
+        <w:t>file.GRRR</w:t>
+      </w:r>
+      <w:proofErr w:type="spellEnd"/>
+    </w:p>
+    <w:p>
+      <w:pPr>
+        <w:pStyle w:val="Heading2"/>
+        <w:rPr>
+          <w:rFonts w:ascii="Tahoma" w:hAnsi="Tahoma" w:cs="Tahoma"/>
+        </w:rPr>
+      </w:pPr>
+      <w:r>
+        <w:rPr>
+          <w:rFonts w:ascii="Tahoma" w:hAnsi="Tahoma" w:cs="Tahoma"/>
+        </w:rPr>
+        <w:lastRenderedPageBreak/>
+        <w:t>48481</w:t>
+      </w:r>
+      <w:r>
+        <w:rPr>
+          <w:rFonts w:ascii="Tahoma" w:hAnsi="Tahoma" w:cs="Tahoma"/>
+        </w:rPr>
+        <w:t xml:space="preserve"> </w:t>
+      </w:r>
+      <w:proofErr w:type="gramStart"/>
+      <w:r>
+        <w:rPr>
+          <w:rFonts w:ascii="Tahoma" w:hAnsi="Tahoma" w:cs="Tahoma"/>
+        </w:rPr>
+        <w:t>Release :</w:t>
+      </w:r>
+      <w:proofErr w:type="gramEnd"/>
+      <w:r>
+        <w:rPr>
+          <w:rFonts w:ascii="Tahoma" w:hAnsi="Tahoma" w:cs="Tahoma"/>
+        </w:rPr>
+        <w:t xml:space="preserve"> </w:t>
+      </w:r>
+      <w:r>
+        <w:rPr>
+          <w:rFonts w:ascii="Tahoma" w:hAnsi="Tahoma" w:cs="Tahoma"/>
+        </w:rPr>
+        <w:t>14</w:t>
+      </w:r>
+      <w:r>
+        <w:rPr>
+          <w:rFonts w:ascii="Tahoma" w:hAnsi="Tahoma" w:cs="Tahoma"/>
+        </w:rPr>
+        <w:t xml:space="preserve">/07/10 </w:t>
+      </w:r>
+      <w:r>
+        <w:rPr>
+          <w:rFonts w:ascii="Tahoma" w:hAnsi="Tahoma" w:cs="Tahoma"/>
+        </w:rPr>
+        <w:t>8</w:t>
+      </w:r>
+      <w:r>
+        <w:rPr>
+          <w:rFonts w:ascii="Tahoma" w:hAnsi="Tahoma" w:cs="Tahoma"/>
+        </w:rPr>
+        <w:t>:</w:t>
+      </w:r>
+      <w:r>
+        <w:rPr>
+          <w:rFonts w:ascii="Tahoma" w:hAnsi="Tahoma" w:cs="Tahoma"/>
+        </w:rPr>
+        <w:t>41P</w:t>
+      </w:r>
+      <w:r>
+        <w:rPr>
+          <w:rFonts w:ascii="Tahoma" w:hAnsi="Tahoma" w:cs="Tahoma"/>
+        </w:rPr>
+        <w:t xml:space="preserve">M </w:t>
+      </w:r>
+      <w:proofErr w:type="spellStart"/>
+      <w:r>
+        <w:rPr>
+          <w:rFonts w:ascii="Tahoma" w:hAnsi="Tahoma" w:cs="Tahoma"/>
+        </w:rPr>
+        <w:t>Uk</w:t>
+      </w:r>
+      <w:proofErr w:type="spellEnd"/>
+      <w:r>
+        <w:rPr>
+          <w:rFonts w:ascii="Tahoma" w:hAnsi="Tahoma" w:cs="Tahoma"/>
+        </w:rPr>
+        <w:t xml:space="preserve"> time</w:t>
+      </w:r>
+    </w:p>
+    <w:p>
       <w:bookmarkStart w:id="0" w:name="_GoBack"/>
+      <w:bookmarkEnd w:id="0"/>
       <w:r>
         <w:t xml:space="preserve">One user alerted to me to a possible issue with the way the WPF workspaces work. This led me to look into a possible memory leak area, I talked to Marlon </w:t>
       </w:r>
@@ -427,11 +523,7 @@
       </w:r>
       <w:proofErr w:type="spellEnd"/>
       <w:r>
-        <w:t xml:space="preserve"> about this, and it turned out to be a </w:t>
-      </w:r>
-      <w:r>
-        <w:lastRenderedPageBreak/>
-        <w:t xml:space="preserve">problem with way we were both doing </w:t>
+        <w:t xml:space="preserve"> about this, and it turned out to be a problem with way we were both doing </w:t>
       </w:r>
       <w:proofErr w:type="spellStart"/>
       <w:r>
@@ -474,7 +566,6 @@
         <w:t>&gt; which also caused a strong reference of the View to be maintained. This is all fixed and tested.</w:t>
       </w:r>
     </w:p>
-    <w:bookmarkEnd w:id="0"/>
     <w:p/>
     <w:p/>
     <w:p>
@@ -499,13 +590,7 @@
         <w:rPr>
           <w:rFonts w:ascii="Tahoma" w:hAnsi="Tahoma" w:cs="Tahoma"/>
         </w:rPr>
-        <w:t>48252</w:t>
-      </w:r>
-      <w:r>
-        <w:rPr>
-          <w:rFonts w:ascii="Tahoma" w:hAnsi="Tahoma" w:cs="Tahoma"/>
-        </w:rPr>
-        <w:t xml:space="preserve"> </w:t>
+        <w:t xml:space="preserve">48252 </w:t>
       </w:r>
       <w:proofErr w:type="gramStart"/>
       <w:r>
@@ -519,31 +604,7 @@
         <w:rPr>
           <w:rFonts w:ascii="Tahoma" w:hAnsi="Tahoma" w:cs="Tahoma"/>
         </w:rPr>
-        <w:t xml:space="preserve"> </w:t>
-      </w:r>
-      <w:r>
-        <w:rPr>
-          <w:rFonts w:ascii="Tahoma" w:hAnsi="Tahoma" w:cs="Tahoma"/>
-        </w:rPr>
-        <w:t>11</w:t>
-      </w:r>
-      <w:r>
-        <w:rPr>
-          <w:rFonts w:ascii="Tahoma" w:hAnsi="Tahoma" w:cs="Tahoma"/>
-        </w:rPr>
-        <w:t xml:space="preserve">/07/10 </w:t>
-      </w:r>
-      <w:r>
-        <w:rPr>
-          <w:rFonts w:ascii="Tahoma" w:hAnsi="Tahoma" w:cs="Tahoma"/>
-        </w:rPr>
-        <w:t>10:32</w:t>
-      </w:r>
-      <w:r>
-        <w:rPr>
-          <w:rFonts w:ascii="Tahoma" w:hAnsi="Tahoma" w:cs="Tahoma"/>
-        </w:rPr>
-        <w:t xml:space="preserve">AM </w:t>
+        <w:t xml:space="preserve"> 11/07/10 10:32AM </w:t>
       </w:r>
       <w:proofErr w:type="spellStart"/>
       <w:r>

</xml_diff>

<commit_message>
Realised that the fix that I checked in to fix WPF build caused a problem with SL demo, which stupidly I did not check. Yes I am an idiot. Anyway the net result is that I had to fix up an issue that was affecting SL demo and Cinch.SL. This is now all done and tested, and I also took the opportunity to resynch Cinch with MeffedMVVM release : 55859, 03/07/2010 I think this will be the last of my changes, I am sorry that there have been a few checkins lately, but there were things that I had to change, sorry about that.
git-svn-id: https://cinch.svn.codeplex.com/svn@48661 ffd33b8c-2492-42e0-bdc5-587b920b7d6d
</commit_message>
<xml_diff>
--- a/cinch/Cinch Release Notes.docx
+++ b/cinch/Cinch Release Notes.docx
@@ -147,7 +147,16 @@
         <w:t>SL4_Demo</w:t>
       </w:r>
       <w:r>
-        <w:t>.sln solution and then copy the following files</w:t>
+        <w:t xml:space="preserve">.sln solution and then </w:t>
+      </w:r>
+      <w:r>
+        <w:t>do</w:t>
+      </w:r>
+      <w:r>
+        <w:t xml:space="preserve"> the following </w:t>
+      </w:r>
+      <w:r>
+        <w:t>:</w:t>
       </w:r>
     </w:p>
     <w:p>
@@ -159,10 +168,34 @@
         </w:numPr>
       </w:pPr>
       <w:r>
-        <w:t xml:space="preserve">Copy Cinch.SL.dll from CinchV2.SL\Bin\debug to </w:t>
-      </w:r>
-      <w:r>
-        <w:t>SL4_Demo\CinchV2DemoSL\Lib</w:t>
+        <w:t xml:space="preserve">Within the </w:t>
+      </w:r>
+      <w:r>
+        <w:t>CinchV2DemoSL</w:t>
+      </w:r>
+      <w:r>
+        <w:t xml:space="preserve"> project remove the references for </w:t>
+      </w:r>
+      <w:r>
+        <w:t>CinchV2</w:t>
+      </w:r>
+      <w:r>
+        <w:t>.SL</w:t>
+      </w:r>
+      <w:r>
+        <w:t xml:space="preserve">.dll </w:t>
+      </w:r>
+      <w:r>
+        <w:t>and</w:t>
+      </w:r>
+      <w:r>
+        <w:t xml:space="preserve"> </w:t>
+      </w:r>
+      <w:r>
+        <w:t>MEFedMVVM.SL</w:t>
+      </w:r>
+      <w:r>
+        <w:t>.dll</w:t>
       </w:r>
     </w:p>
     <w:p>
@@ -174,13 +207,7 @@
         </w:numPr>
       </w:pPr>
       <w:r>
-        <w:t xml:space="preserve">Copy </w:t>
-      </w:r>
-      <w:r>
-        <w:t>MEFedMVVM.SL</w:t>
-      </w:r>
-      <w:r>
-        <w:t xml:space="preserve">.dll from CinchV2.SL\Bin\debug to </w:t>
+        <w:t xml:space="preserve">Copy Cinch.SL.dll from CinchV2.SL\Bin\debug to </w:t>
       </w:r>
       <w:r>
         <w:t>SL4_Demo\CinchV2DemoSL\Lib</w:t>
@@ -201,18 +228,10 @@
         <w:t>MEFedMVVM.SL</w:t>
       </w:r>
       <w:r>
-        <w:t xml:space="preserve">.dll from CinchV2.SL Bin\debug to </w:t>
-      </w:r>
-      <w:r>
-        <w:t>SL4_Demo\</w:t>
-      </w:r>
-      <w:proofErr w:type="spellStart"/>
-      <w:r>
-        <w:t>DesignTimeServicesSL</w:t>
-      </w:r>
-      <w:proofErr w:type="spellEnd"/>
-      <w:r>
-        <w:t>\Lib</w:t>
+        <w:t xml:space="preserve">.dll from CinchV2.SL\Bin\debug to </w:t>
+      </w:r>
+      <w:r>
+        <w:t>SL4_Demo\CinchV2DemoSL\Lib</w:t>
       </w:r>
     </w:p>
     <w:p>
@@ -224,6 +243,140 @@
         </w:numPr>
       </w:pPr>
       <w:r>
+        <w:t xml:space="preserve">Now for </w:t>
+      </w:r>
+      <w:r>
+        <w:t>CinchV2DemoSL</w:t>
+      </w:r>
+      <w:r>
+        <w:t xml:space="preserve"> demo project reference </w:t>
+      </w:r>
+      <w:r>
+        <w:t>Cinch.SL.dll</w:t>
+      </w:r>
+      <w:r>
+        <w:t xml:space="preserve"> and </w:t>
+      </w:r>
+      <w:r>
+        <w:t>MEFedMVVM.SL</w:t>
+      </w:r>
+      <w:r>
+        <w:t>.dll</w:t>
+      </w:r>
+      <w:r>
+        <w:t xml:space="preserve"> from </w:t>
+      </w:r>
+      <w:r>
+        <w:t>SL4_Demo\CinchV2DemoSL\Lib</w:t>
+      </w:r>
+    </w:p>
+    <w:p>
+      <w:pPr>
+        <w:pStyle w:val="ListParagraph"/>
+        <w:numPr>
+          <w:ilvl w:val="1"/>
+          <w:numId w:val="2"/>
+        </w:numPr>
+      </w:pPr>
+      <w:r>
+        <w:t xml:space="preserve">With the </w:t>
+      </w:r>
+      <w:proofErr w:type="spellStart"/>
+      <w:r>
+        <w:t>DesignTimeServicesSL</w:t>
+      </w:r>
+      <w:proofErr w:type="spellEnd"/>
+      <w:r>
+        <w:t xml:space="preserve"> </w:t>
+      </w:r>
+      <w:r>
+        <w:t xml:space="preserve">project remove the references for </w:t>
+      </w:r>
+      <w:r>
+        <w:t>MEFedMVVM.SL</w:t>
+      </w:r>
+      <w:r>
+        <w:t xml:space="preserve">.dll </w:t>
+      </w:r>
+    </w:p>
+    <w:p>
+      <w:pPr>
+        <w:pStyle w:val="ListParagraph"/>
+        <w:numPr>
+          <w:ilvl w:val="1"/>
+          <w:numId w:val="2"/>
+        </w:numPr>
+      </w:pPr>
+      <w:r>
+        <w:t xml:space="preserve">Copy </w:t>
+      </w:r>
+      <w:r>
+        <w:t>MEFedMVVM.SL</w:t>
+      </w:r>
+      <w:r>
+        <w:t xml:space="preserve">.dll from CinchV2.SL Bin\debug to </w:t>
+      </w:r>
+      <w:r>
+        <w:t>SL4_Demo\</w:t>
+      </w:r>
+      <w:proofErr w:type="spellStart"/>
+      <w:r>
+        <w:t>DesignTimeServicesSL</w:t>
+      </w:r>
+      <w:proofErr w:type="spellEnd"/>
+      <w:r>
+        <w:t>\Lib</w:t>
+      </w:r>
+    </w:p>
+    <w:p>
+      <w:pPr>
+        <w:pStyle w:val="ListParagraph"/>
+        <w:numPr>
+          <w:ilvl w:val="1"/>
+          <w:numId w:val="2"/>
+        </w:numPr>
+      </w:pPr>
+      <w:r>
+        <w:t xml:space="preserve">Now for </w:t>
+      </w:r>
+      <w:proofErr w:type="spellStart"/>
+      <w:r>
+        <w:t>DesignTimeServicesSL</w:t>
+      </w:r>
+      <w:proofErr w:type="spellEnd"/>
+      <w:r>
+        <w:t xml:space="preserve"> project reference </w:t>
+      </w:r>
+      <w:r>
+        <w:t>MEFedMVVM.SL</w:t>
+      </w:r>
+      <w:r>
+        <w:t xml:space="preserve">.dll from </w:t>
+      </w:r>
+      <w:r>
+        <w:t>SL4_Demo\</w:t>
+      </w:r>
+      <w:r>
+        <w:t xml:space="preserve"> </w:t>
+      </w:r>
+      <w:proofErr w:type="spellStart"/>
+      <w:r>
+        <w:t>DesignTimeServicesSL</w:t>
+      </w:r>
+      <w:proofErr w:type="spellEnd"/>
+      <w:r>
+        <w:t>\Lib</w:t>
+      </w:r>
+    </w:p>
+    <w:p>
+      <w:pPr>
+        <w:pStyle w:val="ListParagraph"/>
+        <w:numPr>
+          <w:ilvl w:val="1"/>
+          <w:numId w:val="2"/>
+        </w:numPr>
+      </w:pPr>
+      <w:r>
         <w:t xml:space="preserve">Compile the open </w:t>
       </w:r>
       <w:r>
@@ -251,10 +404,19 @@
         <w:t xml:space="preserve">.zip project, open </w:t>
       </w:r>
       <w:r>
-        <w:t>SL4_Demo</w:t>
-      </w:r>
-      <w:r>
-        <w:t>.sln solution and then copy the following files</w:t>
+        <w:t>WPF</w:t>
+      </w:r>
+      <w:r>
+        <w:t>_Demo</w:t>
+      </w:r>
+      <w:r>
+        <w:t xml:space="preserve">.sln solution and then </w:t>
+      </w:r>
+      <w:r>
+        <w:t>do</w:t>
+      </w:r>
+      <w:r>
+        <w:t xml:space="preserve"> the following </w:t>
       </w:r>
     </w:p>
     <w:p>
@@ -266,18 +428,25 @@
         </w:numPr>
       </w:pPr>
       <w:r>
-        <w:t xml:space="preserve">Copy Cinch.WPF.dll from CinchV2.WPF\Bin\debug to </w:t>
-      </w:r>
-      <w:proofErr w:type="spellStart"/>
-      <w:r>
-        <w:t>WPF</w:t>
-      </w:r>
-      <w:r>
-        <w:t>_Demo</w:t>
-      </w:r>
-      <w:proofErr w:type="spellEnd"/>
-      <w:r>
-        <w:t>\CinchV2DemoSL\Lib</w:t>
+        <w:t xml:space="preserve">Within the </w:t>
+      </w:r>
+      <w:r>
+        <w:t>CinchV2DemoWPF</w:t>
+      </w:r>
+      <w:r>
+        <w:t xml:space="preserve"> project remove the references for CinchV2</w:t>
+      </w:r>
+      <w:r>
+        <w:t>.WPF</w:t>
+      </w:r>
+      <w:r>
+        <w:t xml:space="preserve">.dll and </w:t>
+      </w:r>
+      <w:r>
+        <w:t>MEFedMVVM.WPF</w:t>
+      </w:r>
+      <w:r>
+        <w:t>.dll</w:t>
       </w:r>
     </w:p>
     <w:p>
@@ -289,43 +458,27 @@
         </w:numPr>
       </w:pPr>
       <w:r>
-        <w:t xml:space="preserve">Copy </w:t>
-      </w:r>
-      <w:proofErr w:type="spellStart"/>
-      <w:r>
-        <w:t>MEFedMVVM</w:t>
-      </w:r>
-      <w:proofErr w:type="spellEnd"/>
-      <w:r>
-        <w:t xml:space="preserve">. </w:t>
-      </w:r>
-      <w:r>
-        <w:t>WPF.dll from CinchV2.</w:t>
-      </w:r>
-      <w:r>
-        <w:t xml:space="preserve"> </w:t>
-      </w:r>
-      <w:r>
-        <w:t>WPF \</w:t>
-      </w:r>
-      <w:proofErr w:type="spellStart"/>
-      <w:r>
-        <w:t>Bn</w:t>
-      </w:r>
-      <w:proofErr w:type="spellEnd"/>
-      <w:r>
-        <w:t xml:space="preserve">\debug to </w:t>
-      </w:r>
-      <w:proofErr w:type="spellStart"/>
+        <w:t>Copy Cinch.WPF</w:t>
+      </w:r>
+      <w:r>
+        <w:t>.dll from CinchV2.</w:t>
+      </w:r>
       <w:r>
         <w:t>WPF</w:t>
       </w:r>
       <w:r>
-        <w:t>_Demo</w:t>
-      </w:r>
-      <w:proofErr w:type="spellEnd"/>
-      <w:r>
-        <w:t>\CinchV2DemoSL\Lib</w:t>
+        <w:t xml:space="preserve">\Bin\debug to </w:t>
+      </w:r>
+      <w:proofErr w:type="spellStart"/>
+      <w:r>
+        <w:t>WPF_Demo</w:t>
+      </w:r>
+      <w:proofErr w:type="spellEnd"/>
+      <w:r>
+        <w:t>\CinchV2DemoWPF</w:t>
+      </w:r>
+      <w:r>
+        <w:t>\Lib</w:t>
       </w:r>
     </w:p>
     <w:p>
@@ -339,39 +492,23 @@
       <w:r>
         <w:t xml:space="preserve">Copy </w:t>
       </w:r>
-      <w:proofErr w:type="spellStart"/>
-      <w:r>
-        <w:t>MEFedMVVM</w:t>
-      </w:r>
-      <w:proofErr w:type="spellEnd"/>
-      <w:r>
-        <w:t xml:space="preserve">. </w:t>
-      </w:r>
-      <w:r>
-        <w:t>WPF.dll from CinchV2.</w:t>
-      </w:r>
-      <w:r>
-        <w:t xml:space="preserve"> </w:t>
-      </w:r>
-      <w:r>
-        <w:t xml:space="preserve">WPF\Bin\debug to </w:t>
-      </w:r>
-      <w:proofErr w:type="spellStart"/>
-      <w:r>
-        <w:t>WPF</w:t>
-      </w:r>
-      <w:r>
-        <w:t>_Demo</w:t>
-      </w:r>
-      <w:proofErr w:type="spellEnd"/>
-      <w:r>
-        <w:t>\</w:t>
-      </w:r>
-      <w:proofErr w:type="spellStart"/>
-      <w:r>
-        <w:t>DesignTimeServicesSL</w:t>
-      </w:r>
-      <w:proofErr w:type="spellEnd"/>
+      <w:r>
+        <w:t>MEFedMVVM.</w:t>
+      </w:r>
+      <w:r>
+        <w:t>WPF.dll from CinchV2.WPF</w:t>
+      </w:r>
+      <w:r>
+        <w:t xml:space="preserve">\Bin\debug to </w:t>
+      </w:r>
+      <w:proofErr w:type="spellStart"/>
+      <w:r>
+        <w:t>WPF_Demo</w:t>
+      </w:r>
+      <w:proofErr w:type="spellEnd"/>
+      <w:r>
+        <w:t>\CinchV2DemoWPF</w:t>
+      </w:r>
       <w:r>
         <w:t>\Lib</w:t>
       </w:r>
@@ -385,136 +522,336 @@
         </w:numPr>
       </w:pPr>
       <w:r>
-        <w:t>Compile the open WPF</w:t>
+        <w:lastRenderedPageBreak/>
+        <w:t xml:space="preserve">Now for </w:t>
+      </w:r>
+      <w:r>
+        <w:t>CinchV2DemoWPF</w:t>
+      </w:r>
+      <w:r>
+        <w:t xml:space="preserve"> demo project reference </w:t>
+      </w:r>
+      <w:r>
+        <w:t>Cinch.WPF</w:t>
+      </w:r>
+      <w:r>
+        <w:t xml:space="preserve">.dll and </w:t>
+      </w:r>
+      <w:r>
+        <w:t>MEFedMVVM.WPF</w:t>
+      </w:r>
+      <w:r>
+        <w:t xml:space="preserve">.dll from </w:t>
+      </w:r>
+      <w:proofErr w:type="spellStart"/>
+      <w:r>
+        <w:t>WPF_Demo</w:t>
+      </w:r>
+      <w:proofErr w:type="spellEnd"/>
+      <w:r>
+        <w:t>\CinchV2DemoWPF</w:t>
+      </w:r>
+      <w:r>
+        <w:t>\Lib</w:t>
+      </w:r>
+    </w:p>
+    <w:p>
+      <w:pPr>
+        <w:pStyle w:val="ListParagraph"/>
+        <w:numPr>
+          <w:ilvl w:val="1"/>
+          <w:numId w:val="2"/>
+        </w:numPr>
+      </w:pPr>
+      <w:r>
+        <w:t xml:space="preserve">With the </w:t>
+      </w:r>
+      <w:proofErr w:type="spellStart"/>
+      <w:r>
+        <w:t>DesignTimeServicesWPF</w:t>
+      </w:r>
+      <w:proofErr w:type="spellEnd"/>
+      <w:r>
+        <w:t xml:space="preserve"> project remove the references for </w:t>
+      </w:r>
+      <w:r>
+        <w:t>MEFedMVVM.WPF</w:t>
+      </w:r>
+      <w:r>
+        <w:t xml:space="preserve">.dll </w:t>
+      </w:r>
+    </w:p>
+    <w:p>
+      <w:pPr>
+        <w:pStyle w:val="ListParagraph"/>
+        <w:numPr>
+          <w:ilvl w:val="1"/>
+          <w:numId w:val="2"/>
+        </w:numPr>
+      </w:pPr>
+      <w:r>
+        <w:t xml:space="preserve">Copy </w:t>
+      </w:r>
+      <w:r>
+        <w:t>MEFedMVVM.WPF.dll from CinchV2.WPF</w:t>
+      </w:r>
+      <w:r>
+        <w:t xml:space="preserve"> Bin\debug to </w:t>
+      </w:r>
+      <w:proofErr w:type="spellStart"/>
+      <w:r>
+        <w:t>WPF_Demo</w:t>
+      </w:r>
+      <w:proofErr w:type="spellEnd"/>
+      <w:r>
+        <w:t>\</w:t>
+      </w:r>
+      <w:proofErr w:type="spellStart"/>
+      <w:r>
+        <w:t>DesignTimeServicesWPF</w:t>
+      </w:r>
+      <w:proofErr w:type="spellEnd"/>
+      <w:r>
+        <w:t>\Lib</w:t>
+      </w:r>
+    </w:p>
+    <w:p>
+      <w:pPr>
+        <w:pStyle w:val="ListParagraph"/>
+        <w:numPr>
+          <w:ilvl w:val="1"/>
+          <w:numId w:val="2"/>
+        </w:numPr>
+      </w:pPr>
+      <w:r>
+        <w:t xml:space="preserve">Now for </w:t>
+      </w:r>
+      <w:proofErr w:type="spellStart"/>
+      <w:r>
+        <w:t>DesignTimeServicesWPF</w:t>
+      </w:r>
+      <w:proofErr w:type="spellEnd"/>
+      <w:r>
+        <w:t xml:space="preserve"> project reference </w:t>
+      </w:r>
+      <w:r>
+        <w:t>MEFedMVVM.WPF</w:t>
+      </w:r>
+      <w:r>
+        <w:t xml:space="preserve">.dll from </w:t>
+      </w:r>
+      <w:proofErr w:type="spellStart"/>
+      <w:r>
+        <w:t>WPF</w:t>
       </w:r>
       <w:r>
         <w:t>_Demo</w:t>
       </w:r>
-      <w:r>
-        <w:t>.sln solution</w:t>
-      </w:r>
-    </w:p>
-    <w:p>
-      <w:pPr>
-        <w:pStyle w:val="Heading2"/>
-        <w:rPr>
-          <w:rFonts w:ascii="Tahoma" w:hAnsi="Tahoma" w:cs="Tahoma"/>
-        </w:rPr>
-      </w:pPr>
-    </w:p>
-    <w:p>
-      <w:pPr>
-        <w:pStyle w:val="Heading2"/>
-        <w:rPr>
-          <w:rFonts w:ascii="Tahoma" w:hAnsi="Tahoma" w:cs="Tahoma"/>
-        </w:rPr>
-      </w:pPr>
-      <w:r>
-        <w:rPr>
-          <w:rFonts w:ascii="Tahoma" w:hAnsi="Tahoma" w:cs="Tahoma"/>
-        </w:rPr>
-        <w:t>Current Release</w:t>
-      </w:r>
-    </w:p>
-    <w:p>
-      <w:r>
-        <w:t xml:space="preserve">Forgot to add a new </w:t>
-      </w:r>
-      <w:proofErr w:type="spellStart"/>
-      <w:r>
-        <w:t>file.GRRR</w:t>
-      </w:r>
-      <w:proofErr w:type="spellEnd"/>
-    </w:p>
-    <w:p>
-      <w:pPr>
-        <w:pStyle w:val="Heading2"/>
-        <w:rPr>
-          <w:rFonts w:ascii="Tahoma" w:hAnsi="Tahoma" w:cs="Tahoma"/>
-        </w:rPr>
-      </w:pPr>
-      <w:r>
-        <w:rPr>
-          <w:rFonts w:ascii="Tahoma" w:hAnsi="Tahoma" w:cs="Tahoma"/>
-        </w:rPr>
-        <w:lastRenderedPageBreak/>
-        <w:t>48481</w:t>
-      </w:r>
-      <w:r>
-        <w:rPr>
-          <w:rFonts w:ascii="Tahoma" w:hAnsi="Tahoma" w:cs="Tahoma"/>
-        </w:rPr>
+      <w:proofErr w:type="spellEnd"/>
+      <w:r>
+        <w:t>\</w:t>
+      </w:r>
+      <w:r>
         <w:t xml:space="preserve"> </w:t>
       </w:r>
-      <w:proofErr w:type="gramStart"/>
-      <w:r>
-        <w:rPr>
-          <w:rFonts w:ascii="Tahoma" w:hAnsi="Tahoma" w:cs="Tahoma"/>
-        </w:rPr>
-        <w:t>Release :</w:t>
-      </w:r>
-      <w:proofErr w:type="gramEnd"/>
-      <w:r>
-        <w:rPr>
-          <w:rFonts w:ascii="Tahoma" w:hAnsi="Tahoma" w:cs="Tahoma"/>
-        </w:rPr>
-        <w:t xml:space="preserve"> </w:t>
-      </w:r>
-      <w:r>
-        <w:rPr>
-          <w:rFonts w:ascii="Tahoma" w:hAnsi="Tahoma" w:cs="Tahoma"/>
-        </w:rPr>
-        <w:t>14</w:t>
-      </w:r>
-      <w:r>
-        <w:rPr>
-          <w:rFonts w:ascii="Tahoma" w:hAnsi="Tahoma" w:cs="Tahoma"/>
-        </w:rPr>
-        <w:t xml:space="preserve">/07/10 </w:t>
-      </w:r>
-      <w:r>
-        <w:rPr>
-          <w:rFonts w:ascii="Tahoma" w:hAnsi="Tahoma" w:cs="Tahoma"/>
-        </w:rPr>
-        <w:t>8</w:t>
-      </w:r>
-      <w:r>
-        <w:rPr>
-          <w:rFonts w:ascii="Tahoma" w:hAnsi="Tahoma" w:cs="Tahoma"/>
-        </w:rPr>
-        <w:t>:</w:t>
-      </w:r>
-      <w:r>
-        <w:rPr>
-          <w:rFonts w:ascii="Tahoma" w:hAnsi="Tahoma" w:cs="Tahoma"/>
-        </w:rPr>
-        <w:t>41P</w:t>
-      </w:r>
-      <w:r>
-        <w:rPr>
-          <w:rFonts w:ascii="Tahoma" w:hAnsi="Tahoma" w:cs="Tahoma"/>
-        </w:rPr>
-        <w:t xml:space="preserve">M </w:t>
-      </w:r>
-      <w:proofErr w:type="spellStart"/>
-      <w:r>
-        <w:rPr>
-          <w:rFonts w:ascii="Tahoma" w:hAnsi="Tahoma" w:cs="Tahoma"/>
-        </w:rPr>
-        <w:t>Uk</w:t>
-      </w:r>
-      <w:proofErr w:type="spellEnd"/>
-      <w:r>
-        <w:rPr>
-          <w:rFonts w:ascii="Tahoma" w:hAnsi="Tahoma" w:cs="Tahoma"/>
-        </w:rPr>
-        <w:t xml:space="preserve"> time</w:t>
-      </w:r>
-    </w:p>
-    <w:p>
+      <w:proofErr w:type="spellStart"/>
+      <w:r>
+        <w:t>DesignTimeServicesWPF</w:t>
+      </w:r>
+      <w:proofErr w:type="spellEnd"/>
+      <w:r>
+        <w:t>\Lib</w:t>
+      </w:r>
+    </w:p>
+    <w:p>
+      <w:pPr>
+        <w:pStyle w:val="ListParagraph"/>
+        <w:numPr>
+          <w:ilvl w:val="1"/>
+          <w:numId w:val="2"/>
+        </w:numPr>
+      </w:pPr>
+      <w:r>
+        <w:t xml:space="preserve">Compile the open </w:t>
+      </w:r>
+      <w:r>
+        <w:t>WPF</w:t>
+      </w:r>
       <w:bookmarkStart w:id="0" w:name="_GoBack"/>
       <w:bookmarkEnd w:id="0"/>
       <w:r>
+        <w:t>_Demo</w:t>
+      </w:r>
+      <w:r>
+        <w:t>.sln solution</w:t>
+      </w:r>
+    </w:p>
+    <w:p>
+      <w:pPr>
+        <w:pStyle w:val="Heading2"/>
+        <w:rPr>
+          <w:rFonts w:ascii="Tahoma" w:hAnsi="Tahoma" w:cs="Tahoma"/>
+        </w:rPr>
+      </w:pPr>
+    </w:p>
+    <w:p>
+      <w:pPr>
+        <w:pStyle w:val="Heading2"/>
+        <w:rPr>
+          <w:rFonts w:ascii="Tahoma" w:hAnsi="Tahoma" w:cs="Tahoma"/>
+        </w:rPr>
+      </w:pPr>
+      <w:r>
+        <w:rPr>
+          <w:rFonts w:ascii="Tahoma" w:hAnsi="Tahoma" w:cs="Tahoma"/>
+        </w:rPr>
+        <w:t>Current release</w:t>
+      </w:r>
+    </w:p>
+    <w:p>
+      <w:proofErr w:type="gramStart"/>
+      <w:r>
+        <w:t>Realised that the fix that I checked in to fix WPF build caused a problem with SL demo, which stupidly I did not check.</w:t>
+      </w:r>
+      <w:proofErr w:type="gramEnd"/>
+      <w:r>
+        <w:t xml:space="preserve"> Yes I am an idiot. Anyway the net result is that I had to fix up an issue that was affecting SL demo and Cinch.SL. This is now all done and tested, and I also took the opportunity to </w:t>
+      </w:r>
+      <w:proofErr w:type="spellStart"/>
+      <w:r>
+        <w:t>resynch</w:t>
+      </w:r>
+      <w:proofErr w:type="spellEnd"/>
+      <w:r>
+        <w:t xml:space="preserve"> Cinch with </w:t>
+      </w:r>
+      <w:proofErr w:type="spellStart"/>
+      <w:r>
+        <w:t>MeffedMVVM</w:t>
+      </w:r>
+      <w:proofErr w:type="spellEnd"/>
+      <w:r>
+        <w:t xml:space="preserve"> </w:t>
+      </w:r>
+      <w:proofErr w:type="gramStart"/>
+      <w:r>
+        <w:t>release :</w:t>
+      </w:r>
+      <w:proofErr w:type="gramEnd"/>
+      <w:r>
+        <w:t xml:space="preserve"> 55859, 03/07/2010</w:t>
+      </w:r>
+    </w:p>
+    <w:p>
+      <w:r>
+        <w:t xml:space="preserve">I think this will be the last of my changes, I am sorry that there have been a few </w:t>
+      </w:r>
+      <w:proofErr w:type="spellStart"/>
+      <w:r>
+        <w:t>checkins</w:t>
+      </w:r>
+      <w:proofErr w:type="spellEnd"/>
+      <w:r>
+        <w:t xml:space="preserve"> lately, but there were things that I had to change, sorry about that.</w:t>
+      </w:r>
+    </w:p>
+    <w:p/>
+    <w:p>
+      <w:pPr>
+        <w:pStyle w:val="Heading2"/>
+        <w:rPr>
+          <w:rFonts w:ascii="Tahoma" w:hAnsi="Tahoma" w:cs="Tahoma"/>
+        </w:rPr>
+      </w:pPr>
+      <w:r>
+        <w:rPr>
+          <w:rFonts w:ascii="Tahoma" w:hAnsi="Tahoma" w:cs="Tahoma"/>
+        </w:rPr>
+        <w:t xml:space="preserve">48484 </w:t>
+      </w:r>
+      <w:proofErr w:type="gramStart"/>
+      <w:r>
+        <w:rPr>
+          <w:rFonts w:ascii="Tahoma" w:hAnsi="Tahoma" w:cs="Tahoma"/>
+        </w:rPr>
+        <w:t>Release :</w:t>
+      </w:r>
+      <w:proofErr w:type="gramEnd"/>
+      <w:r>
+        <w:rPr>
+          <w:rFonts w:ascii="Tahoma" w:hAnsi="Tahoma" w:cs="Tahoma"/>
+        </w:rPr>
+        <w:t xml:space="preserve"> 14/07/10 9:33PM </w:t>
+      </w:r>
+      <w:proofErr w:type="spellStart"/>
+      <w:r>
+        <w:rPr>
+          <w:rFonts w:ascii="Tahoma" w:hAnsi="Tahoma" w:cs="Tahoma"/>
+        </w:rPr>
+        <w:t>Uk</w:t>
+      </w:r>
+      <w:proofErr w:type="spellEnd"/>
+      <w:r>
+        <w:rPr>
+          <w:rFonts w:ascii="Tahoma" w:hAnsi="Tahoma" w:cs="Tahoma"/>
+        </w:rPr>
+        <w:t xml:space="preserve"> time</w:t>
+      </w:r>
+    </w:p>
+    <w:p>
+      <w:r>
+        <w:t xml:space="preserve">Forgot to add a new </w:t>
+      </w:r>
+      <w:proofErr w:type="spellStart"/>
+      <w:r>
+        <w:t>file.GRRR</w:t>
+      </w:r>
+      <w:proofErr w:type="spellEnd"/>
+    </w:p>
+    <w:p>
+      <w:pPr>
+        <w:pStyle w:val="Heading2"/>
+        <w:rPr>
+          <w:rFonts w:ascii="Tahoma" w:hAnsi="Tahoma" w:cs="Tahoma"/>
+        </w:rPr>
+      </w:pPr>
+      <w:r>
+        <w:rPr>
+          <w:rFonts w:ascii="Tahoma" w:hAnsi="Tahoma" w:cs="Tahoma"/>
+        </w:rPr>
+        <w:t xml:space="preserve">48481 </w:t>
+      </w:r>
+      <w:proofErr w:type="gramStart"/>
+      <w:r>
+        <w:rPr>
+          <w:rFonts w:ascii="Tahoma" w:hAnsi="Tahoma" w:cs="Tahoma"/>
+        </w:rPr>
+        <w:t>Release :</w:t>
+      </w:r>
+      <w:proofErr w:type="gramEnd"/>
+      <w:r>
+        <w:rPr>
+          <w:rFonts w:ascii="Tahoma" w:hAnsi="Tahoma" w:cs="Tahoma"/>
+        </w:rPr>
+        <w:t xml:space="preserve"> 14/07/10 8:41PM </w:t>
+      </w:r>
+      <w:proofErr w:type="spellStart"/>
+      <w:r>
+        <w:rPr>
+          <w:rFonts w:ascii="Tahoma" w:hAnsi="Tahoma" w:cs="Tahoma"/>
+        </w:rPr>
+        <w:t>Uk</w:t>
+      </w:r>
+      <w:proofErr w:type="spellEnd"/>
+      <w:r>
+        <w:rPr>
+          <w:rFonts w:ascii="Tahoma" w:hAnsi="Tahoma" w:cs="Tahoma"/>
+        </w:rPr>
+        <w:t xml:space="preserve"> time</w:t>
+      </w:r>
+    </w:p>
+    <w:p>
+      <w:r>
         <w:t xml:space="preserve">One user alerted to me to a possible issue with the way the WPF workspaces work. This led me to look into a possible memory leak area, I talked to Marlon </w:t>
       </w:r>
       <w:proofErr w:type="spellStart"/>
@@ -848,6 +1185,7 @@
           <w:sz w:val="20"/>
           <w:szCs w:val="20"/>
         </w:rPr>
+        <w:lastRenderedPageBreak/>
         <w:t xml:space="preserve">Also to enable this, I have included a specialised </w:t>
       </w:r>
       <w:proofErr w:type="spellStart"/>
@@ -1293,7 +1631,6 @@
         <w:rPr>
           <w:rFonts w:ascii="Tahoma" w:hAnsi="Tahoma" w:cs="Tahoma"/>
         </w:rPr>
-        <w:lastRenderedPageBreak/>
         <w:t xml:space="preserve">47438 </w:t>
       </w:r>
       <w:proofErr w:type="gramStart"/>
@@ -2090,7 +2427,6 @@
           <w:p/>
           <w:p>
             <w:r>
-              <w:lastRenderedPageBreak/>
               <w:t xml:space="preserve">The </w:t>
             </w:r>
             <w:proofErr w:type="spellStart"/>
@@ -2170,7 +2506,6 @@
               <w:rPr>
                 <w:b/>
               </w:rPr>
-              <w:lastRenderedPageBreak/>
               <w:t xml:space="preserve">Cinch </w:t>
             </w:r>
             <w:r>
@@ -2217,7 +2552,6 @@
               <w:rPr>
                 <w:b/>
               </w:rPr>
-              <w:lastRenderedPageBreak/>
               <w:t>Cinch Issues:</w:t>
             </w:r>
           </w:p>
@@ -2654,6 +2988,7 @@
         <w:rPr>
           <w:color w:val="FF0000"/>
         </w:rPr>
+        <w:lastRenderedPageBreak/>
         <w:t>MediatorMessageSinkAttribute</w:t>
       </w:r>
       <w:proofErr w:type="spellEnd"/>

</xml_diff>

<commit_message>
Had to checkin due to me being a completed and utter SVN imbecile, for which I am incredibly sorry readers. Honest this was last change, and then I realised I forgot to manually add a file to SVN. Grrr. Done now.
git-svn-id: https://cinch.svn.codeplex.com/svn@48912 ffd33b8c-2492-42e0-bdc5-587b920b7d6d
</commit_message>
<xml_diff>
--- a/cinch/Cinch Release Notes.docx
+++ b/cinch/Cinch Release Notes.docx
@@ -174,22 +174,13 @@
         <w:t>CinchV2DemoSL</w:t>
       </w:r>
       <w:r>
-        <w:t xml:space="preserve"> project remove the references for </w:t>
-      </w:r>
-      <w:r>
-        <w:t>CinchV2</w:t>
+        <w:t xml:space="preserve"> project remove the references for CinchV2</w:t>
       </w:r>
       <w:r>
         <w:t>.SL</w:t>
       </w:r>
       <w:r>
-        <w:t xml:space="preserve">.dll </w:t>
-      </w:r>
-      <w:r>
-        <w:t>and</w:t>
-      </w:r>
-      <w:r>
-        <w:t xml:space="preserve"> </w:t>
+        <w:t xml:space="preserve">.dll and </w:t>
       </w:r>
       <w:r>
         <w:t>MEFedMVVM.SL</w:t>
@@ -249,22 +240,13 @@
         <w:t>CinchV2DemoSL</w:t>
       </w:r>
       <w:r>
-        <w:t xml:space="preserve"> demo project reference </w:t>
-      </w:r>
-      <w:r>
-        <w:t>Cinch.SL.dll</w:t>
-      </w:r>
-      <w:r>
-        <w:t xml:space="preserve"> and </w:t>
+        <w:t xml:space="preserve"> demo project reference Cinch.SL.dll and </w:t>
       </w:r>
       <w:r>
         <w:t>MEFedMVVM.SL</w:t>
       </w:r>
       <w:r>
-        <w:t>.dll</w:t>
-      </w:r>
-      <w:r>
-        <w:t xml:space="preserve"> from </w:t>
+        <w:t xml:space="preserve">.dll from </w:t>
       </w:r>
       <w:r>
         <w:t>SL4_Demo\CinchV2DemoSL\Lib</w:t>
@@ -287,10 +269,7 @@
       </w:r>
       <w:proofErr w:type="spellEnd"/>
       <w:r>
-        <w:t xml:space="preserve"> </w:t>
-      </w:r>
-      <w:r>
-        <w:t xml:space="preserve">project remove the references for </w:t>
+        <w:t xml:space="preserve"> project remove the references for </w:t>
       </w:r>
       <w:r>
         <w:t>MEFedMVVM.SL</w:t>
@@ -428,25 +407,7 @@
         </w:numPr>
       </w:pPr>
       <w:r>
-        <w:t xml:space="preserve">Within the </w:t>
-      </w:r>
-      <w:r>
-        <w:t>CinchV2DemoWPF</w:t>
-      </w:r>
-      <w:r>
-        <w:t xml:space="preserve"> project remove the references for CinchV2</w:t>
-      </w:r>
-      <w:r>
-        <w:t>.WPF</w:t>
-      </w:r>
-      <w:r>
-        <w:t xml:space="preserve">.dll and </w:t>
-      </w:r>
-      <w:r>
-        <w:t>MEFedMVVM.WPF</w:t>
-      </w:r>
-      <w:r>
-        <w:t>.dll</w:t>
+        <w:t>Within the CinchV2DemoWPF project remove the references for CinchV2.WPF.dll and MEFedMVVM.WPF.dll</w:t>
       </w:r>
     </w:p>
     <w:p>
@@ -458,16 +419,7 @@
         </w:numPr>
       </w:pPr>
       <w:r>
-        <w:t>Copy Cinch.WPF</w:t>
-      </w:r>
-      <w:r>
-        <w:t>.dll from CinchV2.</w:t>
-      </w:r>
-      <w:r>
-        <w:t>WPF</w:t>
-      </w:r>
-      <w:r>
-        <w:t xml:space="preserve">\Bin\debug to </w:t>
+        <w:t xml:space="preserve">Copy Cinch.WPF.dll from CinchV2.WPF\Bin\debug to </w:t>
       </w:r>
       <w:proofErr w:type="spellStart"/>
       <w:r>
@@ -496,10 +448,7 @@
         <w:t>MEFedMVVM.</w:t>
       </w:r>
       <w:r>
-        <w:t>WPF.dll from CinchV2.WPF</w:t>
-      </w:r>
-      <w:r>
-        <w:t xml:space="preserve">\Bin\debug to </w:t>
+        <w:t xml:space="preserve">WPF.dll from CinchV2.WPF\Bin\debug to </w:t>
       </w:r>
       <w:proofErr w:type="spellStart"/>
       <w:r>
@@ -523,25 +472,7 @@
       </w:pPr>
       <w:r>
         <w:lastRenderedPageBreak/>
-        <w:t xml:space="preserve">Now for </w:t>
-      </w:r>
-      <w:r>
-        <w:t>CinchV2DemoWPF</w:t>
-      </w:r>
-      <w:r>
-        <w:t xml:space="preserve"> demo project reference </w:t>
-      </w:r>
-      <w:r>
-        <w:t>Cinch.WPF</w:t>
-      </w:r>
-      <w:r>
-        <w:t xml:space="preserve">.dll and </w:t>
-      </w:r>
-      <w:r>
-        <w:t>MEFedMVVM.WPF</w:t>
-      </w:r>
-      <w:r>
-        <w:t xml:space="preserve">.dll from </w:t>
+        <w:t xml:space="preserve">Now for CinchV2DemoWPF demo project reference Cinch.WPF.dll and MEFedMVVM.WPF.dll from </w:t>
       </w:r>
       <w:proofErr w:type="spellStart"/>
       <w:r>
@@ -572,13 +503,7 @@
       </w:r>
       <w:proofErr w:type="spellEnd"/>
       <w:r>
-        <w:t xml:space="preserve"> project remove the references for </w:t>
-      </w:r>
-      <w:r>
-        <w:t>MEFedMVVM.WPF</w:t>
-      </w:r>
-      <w:r>
-        <w:t xml:space="preserve">.dll </w:t>
+        <w:t xml:space="preserve"> project remove the references for MEFedMVVM.WPF.dll </w:t>
       </w:r>
     </w:p>
     <w:p>
@@ -590,13 +515,7 @@
         </w:numPr>
       </w:pPr>
       <w:r>
-        <w:t xml:space="preserve">Copy </w:t>
-      </w:r>
-      <w:r>
-        <w:t>MEFedMVVM.WPF.dll from CinchV2.WPF</w:t>
-      </w:r>
-      <w:r>
-        <w:t xml:space="preserve"> Bin\debug to </w:t>
+        <w:t xml:space="preserve">Copy MEFedMVVM.WPF.dll from CinchV2.WPF Bin\debug to </w:t>
       </w:r>
       <w:proofErr w:type="spellStart"/>
       <w:r>
@@ -632,13 +551,7 @@
       </w:r>
       <w:proofErr w:type="spellEnd"/>
       <w:r>
-        <w:t xml:space="preserve"> project reference </w:t>
-      </w:r>
-      <w:r>
-        <w:t>MEFedMVVM.WPF</w:t>
-      </w:r>
-      <w:r>
-        <w:t xml:space="preserve">.dll from </w:t>
+        <w:t xml:space="preserve"> project reference MEFedMVVM.WPF.dll from </w:t>
       </w:r>
       <w:proofErr w:type="spellStart"/>
       <w:r>
@@ -672,19 +585,49 @@
         </w:numPr>
       </w:pPr>
       <w:r>
-        <w:t xml:space="preserve">Compile the open </w:t>
-      </w:r>
-      <w:r>
-        <w:t>WPF</w:t>
+        <w:t>Compile the open WPF</w:t>
+      </w:r>
+      <w:r>
+        <w:t>_Demo</w:t>
+      </w:r>
+      <w:r>
+        <w:t>.sln solution</w:t>
+      </w:r>
+    </w:p>
+    <w:p>
+      <w:pPr>
+        <w:pStyle w:val="Heading2"/>
+        <w:rPr>
+          <w:rFonts w:ascii="Tahoma" w:hAnsi="Tahoma" w:cs="Tahoma"/>
+        </w:rPr>
+      </w:pPr>
+      <w:r>
+        <w:rPr>
+          <w:rFonts w:ascii="Tahoma" w:hAnsi="Tahoma" w:cs="Tahoma"/>
+        </w:rPr>
+        <w:t>Current</w:t>
+      </w:r>
+      <w:r>
+        <w:rPr>
+          <w:rFonts w:ascii="Tahoma" w:hAnsi="Tahoma" w:cs="Tahoma"/>
+        </w:rPr>
+        <w:t xml:space="preserve"> Release </w:t>
+      </w:r>
+    </w:p>
+    <w:p>
+      <w:r>
+        <w:t xml:space="preserve">SVN </w:t>
+      </w:r>
+      <w:proofErr w:type="spellStart"/>
+      <w:r>
+        <w:t>checkin</w:t>
+      </w:r>
+      <w:proofErr w:type="spellEnd"/>
+      <w:r>
+        <w:t xml:space="preserve"> missed a few files, fixed that. Grr</w:t>
       </w:r>
       <w:bookmarkStart w:id="0" w:name="_GoBack"/>
       <w:bookmarkEnd w:id="0"/>
-      <w:r>
-        <w:t>_Demo</w:t>
-      </w:r>
-      <w:r>
-        <w:t>.sln solution</w:t>
-      </w:r>
     </w:p>
     <w:p>
       <w:pPr>
@@ -705,7 +648,65 @@
         <w:rPr>
           <w:rFonts w:ascii="Tahoma" w:hAnsi="Tahoma" w:cs="Tahoma"/>
         </w:rPr>
-        <w:t>Current release</w:t>
+        <w:t>48661</w:t>
+      </w:r>
+      <w:r>
+        <w:rPr>
+          <w:rFonts w:ascii="Tahoma" w:hAnsi="Tahoma" w:cs="Tahoma"/>
+        </w:rPr>
+        <w:t xml:space="preserve"> </w:t>
+      </w:r>
+      <w:proofErr w:type="gramStart"/>
+      <w:r>
+        <w:rPr>
+          <w:rFonts w:ascii="Tahoma" w:hAnsi="Tahoma" w:cs="Tahoma"/>
+        </w:rPr>
+        <w:t>Release :</w:t>
+      </w:r>
+      <w:proofErr w:type="gramEnd"/>
+      <w:r>
+        <w:rPr>
+          <w:rFonts w:ascii="Tahoma" w:hAnsi="Tahoma" w:cs="Tahoma"/>
+        </w:rPr>
+        <w:t xml:space="preserve"> </w:t>
+      </w:r>
+      <w:r>
+        <w:rPr>
+          <w:rFonts w:ascii="Tahoma" w:hAnsi="Tahoma" w:cs="Tahoma"/>
+        </w:rPr>
+        <w:t>17</w:t>
+      </w:r>
+      <w:r>
+        <w:rPr>
+          <w:rFonts w:ascii="Tahoma" w:hAnsi="Tahoma" w:cs="Tahoma"/>
+        </w:rPr>
+        <w:t>/07/10 9:3</w:t>
+      </w:r>
+      <w:r>
+        <w:rPr>
+          <w:rFonts w:ascii="Tahoma" w:hAnsi="Tahoma" w:cs="Tahoma"/>
+        </w:rPr>
+        <w:t>6A</w:t>
+      </w:r>
+      <w:r>
+        <w:rPr>
+          <w:rFonts w:ascii="Tahoma" w:hAnsi="Tahoma" w:cs="Tahoma"/>
+        </w:rPr>
+        <w:t xml:space="preserve">M </w:t>
+      </w:r>
+      <w:proofErr w:type="spellStart"/>
+      <w:r>
+        <w:rPr>
+          <w:rFonts w:ascii="Tahoma" w:hAnsi="Tahoma" w:cs="Tahoma"/>
+        </w:rPr>
+        <w:t>Uk</w:t>
+      </w:r>
+      <w:proofErr w:type="spellEnd"/>
+      <w:r>
+        <w:rPr>
+          <w:rFonts w:ascii="Tahoma" w:hAnsi="Tahoma" w:cs="Tahoma"/>
+        </w:rPr>
+        <w:t xml:space="preserve"> time</w:t>
       </w:r>
     </w:p>
     <w:p>
@@ -1065,7 +1066,18 @@
           <w:sz w:val="20"/>
           <w:szCs w:val="20"/>
         </w:rPr>
-        <w:t xml:space="preserve"> not very real world like, so showed a more real world scenario, where each View would get a new instance of a </w:t>
+        <w:t xml:space="preserve"> not </w:t>
+      </w:r>
+      <w:r>
+        <w:rPr>
+          <w:rStyle w:val="apple-style-span"/>
+          <w:rFonts w:ascii="Segoe UI" w:hAnsi="Segoe UI" w:cs="Segoe UI"/>
+          <w:color w:val="30332D"/>
+          <w:sz w:val="20"/>
+          <w:szCs w:val="20"/>
+        </w:rPr>
+        <w:lastRenderedPageBreak/>
+        <w:t xml:space="preserve">very real world like, so showed a more real world scenario, where each View would get a new instance of a </w:t>
       </w:r>
       <w:proofErr w:type="spellStart"/>
       <w:r>
@@ -1185,7 +1197,6 @@
           <w:sz w:val="20"/>
           <w:szCs w:val="20"/>
         </w:rPr>
-        <w:lastRenderedPageBreak/>
         <w:t xml:space="preserve">Also to enable this, I have included a specialised </w:t>
       </w:r>
       <w:proofErr w:type="spellStart"/>
@@ -2937,6 +2948,7 @@
           <w:b/>
           <w:color w:val="FF0000"/>
         </w:rPr>
+        <w:lastRenderedPageBreak/>
         <w:t>Breaking changes:</w:t>
       </w:r>
     </w:p>
@@ -2988,7 +3000,6 @@
         <w:rPr>
           <w:color w:val="FF0000"/>
         </w:rPr>
-        <w:lastRenderedPageBreak/>
         <w:t>MediatorMessageSinkAttribute</w:t>
       </w:r>
       <w:proofErr w:type="spellEnd"/>

</xml_diff>

<commit_message>
One CinchV2 user spotted a weirdness where design time data was not working with latest version of MefedMVVM (even though I swore I checked it), I talked to this with Marlon and he did make a breaking change by accident, which has now been fixed in MefedMVVM 60612. So I apologize dear users, but this time it was not me, it was him Marlon. Tee Hee. At least it is all good now, all fixed and verified and checked in. Based on this Marlon and I have agreed that every time he updates MefedMVVM we will test it against CinchV2 even if I decide not to resync with MefedMVVM at that stage. This release also includes a tiny fix for the debugger display string in the WorkSpaceData.ToString() method. My bad ooops
git-svn-id: https://cinch.svn.codeplex.com/svn@51137 ffd33b8c-2492-42e0-bdc5-587b920b7d6d
</commit_message>
<xml_diff>
--- a/cinch/Cinch Release Notes.docx
+++ b/cinch/Cinch Release Notes.docx
@@ -62,6 +62,193 @@
           <w:rFonts w:ascii="Tahoma" w:hAnsi="Tahoma" w:cs="Tahoma"/>
         </w:rPr>
         <w:t>Current Release</w:t>
+      </w:r>
+    </w:p>
+    <w:p>
+      <w:r>
+        <w:t xml:space="preserve">One CinchV2 user spotted </w:t>
+      </w:r>
+      <w:proofErr w:type="gramStart"/>
+      <w:r>
+        <w:t>a weirdness</w:t>
+      </w:r>
+      <w:proofErr w:type="gramEnd"/>
+      <w:r>
+        <w:t xml:space="preserve"> where design time data was not working with latest version of </w:t>
+      </w:r>
+      <w:proofErr w:type="spellStart"/>
+      <w:r>
+        <w:t>MefedMVVM</w:t>
+      </w:r>
+      <w:proofErr w:type="spellEnd"/>
+      <w:r>
+        <w:t xml:space="preserve"> (even though I swore I checked it), I talked to this with Marlon and he did make a breaking change by accident, which has now been fixed in </w:t>
+      </w:r>
+      <w:proofErr w:type="spellStart"/>
+      <w:r>
+        <w:t>MefedMVVM</w:t>
+      </w:r>
+      <w:proofErr w:type="spellEnd"/>
+      <w:r>
+        <w:t xml:space="preserve"> 60612. So I </w:t>
+      </w:r>
+      <w:proofErr w:type="gramStart"/>
+      <w:r>
+        <w:t>apologize</w:t>
+      </w:r>
+      <w:proofErr w:type="gramEnd"/>
+      <w:r>
+        <w:t xml:space="preserve"> dear users, but this time it was not me, it was him Marlon. Tee </w:t>
+      </w:r>
+      <w:proofErr w:type="spellStart"/>
+      <w:r>
+        <w:t>Hee</w:t>
+      </w:r>
+      <w:proofErr w:type="spellEnd"/>
+      <w:r>
+        <w:t xml:space="preserve">. At least it is all good now, all fixed and verified and checked in. Based on this Marlon and I have agreed that every time he updates </w:t>
+      </w:r>
+      <w:proofErr w:type="spellStart"/>
+      <w:r>
+        <w:t>MefedMVVM</w:t>
+      </w:r>
+      <w:proofErr w:type="spellEnd"/>
+      <w:r>
+        <w:t xml:space="preserve"> we will test it against CinchV2 even if I decide not to </w:t>
+      </w:r>
+      <w:proofErr w:type="spellStart"/>
+      <w:r>
+        <w:t>resync</w:t>
+      </w:r>
+      <w:proofErr w:type="spellEnd"/>
+      <w:r>
+        <w:t xml:space="preserve"> with </w:t>
+      </w:r>
+      <w:proofErr w:type="spellStart"/>
+      <w:r>
+        <w:t>MefedMVVM</w:t>
+      </w:r>
+      <w:proofErr w:type="spellEnd"/>
+      <w:r>
+        <w:t xml:space="preserve"> at that stage.</w:t>
+      </w:r>
+    </w:p>
+    <w:p>
+      <w:r>
+        <w:t xml:space="preserve">This release also includes a tiny fix for the debugger display string in the </w:t>
+      </w:r>
+      <w:proofErr w:type="spellStart"/>
+      <w:proofErr w:type="gramStart"/>
+      <w:r>
+        <w:t>WorkSpaceData.ToString</w:t>
+      </w:r>
+      <w:proofErr w:type="spellEnd"/>
+      <w:r>
+        <w:t>(</w:t>
+      </w:r>
+      <w:proofErr w:type="gramEnd"/>
+      <w:r>
+        <w:t>) method. My bad ooops</w:t>
+      </w:r>
+      <w:bookmarkStart w:id="0" w:name="_GoBack"/>
+      <w:bookmarkEnd w:id="0"/>
+    </w:p>
+    <w:p/>
+    <w:p/>
+    <w:p>
+      <w:pPr>
+        <w:pStyle w:val="Heading2"/>
+        <w:rPr>
+          <w:rFonts w:ascii="Tahoma" w:hAnsi="Tahoma" w:cs="Tahoma"/>
+        </w:rPr>
+      </w:pPr>
+      <w:r>
+        <w:rPr>
+          <w:rFonts w:ascii="Tahoma" w:hAnsi="Tahoma" w:cs="Tahoma"/>
+        </w:rPr>
+        <w:t>50505</w:t>
+      </w:r>
+      <w:r>
+        <w:rPr>
+          <w:rFonts w:ascii="Tahoma" w:hAnsi="Tahoma" w:cs="Tahoma"/>
+        </w:rPr>
+        <w:t xml:space="preserve"> </w:t>
+      </w:r>
+      <w:proofErr w:type="gramStart"/>
+      <w:r>
+        <w:rPr>
+          <w:rFonts w:ascii="Tahoma" w:hAnsi="Tahoma" w:cs="Tahoma"/>
+        </w:rPr>
+        <w:t>Release :</w:t>
+      </w:r>
+      <w:proofErr w:type="gramEnd"/>
+      <w:r>
+        <w:rPr>
+          <w:rFonts w:ascii="Tahoma" w:hAnsi="Tahoma" w:cs="Tahoma"/>
+        </w:rPr>
+        <w:t xml:space="preserve"> </w:t>
+      </w:r>
+      <w:r>
+        <w:rPr>
+          <w:rFonts w:ascii="Tahoma" w:hAnsi="Tahoma" w:cs="Tahoma"/>
+        </w:rPr>
+        <w:t>14</w:t>
+      </w:r>
+      <w:r>
+        <w:rPr>
+          <w:rFonts w:ascii="Tahoma" w:hAnsi="Tahoma" w:cs="Tahoma"/>
+        </w:rPr>
+        <w:t>/0</w:t>
+      </w:r>
+      <w:r>
+        <w:rPr>
+          <w:rFonts w:ascii="Tahoma" w:hAnsi="Tahoma" w:cs="Tahoma"/>
+        </w:rPr>
+        <w:t>8</w:t>
+      </w:r>
+      <w:r>
+        <w:rPr>
+          <w:rFonts w:ascii="Tahoma" w:hAnsi="Tahoma" w:cs="Tahoma"/>
+        </w:rPr>
+        <w:t xml:space="preserve">/10 </w:t>
+      </w:r>
+      <w:r>
+        <w:rPr>
+          <w:rFonts w:ascii="Tahoma" w:hAnsi="Tahoma" w:cs="Tahoma"/>
+        </w:rPr>
+        <w:t>11</w:t>
+      </w:r>
+      <w:r>
+        <w:rPr>
+          <w:rFonts w:ascii="Tahoma" w:hAnsi="Tahoma" w:cs="Tahoma"/>
+        </w:rPr>
+        <w:t>:</w:t>
+      </w:r>
+      <w:r>
+        <w:rPr>
+          <w:rFonts w:ascii="Tahoma" w:hAnsi="Tahoma" w:cs="Tahoma"/>
+        </w:rPr>
+        <w:t>48AM</w:t>
+      </w:r>
+      <w:r>
+        <w:rPr>
+          <w:rFonts w:ascii="Tahoma" w:hAnsi="Tahoma" w:cs="Tahoma"/>
+        </w:rPr>
+        <w:t xml:space="preserve"> </w:t>
+      </w:r>
+      <w:proofErr w:type="spellStart"/>
+      <w:r>
+        <w:rPr>
+          <w:rFonts w:ascii="Tahoma" w:hAnsi="Tahoma" w:cs="Tahoma"/>
+        </w:rPr>
+        <w:t>Uk</w:t>
+      </w:r>
+      <w:proofErr w:type="spellEnd"/>
+      <w:r>
+        <w:rPr>
+          <w:rFonts w:ascii="Tahoma" w:hAnsi="Tahoma" w:cs="Tahoma"/>
+        </w:rPr>
+        <w:t xml:space="preserve"> time</w:t>
       </w:r>
     </w:p>
     <w:p>
@@ -116,13 +303,7 @@
       </w:r>
       <w:proofErr w:type="spellEnd"/>
       <w:r>
-        <w:t xml:space="preserve"> class will be called back using the </w:t>
-      </w:r>
-      <w:r>
-        <w:t>Action</w:t>
-      </w:r>
-      <w:r>
-        <w:t xml:space="preserve"> passed to the constructor of the </w:t>
+        <w:t xml:space="preserve"> class will be called back using the Action passed to the constructor of the </w:t>
       </w:r>
       <w:proofErr w:type="spellStart"/>
       <w:r>
@@ -233,7 +414,11 @@
       </w:r>
       <w:proofErr w:type="spellEnd"/>
       <w:r>
-        <w:t xml:space="preserve">. As you never know what this value could be (it could be any object) I have removed the </w:t>
+        <w:t xml:space="preserve">. As you never know what this value could be (it could be </w:t>
+      </w:r>
+      <w:r>
+        <w:lastRenderedPageBreak/>
+        <w:t xml:space="preserve">any object) I have removed the </w:t>
       </w:r>
       <w:proofErr w:type="spellStart"/>
       <w:r>
@@ -303,10 +488,7 @@
       </w:r>
       <w:proofErr w:type="spellEnd"/>
       <w:r>
-        <w:t xml:space="preserve"> </w:t>
-      </w:r>
-      <w:r>
-        <w:t>(Cinch v1 and Cinch v2)</w:t>
+        <w:t xml:space="preserve"> (Cinch v1 and Cinch v2)</w:t>
       </w:r>
     </w:p>
     <w:p>
@@ -449,10 +631,7 @@
         </w:r>
       </w:hyperlink>
     </w:p>
-    <w:p>
-      <w:bookmarkStart w:id="0" w:name="_GoBack"/>
-      <w:bookmarkEnd w:id="0"/>
-    </w:p>
+    <w:p/>
     <w:p/>
     <w:p>
       <w:pPr>
@@ -860,6 +1039,7 @@
         </w:numPr>
       </w:pPr>
       <w:r>
+        <w:lastRenderedPageBreak/>
         <w:t xml:space="preserve">Copy </w:t>
       </w:r>
       <w:r>
@@ -1022,7 +1202,35 @@
         <w:rPr>
           <w:rFonts w:ascii="Tahoma" w:hAnsi="Tahoma" w:cs="Tahoma"/>
         </w:rPr>
-        <w:t xml:space="preserve">Current Release </w:t>
+        <w:t xml:space="preserve">48912 </w:t>
+      </w:r>
+      <w:proofErr w:type="gramStart"/>
+      <w:r>
+        <w:rPr>
+          <w:rFonts w:ascii="Tahoma" w:hAnsi="Tahoma" w:cs="Tahoma"/>
+        </w:rPr>
+        <w:t>Release :</w:t>
+      </w:r>
+      <w:proofErr w:type="gramEnd"/>
+      <w:r>
+        <w:rPr>
+          <w:rFonts w:ascii="Tahoma" w:hAnsi="Tahoma" w:cs="Tahoma"/>
+        </w:rPr>
+        <w:t xml:space="preserve"> 19/07/10 8:27PM </w:t>
+      </w:r>
+      <w:proofErr w:type="spellStart"/>
+      <w:r>
+        <w:rPr>
+          <w:rFonts w:ascii="Tahoma" w:hAnsi="Tahoma" w:cs="Tahoma"/>
+        </w:rPr>
+        <w:t>Uk</w:t>
+      </w:r>
+      <w:proofErr w:type="spellEnd"/>
+      <w:r>
+        <w:rPr>
+          <w:rFonts w:ascii="Tahoma" w:hAnsi="Tahoma" w:cs="Tahoma"/>
+        </w:rPr>
+        <w:t xml:space="preserve"> time</w:t>
       </w:r>
     </w:p>
     <w:p>
@@ -1357,6 +1565,7 @@
           <w:sz w:val="20"/>
           <w:szCs w:val="20"/>
         </w:rPr>
+        <w:lastRenderedPageBreak/>
         <w:t xml:space="preserve">Added </w:t>
       </w:r>
       <w:proofErr w:type="spellStart"/>
@@ -1720,7 +1929,6 @@
           <w:sz w:val="20"/>
           <w:szCs w:val="20"/>
         </w:rPr>
-        <w:lastRenderedPageBreak/>
         <w:t xml:space="preserve">As for SL, as the </w:t>
       </w:r>
       <w:proofErr w:type="spellStart"/>
@@ -2398,6 +2606,7 @@
         <w:rPr>
           <w:rFonts w:ascii="Tahoma" w:hAnsi="Tahoma" w:cs="Tahoma"/>
         </w:rPr>
+        <w:lastRenderedPageBreak/>
         <w:t xml:space="preserve">46191-46207 </w:t>
       </w:r>
       <w:proofErr w:type="gramStart"/>
@@ -3287,6 +3496,7 @@
           </w:tcPr>
           <w:p>
             <w:r>
+              <w:lastRenderedPageBreak/>
               <w:t xml:space="preserve">Remove dependency on SLF </w:t>
             </w:r>
           </w:p>
@@ -3404,7 +3614,6 @@
         <w:rPr>
           <w:rFonts w:ascii="Tahoma" w:hAnsi="Tahoma" w:cs="Tahoma"/>
         </w:rPr>
-        <w:lastRenderedPageBreak/>
         <w:t xml:space="preserve">46009 and </w:t>
       </w:r>
       <w:r>

</xml_diff>

<commit_message>
One user reported DataWrapper<T>.IsDirty was not working in Silverlight even though it was in WPF. The user reported a fix which I have included in SL code branch, I left WPF code alone as it was working just fine. To read more about this you can read this post : http://www.codeproject.com/Messages/3620814/IsDirty-in-a-DataWrapper-bound-to-by-a-checkbox-wi.aspx
git-svn-id: https://cinch.svn.codeplex.com/svn@52330 ffd33b8c-2492-42e0-bdc5-587b920b7d6d
</commit_message>
<xml_diff>
--- a/cinch/Cinch Release Notes.docx
+++ b/cinch/Cinch Release Notes.docx
@@ -49,8 +49,63 @@
         <w:t>As previously mentioned now that CinchV2 is out, CinchV1 will no longer receive that much love, CinchV2 is where all the new changes will be made.</w:t>
       </w:r>
     </w:p>
+    <w:p>
+      <w:pPr>
+        <w:pStyle w:val="Heading2"/>
+        <w:rPr>
+          <w:rFonts w:ascii="Tahoma" w:hAnsi="Tahoma" w:cs="Tahoma"/>
+        </w:rPr>
+      </w:pPr>
+      <w:r>
+        <w:rPr>
+          <w:rFonts w:ascii="Tahoma" w:hAnsi="Tahoma" w:cs="Tahoma"/>
+        </w:rPr>
+        <w:t>Current Release</w:t>
+      </w:r>
+    </w:p>
+    <w:p>
+      <w:r>
+        <w:t xml:space="preserve">One user reported </w:t>
+      </w:r>
+      <w:proofErr w:type="spellStart"/>
+      <w:r>
+        <w:t>DataWrapper</w:t>
+      </w:r>
+      <w:proofErr w:type="spellEnd"/>
+      <w:r>
+        <w:t>&lt;T&gt;.</w:t>
+      </w:r>
+      <w:proofErr w:type="spellStart"/>
+      <w:r>
+        <w:t>IsDirty</w:t>
+      </w:r>
+      <w:proofErr w:type="spellEnd"/>
+      <w:r>
+        <w:t xml:space="preserve"> was not working in Silverlight even though it was in WPF. The user reported a fix which I have included in SL code </w:t>
+      </w:r>
+      <w:proofErr w:type="gramStart"/>
+      <w:r>
+        <w:t>branch,</w:t>
+      </w:r>
+      <w:proofErr w:type="gramEnd"/>
+      <w:r>
+        <w:t xml:space="preserve"> I left WPF code alone as it was working just fine. To read more about this you can read this </w:t>
+      </w:r>
+      <w:proofErr w:type="gramStart"/>
+      <w:r>
+        <w:t>post :</w:t>
+      </w:r>
+      <w:proofErr w:type="gramEnd"/>
+      <w:r>
+        <w:t xml:space="preserve"> </w:t>
+      </w:r>
+      <w:bookmarkStart w:id="0" w:name="_GoBack"/>
+      <w:r>
+        <w:t>http://www.codeproject.com/Messages/3620814/IsDirty-in-a-DataWrapper-bound-to-by-a-checkbox-wi.aspx</w:t>
+      </w:r>
+      <w:bookmarkEnd w:id="0"/>
+    </w:p>
     <w:p/>
-    <w:p/>
     <w:p>
       <w:pPr>
         <w:pStyle w:val="Heading2"/>
@@ -62,7 +117,77 @@
         <w:rPr>
           <w:rFonts w:ascii="Tahoma" w:hAnsi="Tahoma" w:cs="Tahoma"/>
         </w:rPr>
-        <w:t>Current Release</w:t>
+        <w:t>51807</w:t>
+      </w:r>
+      <w:r>
+        <w:rPr>
+          <w:rFonts w:ascii="Tahoma" w:hAnsi="Tahoma" w:cs="Tahoma"/>
+        </w:rPr>
+        <w:t xml:space="preserve"> </w:t>
+      </w:r>
+      <w:proofErr w:type="gramStart"/>
+      <w:r>
+        <w:rPr>
+          <w:rFonts w:ascii="Tahoma" w:hAnsi="Tahoma" w:cs="Tahoma"/>
+        </w:rPr>
+        <w:t>Release :</w:t>
+      </w:r>
+      <w:proofErr w:type="gramEnd"/>
+      <w:r>
+        <w:rPr>
+          <w:rFonts w:ascii="Tahoma" w:hAnsi="Tahoma" w:cs="Tahoma"/>
+        </w:rPr>
+        <w:t xml:space="preserve"> </w:t>
+      </w:r>
+      <w:r>
+        <w:rPr>
+          <w:rFonts w:ascii="Tahoma" w:hAnsi="Tahoma" w:cs="Tahoma"/>
+        </w:rPr>
+        <w:t>02</w:t>
+      </w:r>
+      <w:r>
+        <w:rPr>
+          <w:rFonts w:ascii="Tahoma" w:hAnsi="Tahoma" w:cs="Tahoma"/>
+        </w:rPr>
+        <w:t>/</w:t>
+      </w:r>
+      <w:r>
+        <w:rPr>
+          <w:rFonts w:ascii="Tahoma" w:hAnsi="Tahoma" w:cs="Tahoma"/>
+        </w:rPr>
+        <w:t>10/10 10</w:t>
+      </w:r>
+      <w:r>
+        <w:rPr>
+          <w:rFonts w:ascii="Tahoma" w:hAnsi="Tahoma" w:cs="Tahoma"/>
+        </w:rPr>
+        <w:t>:</w:t>
+      </w:r>
+      <w:r>
+        <w:rPr>
+          <w:rFonts w:ascii="Tahoma" w:hAnsi="Tahoma" w:cs="Tahoma"/>
+        </w:rPr>
+        <w:t>45</w:t>
+      </w:r>
+      <w:r>
+        <w:rPr>
+          <w:rFonts w:ascii="Tahoma" w:hAnsi="Tahoma" w:cs="Tahoma"/>
+        </w:rPr>
+        <w:t xml:space="preserve">AM </w:t>
+      </w:r>
+      <w:proofErr w:type="spellStart"/>
+      <w:r>
+        <w:rPr>
+          <w:rFonts w:ascii="Tahoma" w:hAnsi="Tahoma" w:cs="Tahoma"/>
+        </w:rPr>
+        <w:t>Uk</w:t>
+      </w:r>
+      <w:proofErr w:type="spellEnd"/>
+      <w:r>
+        <w:rPr>
+          <w:rFonts w:ascii="Tahoma" w:hAnsi="Tahoma" w:cs="Tahoma"/>
+        </w:rPr>
+        <w:t xml:space="preserve"> time</w:t>
       </w:r>
     </w:p>
     <w:p>
@@ -168,10 +293,7 @@
       </w:r>
       <w:proofErr w:type="spellEnd"/>
       <w:r>
-        <w:t>&lt;T&gt;</w:t>
-      </w:r>
-      <w:r>
-        <w:t xml:space="preserve">. </w:t>
+        <w:t xml:space="preserve">&lt;T&gt;. </w:t>
       </w:r>
       <w:proofErr w:type="gramStart"/>
       <w:r>
@@ -321,8 +443,6 @@
       <w:r>
         <w:t>, which will unhook all events for you.</w:t>
       </w:r>
-      <w:bookmarkStart w:id="0" w:name="_GoBack"/>
-      <w:bookmarkEnd w:id="0"/>
     </w:p>
     <w:p/>
     <w:p/>
@@ -337,13 +457,8 @@
         <w:rPr>
           <w:rFonts w:ascii="Tahoma" w:hAnsi="Tahoma" w:cs="Tahoma"/>
         </w:rPr>
-        <w:t>51137</w:t>
-      </w:r>
-      <w:r>
-        <w:rPr>
-          <w:rFonts w:ascii="Tahoma" w:hAnsi="Tahoma" w:cs="Tahoma"/>
-        </w:rPr>
-        <w:t xml:space="preserve"> </w:t>
+        <w:lastRenderedPageBreak/>
+        <w:t xml:space="preserve">51137 </w:t>
       </w:r>
       <w:proofErr w:type="gramStart"/>
       <w:r>
@@ -357,43 +472,7 @@
         <w:rPr>
           <w:rFonts w:ascii="Tahoma" w:hAnsi="Tahoma" w:cs="Tahoma"/>
         </w:rPr>
-        <w:t xml:space="preserve"> 14/</w:t>
-      </w:r>
-      <w:r>
-        <w:rPr>
-          <w:rFonts w:ascii="Tahoma" w:hAnsi="Tahoma" w:cs="Tahoma"/>
-        </w:rPr>
-        <w:t>09</w:t>
-      </w:r>
-      <w:r>
-        <w:rPr>
-          <w:rFonts w:ascii="Tahoma" w:hAnsi="Tahoma" w:cs="Tahoma"/>
-        </w:rPr>
-        <w:t>/10</w:t>
-      </w:r>
-      <w:r>
-        <w:rPr>
-          <w:rFonts w:ascii="Tahoma" w:hAnsi="Tahoma" w:cs="Tahoma"/>
-        </w:rPr>
-        <w:t xml:space="preserve"> 6</w:t>
-      </w:r>
-      <w:r>
-        <w:rPr>
-          <w:rFonts w:ascii="Tahoma" w:hAnsi="Tahoma" w:cs="Tahoma"/>
-        </w:rPr>
-        <w:t>:</w:t>
-      </w:r>
-      <w:r>
-        <w:rPr>
-          <w:rFonts w:ascii="Tahoma" w:hAnsi="Tahoma" w:cs="Tahoma"/>
-        </w:rPr>
-        <w:t>59</w:t>
-      </w:r>
-      <w:r>
-        <w:rPr>
-          <w:rFonts w:ascii="Tahoma" w:hAnsi="Tahoma" w:cs="Tahoma"/>
-        </w:rPr>
-        <w:t xml:space="preserve">AM </w:t>
+        <w:t xml:space="preserve"> 14/09/10 6:59AM </w:t>
       </w:r>
       <w:proofErr w:type="spellStart"/>
       <w:r>
@@ -456,7 +535,6 @@
       </w:r>
       <w:proofErr w:type="spellStart"/>
       <w:r>
-        <w:lastRenderedPageBreak/>
         <w:t>MefedMVVM</w:t>
       </w:r>
       <w:proofErr w:type="spellEnd"/>
@@ -966,7 +1044,6 @@
         <w:rPr>
           <w:b/>
         </w:rPr>
-        <w:lastRenderedPageBreak/>
         <w:t>CinchV2 demo instructions</w:t>
       </w:r>
     </w:p>
@@ -1590,11 +1667,7 @@
       </w:r>
       <w:proofErr w:type="gramEnd"/>
       <w:r>
-        <w:t xml:space="preserve"> Yes I am an idiot. Anyway the net result is that I had to fix up an issue that </w:t>
-      </w:r>
-      <w:r>
-        <w:lastRenderedPageBreak/>
-        <w:t xml:space="preserve">was affecting SL demo and Cinch.SL. This is now all done and tested, and I also took the opportunity to </w:t>
+        <w:t xml:space="preserve"> Yes I am an idiot. Anyway the net result is that I had to fix up an issue that was affecting SL demo and Cinch.SL. This is now all done and tested, and I also took the opportunity to </w:t>
       </w:r>
       <w:proofErr w:type="spellStart"/>
       <w:r>
@@ -2219,6 +2292,7 @@
           <w:sz w:val="20"/>
           <w:szCs w:val="20"/>
         </w:rPr>
+        <w:lastRenderedPageBreak/>
         <w:t xml:space="preserve">As for SL, as the </w:t>
       </w:r>
       <w:proofErr w:type="spellStart"/>
@@ -3902,6 +3976,7 @@
         <w:rPr>
           <w:rFonts w:ascii="Tahoma" w:hAnsi="Tahoma" w:cs="Tahoma"/>
         </w:rPr>
+        <w:lastRenderedPageBreak/>
         <w:t xml:space="preserve">46009 and </w:t>
       </w:r>
       <w:r>

</xml_diff>

<commit_message>
Forgot to add ICinchDisposable to SVN source control. Grrr…Ooops sorry
git-svn-id: https://cinch.svn.codeplex.com/svn@55703 ffd33b8c-2492-42e0-bdc5-587b920b7d6d
</commit_message>
<xml_diff>
--- a/cinch/Cinch Release Notes.docx
+++ b/cinch/Cinch Release Notes.docx
@@ -61,6 +61,133 @@
           <w:rFonts w:ascii="Tahoma" w:hAnsi="Tahoma" w:cs="Tahoma"/>
         </w:rPr>
         <w:t>Current Release</w:t>
+      </w:r>
+    </w:p>
+    <w:p>
+      <w:proofErr w:type="gramStart"/>
+      <w:r>
+        <w:t xml:space="preserve">Forgot to add </w:t>
+      </w:r>
+      <w:proofErr w:type="spellStart"/>
+      <w:r>
+        <w:t>ICinchDisposable</w:t>
+      </w:r>
+      <w:proofErr w:type="spellEnd"/>
+      <w:r>
+        <w:t xml:space="preserve"> to SVN source control.</w:t>
+      </w:r>
+      <w:proofErr w:type="gramEnd"/>
+      <w:r>
+        <w:t xml:space="preserve"> </w:t>
+      </w:r>
+      <w:proofErr w:type="spellStart"/>
+      <w:r>
+        <w:t>Grrr</w:t>
+      </w:r>
+      <w:proofErr w:type="spellEnd"/>
+      <w:r>
+        <w:t>…</w:t>
+      </w:r>
+      <w:proofErr w:type="spellStart"/>
+      <w:r>
+        <w:t>Ooops</w:t>
+      </w:r>
+      <w:proofErr w:type="spellEnd"/>
+      <w:r>
+        <w:t xml:space="preserve"> sorry</w:t>
+      </w:r>
+      <w:bookmarkStart w:id="0" w:name="_GoBack"/>
+      <w:bookmarkEnd w:id="0"/>
+    </w:p>
+    <w:p/>
+    <w:p>
+      <w:pPr>
+        <w:pStyle w:val="Heading2"/>
+        <w:rPr>
+          <w:rFonts w:ascii="Tahoma" w:hAnsi="Tahoma" w:cs="Tahoma"/>
+        </w:rPr>
+      </w:pPr>
+      <w:r>
+        <w:rPr>
+          <w:rFonts w:ascii="Tahoma" w:hAnsi="Tahoma" w:cs="Tahoma"/>
+        </w:rPr>
+        <w:t xml:space="preserve">52330 </w:t>
+      </w:r>
+      <w:proofErr w:type="gramStart"/>
+      <w:r>
+        <w:rPr>
+          <w:rFonts w:ascii="Tahoma" w:hAnsi="Tahoma" w:cs="Tahoma"/>
+        </w:rPr>
+        <w:t>Release :</w:t>
+      </w:r>
+      <w:proofErr w:type="gramEnd"/>
+      <w:r>
+        <w:rPr>
+          <w:rFonts w:ascii="Tahoma" w:hAnsi="Tahoma" w:cs="Tahoma"/>
+        </w:rPr>
+        <w:t xml:space="preserve"> </w:t>
+      </w:r>
+      <w:r>
+        <w:rPr>
+          <w:rFonts w:ascii="Tahoma" w:hAnsi="Tahoma" w:cs="Tahoma"/>
+        </w:rPr>
+        <w:t>01</w:t>
+      </w:r>
+      <w:r>
+        <w:rPr>
+          <w:rFonts w:ascii="Tahoma" w:hAnsi="Tahoma" w:cs="Tahoma"/>
+        </w:rPr>
+        <w:t>/</w:t>
+      </w:r>
+      <w:r>
+        <w:rPr>
+          <w:rFonts w:ascii="Tahoma" w:hAnsi="Tahoma" w:cs="Tahoma"/>
+        </w:rPr>
+        <w:t>01</w:t>
+      </w:r>
+      <w:r>
+        <w:rPr>
+          <w:rFonts w:ascii="Tahoma" w:hAnsi="Tahoma" w:cs="Tahoma"/>
+        </w:rPr>
+        <w:t>/1</w:t>
+      </w:r>
+      <w:r>
+        <w:rPr>
+          <w:rFonts w:ascii="Tahoma" w:hAnsi="Tahoma" w:cs="Tahoma"/>
+        </w:rPr>
+        <w:t>1</w:t>
+      </w:r>
+      <w:r>
+        <w:rPr>
+          <w:rFonts w:ascii="Tahoma" w:hAnsi="Tahoma" w:cs="Tahoma"/>
+        </w:rPr>
+        <w:t xml:space="preserve"> </w:t>
+      </w:r>
+      <w:r>
+        <w:rPr>
+          <w:rFonts w:ascii="Tahoma" w:hAnsi="Tahoma" w:cs="Tahoma"/>
+        </w:rPr>
+        <w:t>09:07</w:t>
+      </w:r>
+      <w:r>
+        <w:rPr>
+          <w:rFonts w:ascii="Tahoma" w:hAnsi="Tahoma" w:cs="Tahoma"/>
+        </w:rPr>
+        <w:t xml:space="preserve">AM </w:t>
+      </w:r>
+      <w:proofErr w:type="spellStart"/>
+      <w:r>
+        <w:rPr>
+          <w:rFonts w:ascii="Tahoma" w:hAnsi="Tahoma" w:cs="Tahoma"/>
+        </w:rPr>
+        <w:t>Uk</w:t>
+      </w:r>
+      <w:proofErr w:type="spellEnd"/>
+      <w:r>
+        <w:rPr>
+          <w:rFonts w:ascii="Tahoma" w:hAnsi="Tahoma" w:cs="Tahoma"/>
+        </w:rPr>
+        <w:t xml:space="preserve"> time</w:t>
       </w:r>
     </w:p>
     <w:p>
@@ -276,10 +403,7 @@
         </w:numPr>
       </w:pPr>
       <w:r>
-        <w:t>Made the CinchV2.</w:t>
-      </w:r>
-      <w:r>
-        <w:t xml:space="preserve">ChildWindowService unhook from the </w:t>
+        <w:t xml:space="preserve">Made the CinchV2.ChildWindowService unhook from the </w:t>
       </w:r>
       <w:proofErr w:type="spellStart"/>
       <w:r>
@@ -491,13 +615,20 @@
         <w:rPr>
           <w:color w:val="000000" w:themeColor="text1"/>
         </w:rPr>
-        <w:t xml:space="preserve"> is not my code, the solution seemed to be to not use the </w:t>
-      </w:r>
-      <w:proofErr w:type="spellStart"/>
+        <w:t xml:space="preserve"> is not my code, the solution seemed to </w:t>
+      </w:r>
       <w:r>
         <w:rPr>
           <w:color w:val="000000" w:themeColor="text1"/>
         </w:rPr>
+        <w:lastRenderedPageBreak/>
+        <w:t xml:space="preserve">be to not use the </w:t>
+      </w:r>
+      <w:proofErr w:type="spellStart"/>
+      <w:r>
+        <w:rPr>
+          <w:color w:val="000000" w:themeColor="text1"/>
+        </w:rPr>
         <w:t>IDisposable</w:t>
       </w:r>
       <w:proofErr w:type="spellEnd"/>
@@ -549,8 +680,6 @@
         </w:rPr>
         <w:t xml:space="preserve"> class now uses. I should have spotted that one. Sorry</w:t>
       </w:r>
-      <w:bookmarkStart w:id="0" w:name="_GoBack"/>
-      <w:bookmarkEnd w:id="0"/>
     </w:p>
     <w:p/>
     <w:p/>
@@ -1022,6 +1151,7 @@
       </w:r>
       <w:proofErr w:type="spellStart"/>
       <w:r>
+        <w:lastRenderedPageBreak/>
         <w:t>MefedMVVM</w:t>
       </w:r>
       <w:proofErr w:type="spellEnd"/>
@@ -1531,6 +1661,7 @@
         <w:rPr>
           <w:b/>
         </w:rPr>
+        <w:lastRenderedPageBreak/>
         <w:t>CinchV2 demo instructions</w:t>
       </w:r>
     </w:p>
@@ -1617,7 +1748,6 @@
         </w:numPr>
       </w:pPr>
       <w:r>
-        <w:lastRenderedPageBreak/>
         <w:t xml:space="preserve">Within the </w:t>
       </w:r>
       <w:r>
@@ -2155,7 +2285,11 @@
       </w:r>
       <w:proofErr w:type="gramEnd"/>
       <w:r>
-        <w:t xml:space="preserve"> Yes I am an idiot. Anyway the net result is that I had to fix up an issue that was affecting SL demo and Cinch.SL. This is now all done and tested, and I also took the opportunity to </w:t>
+        <w:t xml:space="preserve"> Yes I am an idiot. Anyway the net result is that I had to fix up an issue that </w:t>
+      </w:r>
+      <w:r>
+        <w:lastRenderedPageBreak/>
+        <w:t xml:space="preserve">was affecting SL demo and Cinch.SL. This is now all done and tested, and I also took the opportunity to </w:t>
       </w:r>
       <w:proofErr w:type="spellStart"/>
       <w:r>
@@ -2207,7 +2341,6 @@
         <w:rPr>
           <w:rFonts w:ascii="Tahoma" w:hAnsi="Tahoma" w:cs="Tahoma"/>
         </w:rPr>
-        <w:lastRenderedPageBreak/>
         <w:t xml:space="preserve">48484 </w:t>
       </w:r>
       <w:proofErr w:type="gramStart"/>
@@ -3769,7 +3902,6 @@
     <w:p/>
     <w:p>
       <w:r>
-        <w:lastRenderedPageBreak/>
         <w:t>These are the things that were fixed with this release</w:t>
       </w:r>
     </w:p>

</xml_diff>

<commit_message>
Added the following requested features: 1.	Resynced with MefedMVVM version 75221 2.	Added GenericRule class 3.	Added Validator class 4.	Added new ViewModel interface IViewStatusAwareWindowInjectionAware, to allow WPFUIVisualizerService service to inject full IViewAwareStatusWindow into popup ViewModel 5.	Added WeakDelegateReference class 6.	Altered WPFUIVisualizerService to fix this issue : http://cinch.codeplex.com/discussions/263365 7.	Added AsyncHost (WPF Only) (read the comments at top of this file to see example usage) 8.	Added CircularProgressBar (WPF Only) 9.	Added AsyncFailedUserControl (WPF Only) 10.	Added AsyncBusyUserControl (WPF Only)
git-svn-id: https://cinch.svn.codeplex.com/svn@63612 ffd33b8c-2492-42e0-bdc5-587b920b7d6d
</commit_message>
<xml_diff>
--- a/cinch/Cinch Release Notes.docx
+++ b/cinch/Cinch Release Notes.docx
@@ -49,6 +49,7 @@
         <w:t>As previously mentioned now that CinchV2 is out, CinchV1 will no longer receive that much love, CinchV2 is where all the new changes will be made.</w:t>
       </w:r>
     </w:p>
+    <w:p/>
     <w:p>
       <w:pPr>
         <w:pStyle w:val="Heading2"/>
@@ -64,42 +65,362 @@
       </w:r>
     </w:p>
     <w:p>
-      <w:proofErr w:type="gramStart"/>
-      <w:r>
-        <w:t xml:space="preserve">Forgot to add </w:t>
-      </w:r>
-      <w:proofErr w:type="spellStart"/>
-      <w:r>
-        <w:t>ICinchDisposable</w:t>
-      </w:r>
-      <w:proofErr w:type="spellEnd"/>
-      <w:r>
-        <w:t xml:space="preserve"> to SVN source control.</w:t>
-      </w:r>
-      <w:proofErr w:type="gramEnd"/>
-      <w:r>
-        <w:t xml:space="preserve"> </w:t>
-      </w:r>
-      <w:proofErr w:type="spellStart"/>
-      <w:r>
-        <w:t>Grrr</w:t>
-      </w:r>
-      <w:proofErr w:type="spellEnd"/>
-      <w:r>
-        <w:t>…</w:t>
-      </w:r>
-      <w:proofErr w:type="spellStart"/>
-      <w:r>
-        <w:t>Ooops</w:t>
-      </w:r>
-      <w:proofErr w:type="spellEnd"/>
-      <w:r>
-        <w:t xml:space="preserve"> sorry</w:t>
-      </w:r>
+      <w:r>
+        <w:t>Added the following requested features:</w:t>
+      </w:r>
+    </w:p>
+    <w:p>
+      <w:pPr>
+        <w:pStyle w:val="ListParagraph"/>
+        <w:numPr>
+          <w:ilvl w:val="0"/>
+          <w:numId w:val="6"/>
+        </w:numPr>
+      </w:pPr>
+      <w:proofErr w:type="spellStart"/>
+      <w:r>
+        <w:t>Resynced</w:t>
+      </w:r>
+      <w:proofErr w:type="spellEnd"/>
+      <w:r>
+        <w:t xml:space="preserve"> with </w:t>
+      </w:r>
+      <w:proofErr w:type="spellStart"/>
+      <w:r>
+        <w:t>MefedMVVM</w:t>
+      </w:r>
+      <w:proofErr w:type="spellEnd"/>
+      <w:r>
+        <w:t xml:space="preserve"> version 75221</w:t>
+      </w:r>
+    </w:p>
+    <w:p>
+      <w:pPr>
+        <w:pStyle w:val="ListParagraph"/>
+        <w:numPr>
+          <w:ilvl w:val="0"/>
+          <w:numId w:val="6"/>
+        </w:numPr>
+      </w:pPr>
       <w:bookmarkStart w:id="0" w:name="_GoBack"/>
       <w:bookmarkEnd w:id="0"/>
+      <w:r>
+        <w:t xml:space="preserve">Added </w:t>
+      </w:r>
+      <w:proofErr w:type="spellStart"/>
+      <w:r>
+        <w:t>Generic</w:t>
+      </w:r>
+      <w:r>
+        <w:t>Rule</w:t>
+      </w:r>
+      <w:proofErr w:type="spellEnd"/>
+      <w:r>
+        <w:t xml:space="preserve"> class</w:t>
+      </w:r>
+    </w:p>
+    <w:p>
+      <w:pPr>
+        <w:pStyle w:val="ListParagraph"/>
+        <w:numPr>
+          <w:ilvl w:val="0"/>
+          <w:numId w:val="6"/>
+        </w:numPr>
+      </w:pPr>
+      <w:r>
+        <w:t>Added</w:t>
+      </w:r>
+      <w:r>
+        <w:t xml:space="preserve"> Validator class</w:t>
+      </w:r>
+    </w:p>
+    <w:p>
+      <w:pPr>
+        <w:pStyle w:val="ListParagraph"/>
+        <w:numPr>
+          <w:ilvl w:val="0"/>
+          <w:numId w:val="6"/>
+        </w:numPr>
+      </w:pPr>
+      <w:r>
+        <w:t xml:space="preserve">Added new </w:t>
+      </w:r>
+      <w:proofErr w:type="spellStart"/>
+      <w:r>
+        <w:t>ViewModel</w:t>
+      </w:r>
+      <w:proofErr w:type="spellEnd"/>
+      <w:r>
+        <w:t xml:space="preserve"> interface </w:t>
+      </w:r>
+      <w:proofErr w:type="spellStart"/>
+      <w:r>
+        <w:t>IViewStatusAwareWindowInjectionAware</w:t>
+      </w:r>
+      <w:proofErr w:type="spellEnd"/>
+      <w:r>
+        <w:t xml:space="preserve">, to allow </w:t>
+      </w:r>
+      <w:proofErr w:type="spellStart"/>
+      <w:r>
+        <w:t>WPFUIVisualizerService</w:t>
+      </w:r>
+      <w:proofErr w:type="spellEnd"/>
+      <w:r>
+        <w:t xml:space="preserve"> service to inject full </w:t>
+      </w:r>
+      <w:proofErr w:type="spellStart"/>
+      <w:r>
+        <w:t>IViewAwareStatusWindow</w:t>
+      </w:r>
+      <w:proofErr w:type="spellEnd"/>
+      <w:r>
+        <w:t xml:space="preserve"> into popup </w:t>
+      </w:r>
+      <w:proofErr w:type="spellStart"/>
+      <w:r>
+        <w:t>ViewModel</w:t>
+      </w:r>
+      <w:proofErr w:type="spellEnd"/>
+    </w:p>
+    <w:p>
+      <w:pPr>
+        <w:pStyle w:val="ListParagraph"/>
+        <w:numPr>
+          <w:ilvl w:val="0"/>
+          <w:numId w:val="6"/>
+        </w:numPr>
+      </w:pPr>
+      <w:r>
+        <w:t xml:space="preserve">Added </w:t>
+      </w:r>
+      <w:proofErr w:type="spellStart"/>
+      <w:r>
+        <w:t>WeakDelegateReference</w:t>
+      </w:r>
+      <w:proofErr w:type="spellEnd"/>
+      <w:r>
+        <w:t xml:space="preserve"> class</w:t>
+      </w:r>
+    </w:p>
+    <w:p>
+      <w:pPr>
+        <w:pStyle w:val="ListParagraph"/>
+        <w:numPr>
+          <w:ilvl w:val="0"/>
+          <w:numId w:val="6"/>
+        </w:numPr>
+        <w:rPr>
+          <w:rStyle w:val="apple-style-span"/>
+        </w:rPr>
+      </w:pPr>
+      <w:r>
+        <w:t xml:space="preserve">Altered </w:t>
+      </w:r>
+      <w:proofErr w:type="spellStart"/>
+      <w:r>
+        <w:t>WPFUIVisualizerService</w:t>
+      </w:r>
+      <w:proofErr w:type="spellEnd"/>
+      <w:r>
+        <w:t xml:space="preserve"> to fix this issue : </w:t>
+      </w:r>
+      <w:hyperlink r:id="rId6" w:history="1">
+        <w:r>
+          <w:rPr>
+            <w:rStyle w:val="Hyperlink"/>
+            <w:rFonts w:ascii="Arial" w:hAnsi="Arial" w:cs="Arial"/>
+            <w:sz w:val="20"/>
+            <w:szCs w:val="20"/>
+          </w:rPr>
+          <w:t>http://cinch.codeplex.com/discussions/263365</w:t>
+        </w:r>
+      </w:hyperlink>
+    </w:p>
+    <w:p>
+      <w:pPr>
+        <w:pStyle w:val="ListParagraph"/>
+        <w:numPr>
+          <w:ilvl w:val="0"/>
+          <w:numId w:val="6"/>
+        </w:numPr>
+      </w:pPr>
+      <w:r>
+        <w:rPr>
+          <w:rStyle w:val="apple-style-span"/>
+          <w:rFonts w:ascii="Arial" w:hAnsi="Arial" w:cs="Arial"/>
+          <w:color w:val="000000"/>
+          <w:sz w:val="20"/>
+          <w:szCs w:val="20"/>
+        </w:rPr>
+        <w:t xml:space="preserve">Added </w:t>
+      </w:r>
+      <w:proofErr w:type="spellStart"/>
+      <w:r>
+        <w:rPr>
+          <w:rStyle w:val="apple-style-span"/>
+          <w:rFonts w:ascii="Arial" w:hAnsi="Arial" w:cs="Arial"/>
+          <w:color w:val="000000"/>
+          <w:sz w:val="20"/>
+          <w:szCs w:val="20"/>
+        </w:rPr>
+        <w:t>AsyncHost</w:t>
+      </w:r>
+      <w:proofErr w:type="spellEnd"/>
+      <w:r>
+        <w:rPr>
+          <w:rStyle w:val="apple-style-span"/>
+          <w:rFonts w:ascii="Arial" w:hAnsi="Arial" w:cs="Arial"/>
+          <w:color w:val="000000"/>
+          <w:sz w:val="20"/>
+          <w:szCs w:val="20"/>
+        </w:rPr>
+        <w:t xml:space="preserve"> (WPF Only)</w:t>
+      </w:r>
+      <w:r>
+        <w:t xml:space="preserve"> </w:t>
+      </w:r>
+      <w:r>
+        <w:t>(read the comments at top of this file to see example usage)</w:t>
+      </w:r>
+    </w:p>
+    <w:p>
+      <w:pPr>
+        <w:pStyle w:val="ListParagraph"/>
+        <w:numPr>
+          <w:ilvl w:val="0"/>
+          <w:numId w:val="6"/>
+        </w:numPr>
+        <w:rPr>
+          <w:rStyle w:val="apple-style-span"/>
+        </w:rPr>
+      </w:pPr>
+      <w:r>
+        <w:rPr>
+          <w:rStyle w:val="apple-style-span"/>
+          <w:rFonts w:ascii="Arial" w:hAnsi="Arial" w:cs="Arial"/>
+          <w:color w:val="000000"/>
+          <w:sz w:val="20"/>
+          <w:szCs w:val="20"/>
+        </w:rPr>
+        <w:t xml:space="preserve">Added </w:t>
+      </w:r>
+      <w:proofErr w:type="spellStart"/>
+      <w:r>
+        <w:rPr>
+          <w:rStyle w:val="apple-style-span"/>
+          <w:rFonts w:ascii="Arial" w:hAnsi="Arial" w:cs="Arial"/>
+          <w:color w:val="000000"/>
+          <w:sz w:val="20"/>
+          <w:szCs w:val="20"/>
+        </w:rPr>
+        <w:t>CircularProgressBar</w:t>
+      </w:r>
+      <w:proofErr w:type="spellEnd"/>
+      <w:r>
+        <w:rPr>
+          <w:rStyle w:val="apple-style-span"/>
+          <w:rFonts w:ascii="Arial" w:hAnsi="Arial" w:cs="Arial"/>
+          <w:color w:val="000000"/>
+          <w:sz w:val="20"/>
+          <w:szCs w:val="20"/>
+        </w:rPr>
+        <w:t xml:space="preserve"> (WPF Only)</w:t>
+      </w:r>
+    </w:p>
+    <w:p>
+      <w:pPr>
+        <w:pStyle w:val="ListParagraph"/>
+        <w:numPr>
+          <w:ilvl w:val="0"/>
+          <w:numId w:val="6"/>
+        </w:numPr>
+        <w:rPr>
+          <w:rStyle w:val="apple-style-span"/>
+        </w:rPr>
+      </w:pPr>
+      <w:r>
+        <w:rPr>
+          <w:rStyle w:val="apple-style-span"/>
+          <w:rFonts w:ascii="Arial" w:hAnsi="Arial" w:cs="Arial"/>
+          <w:color w:val="000000"/>
+          <w:sz w:val="20"/>
+          <w:szCs w:val="20"/>
+        </w:rPr>
+        <w:t xml:space="preserve">Added </w:t>
+      </w:r>
+      <w:proofErr w:type="spellStart"/>
+      <w:r>
+        <w:rPr>
+          <w:rStyle w:val="apple-style-span"/>
+          <w:rFonts w:ascii="Arial" w:hAnsi="Arial" w:cs="Arial"/>
+          <w:color w:val="000000"/>
+          <w:sz w:val="20"/>
+          <w:szCs w:val="20"/>
+        </w:rPr>
+        <w:t>AsyncFailedUserControl</w:t>
+      </w:r>
+      <w:proofErr w:type="spellEnd"/>
+      <w:r>
+        <w:rPr>
+          <w:rStyle w:val="apple-style-span"/>
+          <w:rFonts w:ascii="Arial" w:hAnsi="Arial" w:cs="Arial"/>
+          <w:color w:val="000000"/>
+          <w:sz w:val="20"/>
+          <w:szCs w:val="20"/>
+        </w:rPr>
+        <w:t xml:space="preserve"> (WPF Only)</w:t>
+      </w:r>
+    </w:p>
+    <w:p>
+      <w:pPr>
+        <w:pStyle w:val="ListParagraph"/>
+        <w:numPr>
+          <w:ilvl w:val="0"/>
+          <w:numId w:val="6"/>
+        </w:numPr>
+        <w:rPr>
+          <w:rStyle w:val="apple-style-span"/>
+        </w:rPr>
+      </w:pPr>
+      <w:r>
+        <w:rPr>
+          <w:rStyle w:val="apple-style-span"/>
+          <w:rFonts w:ascii="Arial" w:hAnsi="Arial" w:cs="Arial"/>
+          <w:color w:val="000000"/>
+          <w:sz w:val="20"/>
+          <w:szCs w:val="20"/>
+        </w:rPr>
+        <w:t xml:space="preserve">Added </w:t>
+      </w:r>
+      <w:proofErr w:type="spellStart"/>
+      <w:r>
+        <w:rPr>
+          <w:rStyle w:val="apple-style-span"/>
+          <w:rFonts w:ascii="Arial" w:hAnsi="Arial" w:cs="Arial"/>
+          <w:color w:val="000000"/>
+          <w:sz w:val="20"/>
+          <w:szCs w:val="20"/>
+        </w:rPr>
+        <w:t>AsyncBusyUserControl</w:t>
+      </w:r>
+      <w:proofErr w:type="spellEnd"/>
+      <w:r>
+        <w:rPr>
+          <w:rStyle w:val="apple-style-span"/>
+          <w:rFonts w:ascii="Arial" w:hAnsi="Arial" w:cs="Arial"/>
+          <w:color w:val="000000"/>
+          <w:sz w:val="20"/>
+          <w:szCs w:val="20"/>
+        </w:rPr>
+        <w:t xml:space="preserve"> (WPF Only)</w:t>
+      </w:r>
     </w:p>
     <w:p/>
+    <w:p/>
+    <w:p/>
+    <w:p/>
+    <w:p/>
     <w:p>
       <w:pPr>
         <w:pStyle w:val="Heading2"/>
@@ -111,6 +432,101 @@
         <w:rPr>
           <w:rFonts w:ascii="Tahoma" w:hAnsi="Tahoma" w:cs="Tahoma"/>
         </w:rPr>
+        <w:t xml:space="preserve">55703 </w:t>
+      </w:r>
+      <w:proofErr w:type="gramStart"/>
+      <w:r>
+        <w:rPr>
+          <w:rFonts w:ascii="Tahoma" w:hAnsi="Tahoma" w:cs="Tahoma"/>
+        </w:rPr>
+        <w:t>Release :</w:t>
+      </w:r>
+      <w:proofErr w:type="gramEnd"/>
+      <w:r>
+        <w:rPr>
+          <w:rFonts w:ascii="Tahoma" w:hAnsi="Tahoma" w:cs="Tahoma"/>
+        </w:rPr>
+        <w:t xml:space="preserve"> 02</w:t>
+      </w:r>
+      <w:r>
+        <w:rPr>
+          <w:rFonts w:ascii="Tahoma" w:hAnsi="Tahoma" w:cs="Tahoma"/>
+        </w:rPr>
+        <w:t xml:space="preserve">/01/11 </w:t>
+      </w:r>
+      <w:r>
+        <w:rPr>
+          <w:rFonts w:ascii="Tahoma" w:hAnsi="Tahoma" w:cs="Tahoma"/>
+        </w:rPr>
+        <w:t>08:36</w:t>
+      </w:r>
+      <w:r>
+        <w:rPr>
+          <w:rFonts w:ascii="Tahoma" w:hAnsi="Tahoma" w:cs="Tahoma"/>
+        </w:rPr>
+        <w:t xml:space="preserve">AM </w:t>
+      </w:r>
+      <w:proofErr w:type="spellStart"/>
+      <w:r>
+        <w:rPr>
+          <w:rFonts w:ascii="Tahoma" w:hAnsi="Tahoma" w:cs="Tahoma"/>
+        </w:rPr>
+        <w:t>Uk</w:t>
+      </w:r>
+      <w:proofErr w:type="spellEnd"/>
+      <w:r>
+        <w:rPr>
+          <w:rFonts w:ascii="Tahoma" w:hAnsi="Tahoma" w:cs="Tahoma"/>
+        </w:rPr>
+        <w:t xml:space="preserve"> time</w:t>
+      </w:r>
+    </w:p>
+    <w:p>
+      <w:proofErr w:type="gramStart"/>
+      <w:r>
+        <w:t xml:space="preserve">Forgot to add </w:t>
+      </w:r>
+      <w:proofErr w:type="spellStart"/>
+      <w:r>
+        <w:t>ICinchDisposable</w:t>
+      </w:r>
+      <w:proofErr w:type="spellEnd"/>
+      <w:r>
+        <w:t xml:space="preserve"> to SVN source control.</w:t>
+      </w:r>
+      <w:proofErr w:type="gramEnd"/>
+      <w:r>
+        <w:t xml:space="preserve"> </w:t>
+      </w:r>
+      <w:proofErr w:type="spellStart"/>
+      <w:r>
+        <w:t>Grrr</w:t>
+      </w:r>
+      <w:proofErr w:type="spellEnd"/>
+      <w:r>
+        <w:t>…</w:t>
+      </w:r>
+      <w:proofErr w:type="spellStart"/>
+      <w:r>
+        <w:t>Ooops</w:t>
+      </w:r>
+      <w:proofErr w:type="spellEnd"/>
+      <w:r>
+        <w:t xml:space="preserve"> sorry</w:t>
+      </w:r>
+    </w:p>
+    <w:p/>
+    <w:p>
+      <w:pPr>
+        <w:pStyle w:val="Heading2"/>
+        <w:rPr>
+          <w:rFonts w:ascii="Tahoma" w:hAnsi="Tahoma" w:cs="Tahoma"/>
+        </w:rPr>
+      </w:pPr>
+      <w:r>
+        <w:rPr>
+          <w:rFonts w:ascii="Tahoma" w:hAnsi="Tahoma" w:cs="Tahoma"/>
+        </w:rPr>
         <w:t xml:space="preserve">52330 </w:t>
       </w:r>
       <w:proofErr w:type="gramStart"/>
@@ -125,55 +541,7 @@
         <w:rPr>
           <w:rFonts w:ascii="Tahoma" w:hAnsi="Tahoma" w:cs="Tahoma"/>
         </w:rPr>
-        <w:t xml:space="preserve"> </w:t>
-      </w:r>
-      <w:r>
-        <w:rPr>
-          <w:rFonts w:ascii="Tahoma" w:hAnsi="Tahoma" w:cs="Tahoma"/>
-        </w:rPr>
-        <w:t>01</w:t>
-      </w:r>
-      <w:r>
-        <w:rPr>
-          <w:rFonts w:ascii="Tahoma" w:hAnsi="Tahoma" w:cs="Tahoma"/>
-        </w:rPr>
-        <w:t>/</w:t>
-      </w:r>
-      <w:r>
-        <w:rPr>
-          <w:rFonts w:ascii="Tahoma" w:hAnsi="Tahoma" w:cs="Tahoma"/>
-        </w:rPr>
-        <w:t>01</w:t>
-      </w:r>
-      <w:r>
-        <w:rPr>
-          <w:rFonts w:ascii="Tahoma" w:hAnsi="Tahoma" w:cs="Tahoma"/>
-        </w:rPr>
-        <w:t>/1</w:t>
-      </w:r>
-      <w:r>
-        <w:rPr>
-          <w:rFonts w:ascii="Tahoma" w:hAnsi="Tahoma" w:cs="Tahoma"/>
-        </w:rPr>
-        <w:t>1</w:t>
-      </w:r>
-      <w:r>
-        <w:rPr>
-          <w:rFonts w:ascii="Tahoma" w:hAnsi="Tahoma" w:cs="Tahoma"/>
-        </w:rPr>
-        <w:t xml:space="preserve"> </w:t>
-      </w:r>
-      <w:r>
-        <w:rPr>
-          <w:rFonts w:ascii="Tahoma" w:hAnsi="Tahoma" w:cs="Tahoma"/>
-        </w:rPr>
-        <w:t>09:07</w:t>
-      </w:r>
-      <w:r>
-        <w:rPr>
-          <w:rFonts w:ascii="Tahoma" w:hAnsi="Tahoma" w:cs="Tahoma"/>
-        </w:rPr>
-        <w:t xml:space="preserve">AM </w:t>
+        <w:t xml:space="preserve"> 01/01/11 09:07AM </w:t>
       </w:r>
       <w:proofErr w:type="spellStart"/>
       <w:r>
@@ -204,6 +572,7 @@
         </w:numPr>
       </w:pPr>
       <w:r>
+        <w:lastRenderedPageBreak/>
         <w:t xml:space="preserve">Modified the </w:t>
       </w:r>
       <w:proofErr w:type="spellStart"/>
@@ -238,7 +607,7 @@
       <w:r>
         <w:t xml:space="preserve"> was ignored. See this Cinch post for details : </w:t>
       </w:r>
-      <w:hyperlink r:id="rId6" w:history="1">
+      <w:hyperlink r:id="rId7" w:history="1">
         <w:r>
           <w:rPr>
             <w:rStyle w:val="Hyperlink"/>
@@ -306,7 +675,7 @@
       <w:r>
         <w:t xml:space="preserve"> </w:t>
       </w:r>
-      <w:hyperlink r:id="rId7" w:history="1">
+      <w:hyperlink r:id="rId8" w:history="1">
         <w:r>
           <w:rPr>
             <w:rStyle w:val="Hyperlink"/>
@@ -317,7 +686,7 @@
       <w:r>
         <w:t xml:space="preserve"> and </w:t>
       </w:r>
-      <w:hyperlink r:id="rId8" w:history="1">
+      <w:hyperlink r:id="rId9" w:history="1">
         <w:r>
           <w:rPr>
             <w:rStyle w:val="Hyperlink"/>
@@ -328,7 +697,7 @@
       <w:r>
         <w:t xml:space="preserve"> and </w:t>
       </w:r>
-      <w:hyperlink r:id="rId9" w:anchor="xx3685737xx" w:history="1">
+      <w:hyperlink r:id="rId10" w:anchor="xx3685737xx" w:history="1">
         <w:r>
           <w:rPr>
             <w:rStyle w:val="Hyperlink"/>
@@ -502,7 +871,7 @@
         </w:rPr>
         <w:t xml:space="preserve"> class. And according to MEF programming guidelines : </w:t>
       </w:r>
-      <w:hyperlink r:id="rId10" w:history="1">
+      <w:hyperlink r:id="rId11" w:history="1">
         <w:r>
           <w:rPr>
             <w:rStyle w:val="Hyperlink"/>
@@ -615,14 +984,7 @@
         <w:rPr>
           <w:color w:val="000000" w:themeColor="text1"/>
         </w:rPr>
-        <w:t xml:space="preserve"> is not my code, the solution seemed to </w:t>
-      </w:r>
-      <w:r>
-        <w:rPr>
-          <w:color w:val="000000" w:themeColor="text1"/>
-        </w:rPr>
-        <w:lastRenderedPageBreak/>
-        <w:t xml:space="preserve">be to not use the </w:t>
+        <w:t xml:space="preserve"> is not my code, the solution seemed to be to not use the </w:t>
       </w:r>
       <w:proofErr w:type="spellStart"/>
       <w:r>
@@ -857,6 +1219,7 @@
       </w:r>
       <w:proofErr w:type="spellStart"/>
       <w:r>
+        <w:lastRenderedPageBreak/>
         <w:t>DataWrapper</w:t>
       </w:r>
       <w:proofErr w:type="spellEnd"/>
@@ -928,7 +1291,7 @@
       <w:r>
         <w:t xml:space="preserve"> For more information on this, see : </w:t>
       </w:r>
-      <w:hyperlink r:id="rId11" w:history="1">
+      <w:hyperlink r:id="rId12" w:history="1">
         <w:r>
           <w:rPr>
             <w:rStyle w:val="Hyperlink"/>
@@ -1151,7 +1514,6 @@
       </w:r>
       <w:proofErr w:type="spellStart"/>
       <w:r>
-        <w:lastRenderedPageBreak/>
         <w:t>MefedMVVM</w:t>
       </w:r>
       <w:proofErr w:type="spellEnd"/>
@@ -1328,6 +1690,7 @@
         </w:numPr>
       </w:pPr>
       <w:r>
+        <w:lastRenderedPageBreak/>
         <w:t>Modified the Cinch code generator to support this</w:t>
       </w:r>
       <w:r>
@@ -1418,7 +1781,7 @@
       <w:r>
         <w:t xml:space="preserve"> entirely. This is described at : </w:t>
       </w:r>
-      <w:hyperlink r:id="rId12" w:history="1">
+      <w:hyperlink r:id="rId13" w:history="1">
         <w:r>
           <w:rPr>
             <w:rStyle w:val="Hyperlink"/>
@@ -1596,7 +1959,7 @@
       <w:r>
         <w:t xml:space="preserve"> with </w:t>
       </w:r>
-      <w:hyperlink r:id="rId13" w:history="1">
+      <w:hyperlink r:id="rId14" w:history="1">
         <w:proofErr w:type="spellStart"/>
         <w:r>
           <w:rPr>
@@ -1661,7 +2024,6 @@
         <w:rPr>
           <w:b/>
         </w:rPr>
-        <w:lastRenderedPageBreak/>
         <w:t>CinchV2 demo instructions</w:t>
       </w:r>
     </w:p>
@@ -1936,6 +2298,7 @@
         </w:numPr>
       </w:pPr>
       <w:r>
+        <w:lastRenderedPageBreak/>
         <w:t xml:space="preserve">Compile the open </w:t>
       </w:r>
       <w:r>
@@ -2285,11 +2648,7 @@
       </w:r>
       <w:proofErr w:type="gramEnd"/>
       <w:r>
-        <w:t xml:space="preserve"> Yes I am an idiot. Anyway the net result is that I had to fix up an issue that </w:t>
-      </w:r>
-      <w:r>
-        <w:lastRenderedPageBreak/>
-        <w:t xml:space="preserve">was affecting SL demo and Cinch.SL. This is now all done and tested, and I also took the opportunity to </w:t>
+        <w:t xml:space="preserve"> Yes I am an idiot. Anyway the net result is that I had to fix up an issue that was affecting SL demo and Cinch.SL. This is now all done and tested, and I also took the opportunity to </w:t>
       </w:r>
       <w:proofErr w:type="spellStart"/>
       <w:r>
@@ -3463,6 +3822,7 @@
         <w:rPr>
           <w:rFonts w:ascii="Tahoma" w:hAnsi="Tahoma" w:cs="Tahoma"/>
         </w:rPr>
+        <w:lastRenderedPageBreak/>
         <w:t>47259-472</w:t>
       </w:r>
       <w:r>
@@ -4333,6 +4693,7 @@
             </w:r>
             <w:proofErr w:type="spellStart"/>
             <w:r>
+              <w:lastRenderedPageBreak/>
               <w:t>etc</w:t>
             </w:r>
             <w:proofErr w:type="spellEnd"/>
@@ -4363,6 +4724,7 @@
               <w:rPr>
                 <w:b/>
               </w:rPr>
+              <w:lastRenderedPageBreak/>
               <w:t xml:space="preserve">Cinch </w:t>
             </w:r>
             <w:r>
@@ -4645,6 +5007,92 @@
 <file path=word/numbering.xml><?xml version="1.0" encoding="utf-8"?>
 <w:numbering xmlns:wpc="http://schemas.microsoft.com/office/word/2010/wordprocessingCanvas" xmlns:mc="http://schemas.openxmlformats.org/markup-compatibility/2006" xmlns:o="urn:schemas-microsoft-com:office:office" xmlns:r="http://schemas.openxmlformats.org/officeDocument/2006/relationships" xmlns:m="http://schemas.openxmlformats.org/officeDocument/2006/math" xmlns:v="urn:schemas-microsoft-com:vml" xmlns:wp14="http://schemas.microsoft.com/office/word/2010/wordprocessingDrawing" xmlns:wp="http://schemas.openxmlformats.org/drawingml/2006/wordprocessingDrawing" xmlns:w10="urn:schemas-microsoft-com:office:word" xmlns:w="http://schemas.openxmlformats.org/wordprocessingml/2006/main" xmlns:w14="http://schemas.microsoft.com/office/word/2010/wordml" xmlns:wpg="http://schemas.microsoft.com/office/word/2010/wordprocessingGroup" xmlns:wpi="http://schemas.microsoft.com/office/word/2010/wordprocessingInk" xmlns:wne="http://schemas.microsoft.com/office/word/2006/wordml" xmlns:wps="http://schemas.microsoft.com/office/word/2010/wordprocessingShape" mc:Ignorable="w14 wp14">
   <w:abstractNum w:abstractNumId="0">
+    <w:nsid w:val="0BAF658E"/>
+    <w:multiLevelType w:val="hybridMultilevel"/>
+    <w:tmpl w:val="8466AFB4"/>
+    <w:lvl w:ilvl="0" w:tplc="0809000F">
+      <w:start w:val="1"/>
+      <w:numFmt w:val="decimal"/>
+      <w:lvlText w:val="%1."/>
+      <w:lvlJc w:val="left"/>
+      <w:pPr>
+        <w:ind w:left="720" w:hanging="360"/>
+      </w:pPr>
+    </w:lvl>
+    <w:lvl w:ilvl="1" w:tplc="08090019" w:tentative="1">
+      <w:start w:val="1"/>
+      <w:numFmt w:val="lowerLetter"/>
+      <w:lvlText w:val="%2."/>
+      <w:lvlJc w:val="left"/>
+      <w:pPr>
+        <w:ind w:left="1440" w:hanging="360"/>
+      </w:pPr>
+    </w:lvl>
+    <w:lvl w:ilvl="2" w:tplc="0809001B" w:tentative="1">
+      <w:start w:val="1"/>
+      <w:numFmt w:val="lowerRoman"/>
+      <w:lvlText w:val="%3."/>
+      <w:lvlJc w:val="right"/>
+      <w:pPr>
+        <w:ind w:left="2160" w:hanging="180"/>
+      </w:pPr>
+    </w:lvl>
+    <w:lvl w:ilvl="3" w:tplc="0809000F" w:tentative="1">
+      <w:start w:val="1"/>
+      <w:numFmt w:val="decimal"/>
+      <w:lvlText w:val="%4."/>
+      <w:lvlJc w:val="left"/>
+      <w:pPr>
+        <w:ind w:left="2880" w:hanging="360"/>
+      </w:pPr>
+    </w:lvl>
+    <w:lvl w:ilvl="4" w:tplc="08090019" w:tentative="1">
+      <w:start w:val="1"/>
+      <w:numFmt w:val="lowerLetter"/>
+      <w:lvlText w:val="%5."/>
+      <w:lvlJc w:val="left"/>
+      <w:pPr>
+        <w:ind w:left="3600" w:hanging="360"/>
+      </w:pPr>
+    </w:lvl>
+    <w:lvl w:ilvl="5" w:tplc="0809001B" w:tentative="1">
+      <w:start w:val="1"/>
+      <w:numFmt w:val="lowerRoman"/>
+      <w:lvlText w:val="%6."/>
+      <w:lvlJc w:val="right"/>
+      <w:pPr>
+        <w:ind w:left="4320" w:hanging="180"/>
+      </w:pPr>
+    </w:lvl>
+    <w:lvl w:ilvl="6" w:tplc="0809000F" w:tentative="1">
+      <w:start w:val="1"/>
+      <w:numFmt w:val="decimal"/>
+      <w:lvlText w:val="%7."/>
+      <w:lvlJc w:val="left"/>
+      <w:pPr>
+        <w:ind w:left="5040" w:hanging="360"/>
+      </w:pPr>
+    </w:lvl>
+    <w:lvl w:ilvl="7" w:tplc="08090019" w:tentative="1">
+      <w:start w:val="1"/>
+      <w:numFmt w:val="lowerLetter"/>
+      <w:lvlText w:val="%8."/>
+      <w:lvlJc w:val="left"/>
+      <w:pPr>
+        <w:ind w:left="5760" w:hanging="360"/>
+      </w:pPr>
+    </w:lvl>
+    <w:lvl w:ilvl="8" w:tplc="0809001B" w:tentative="1">
+      <w:start w:val="1"/>
+      <w:numFmt w:val="lowerRoman"/>
+      <w:lvlText w:val="%9."/>
+      <w:lvlJc w:val="right"/>
+      <w:pPr>
+        <w:ind w:left="6480" w:hanging="180"/>
+      </w:pPr>
+    </w:lvl>
+  </w:abstractNum>
+  <w:abstractNum w:abstractNumId="1">
     <w:nsid w:val="2D8866A7"/>
     <w:multiLevelType w:val="hybridMultilevel"/>
     <w:tmpl w:val="D118244A"/>
@@ -4733,7 +5181,7 @@
       </w:pPr>
     </w:lvl>
   </w:abstractNum>
-  <w:abstractNum w:abstractNumId="1">
+  <w:abstractNum w:abstractNumId="2">
     <w:nsid w:val="37724303"/>
     <w:multiLevelType w:val="hybridMultilevel"/>
     <w:tmpl w:val="FD4CF5C2"/>
@@ -4846,7 +5294,7 @@
       </w:rPr>
     </w:lvl>
   </w:abstractNum>
-  <w:abstractNum w:abstractNumId="2">
+  <w:abstractNum w:abstractNumId="3">
     <w:nsid w:val="452733B9"/>
     <w:multiLevelType w:val="hybridMultilevel"/>
     <w:tmpl w:val="D8C81AF6"/>
@@ -4935,7 +5383,7 @@
       </w:pPr>
     </w:lvl>
   </w:abstractNum>
-  <w:abstractNum w:abstractNumId="3">
+  <w:abstractNum w:abstractNumId="4">
     <w:nsid w:val="648D42F0"/>
     <w:multiLevelType w:val="hybridMultilevel"/>
     <w:tmpl w:val="6F440DCC"/>
@@ -5021,7 +5469,7 @@
       </w:pPr>
     </w:lvl>
   </w:abstractNum>
-  <w:abstractNum w:abstractNumId="4">
+  <w:abstractNum w:abstractNumId="5">
     <w:nsid w:val="716E6B03"/>
     <w:multiLevelType w:val="hybridMultilevel"/>
     <w:tmpl w:val="2B4C6406"/>
@@ -5108,19 +5556,22 @@
     </w:lvl>
   </w:abstractNum>
   <w:num w:numId="1">
-    <w:abstractNumId w:val="0"/>
+    <w:abstractNumId w:val="1"/>
   </w:num>
   <w:num w:numId="2">
+    <w:abstractNumId w:val="3"/>
+  </w:num>
+  <w:num w:numId="3">
     <w:abstractNumId w:val="2"/>
   </w:num>
-  <w:num w:numId="3">
-    <w:abstractNumId w:val="1"/>
+  <w:num w:numId="4">
+    <w:abstractNumId w:val="5"/>
   </w:num>
-  <w:num w:numId="4">
+  <w:num w:numId="5">
     <w:abstractNumId w:val="4"/>
   </w:num>
-  <w:num w:numId="5">
-    <w:abstractNumId w:val="3"/>
+  <w:num w:numId="6">
+    <w:abstractNumId w:val="0"/>
   </w:num>
 </w:numbering>
 </file>

</xml_diff>

<commit_message>
Had to change DataWrapper<T> as the check in for fixing another issue broke something I forgot to change in DataWrapper<T>.IsDirty code. Ooop sorry.
git-svn-id: https://cinch.svn.codeplex.com/svn@63660 ffd33b8c-2492-42e0-bdc5-587b920b7d6d
</commit_message>
<xml_diff>
--- a/cinch/Cinch Release Notes.docx
+++ b/cinch/Cinch Release Notes.docx
@@ -49,7 +49,61 @@
         <w:t>As previously mentioned now that CinchV2 is out, CinchV1 will no longer receive that much love, CinchV2 is where all the new changes will be made.</w:t>
       </w:r>
     </w:p>
+    <w:p>
+      <w:pPr>
+        <w:pStyle w:val="Heading2"/>
+        <w:rPr>
+          <w:rFonts w:ascii="Tahoma" w:hAnsi="Tahoma" w:cs="Tahoma"/>
+        </w:rPr>
+      </w:pPr>
+      <w:r>
+        <w:rPr>
+          <w:rFonts w:ascii="Tahoma" w:hAnsi="Tahoma" w:cs="Tahoma"/>
+        </w:rPr>
+        <w:t>Current Release</w:t>
+      </w:r>
+    </w:p>
+    <w:p>
+      <w:r>
+        <w:t xml:space="preserve">Had to change </w:t>
+      </w:r>
+      <w:proofErr w:type="spellStart"/>
+      <w:r>
+        <w:t>DataWrapper</w:t>
+      </w:r>
+      <w:proofErr w:type="spellEnd"/>
+      <w:r>
+        <w:t xml:space="preserve">&lt;T&gt; as the check in for fixing another issue broke something I forgot to change in </w:t>
+      </w:r>
+      <w:proofErr w:type="spellStart"/>
+      <w:r>
+        <w:t>DataWrapper</w:t>
+      </w:r>
+      <w:proofErr w:type="spellEnd"/>
+      <w:r>
+        <w:t>&lt;T&gt;.</w:t>
+      </w:r>
+      <w:proofErr w:type="spellStart"/>
+      <w:r>
+        <w:t>IsDirty</w:t>
+      </w:r>
+      <w:proofErr w:type="spellEnd"/>
+      <w:r>
+        <w:t xml:space="preserve"> code. </w:t>
+      </w:r>
+      <w:proofErr w:type="spellStart"/>
+      <w:r>
+        <w:t>Ooop</w:t>
+      </w:r>
+      <w:proofErr w:type="spellEnd"/>
+      <w:r>
+        <w:t xml:space="preserve"> sorry.</w:t>
+      </w:r>
+      <w:bookmarkStart w:id="0" w:name="_GoBack"/>
+      <w:bookmarkEnd w:id="0"/>
+    </w:p>
     <w:p/>
+    <w:p/>
     <w:p>
       <w:pPr>
         <w:pStyle w:val="Heading2"/>
@@ -61,7 +115,89 @@
         <w:rPr>
           <w:rFonts w:ascii="Tahoma" w:hAnsi="Tahoma" w:cs="Tahoma"/>
         </w:rPr>
-        <w:t>Current Release</w:t>
+        <w:t>63612</w:t>
+      </w:r>
+      <w:r>
+        <w:rPr>
+          <w:rFonts w:ascii="Tahoma" w:hAnsi="Tahoma" w:cs="Tahoma"/>
+        </w:rPr>
+        <w:t xml:space="preserve"> </w:t>
+      </w:r>
+      <w:proofErr w:type="gramStart"/>
+      <w:r>
+        <w:rPr>
+          <w:rFonts w:ascii="Tahoma" w:hAnsi="Tahoma" w:cs="Tahoma"/>
+        </w:rPr>
+        <w:t>Release :</w:t>
+      </w:r>
+      <w:proofErr w:type="gramEnd"/>
+      <w:r>
+        <w:rPr>
+          <w:rFonts w:ascii="Tahoma" w:hAnsi="Tahoma" w:cs="Tahoma"/>
+        </w:rPr>
+        <w:t xml:space="preserve"> </w:t>
+      </w:r>
+      <w:r>
+        <w:rPr>
+          <w:rFonts w:ascii="Tahoma" w:hAnsi="Tahoma" w:cs="Tahoma"/>
+        </w:rPr>
+        <w:t>05</w:t>
+      </w:r>
+      <w:r>
+        <w:rPr>
+          <w:rFonts w:ascii="Tahoma" w:hAnsi="Tahoma" w:cs="Tahoma"/>
+        </w:rPr>
+        <w:t>/0</w:t>
+      </w:r>
+      <w:r>
+        <w:rPr>
+          <w:rFonts w:ascii="Tahoma" w:hAnsi="Tahoma" w:cs="Tahoma"/>
+        </w:rPr>
+        <w:t>7</w:t>
+      </w:r>
+      <w:r>
+        <w:rPr>
+          <w:rFonts w:ascii="Tahoma" w:hAnsi="Tahoma" w:cs="Tahoma"/>
+        </w:rPr>
+        <w:t xml:space="preserve">/11 </w:t>
+      </w:r>
+      <w:r>
+        <w:rPr>
+          <w:rFonts w:ascii="Tahoma" w:hAnsi="Tahoma" w:cs="Tahoma"/>
+        </w:rPr>
+        <w:t>09</w:t>
+      </w:r>
+      <w:r>
+        <w:rPr>
+          <w:rFonts w:ascii="Tahoma" w:hAnsi="Tahoma" w:cs="Tahoma"/>
+        </w:rPr>
+        <w:t>:</w:t>
+      </w:r>
+      <w:r>
+        <w:rPr>
+          <w:rFonts w:ascii="Tahoma" w:hAnsi="Tahoma" w:cs="Tahoma"/>
+        </w:rPr>
+        <w:t>48</w:t>
+      </w:r>
+      <w:r>
+        <w:rPr>
+          <w:rFonts w:ascii="Tahoma" w:hAnsi="Tahoma" w:cs="Tahoma"/>
+        </w:rPr>
+        <w:t xml:space="preserve">AM </w:t>
+      </w:r>
+      <w:proofErr w:type="spellStart"/>
+      <w:r>
+        <w:rPr>
+          <w:rFonts w:ascii="Tahoma" w:hAnsi="Tahoma" w:cs="Tahoma"/>
+        </w:rPr>
+        <w:t>Uk</w:t>
+      </w:r>
+      <w:proofErr w:type="spellEnd"/>
+      <w:r>
+        <w:rPr>
+          <w:rFonts w:ascii="Tahoma" w:hAnsi="Tahoma" w:cs="Tahoma"/>
+        </w:rPr>
+        <w:t xml:space="preserve"> time</w:t>
       </w:r>
     </w:p>
     <w:p>
@@ -102,8 +238,6 @@
           <w:numId w:val="6"/>
         </w:numPr>
       </w:pPr>
-      <w:bookmarkStart w:id="0" w:name="_GoBack"/>
-      <w:bookmarkEnd w:id="0"/>
       <w:r>
         <w:t xml:space="preserve">Added </w:t>
       </w:r>
@@ -432,6 +566,7 @@
         <w:rPr>
           <w:rFonts w:ascii="Tahoma" w:hAnsi="Tahoma" w:cs="Tahoma"/>
         </w:rPr>
+        <w:lastRenderedPageBreak/>
         <w:t xml:space="preserve">55703 </w:t>
       </w:r>
       <w:proofErr w:type="gramStart"/>
@@ -446,25 +581,7 @@
         <w:rPr>
           <w:rFonts w:ascii="Tahoma" w:hAnsi="Tahoma" w:cs="Tahoma"/>
         </w:rPr>
-        <w:t xml:space="preserve"> 02</w:t>
-      </w:r>
-      <w:r>
-        <w:rPr>
-          <w:rFonts w:ascii="Tahoma" w:hAnsi="Tahoma" w:cs="Tahoma"/>
-        </w:rPr>
-        <w:t xml:space="preserve">/01/11 </w:t>
-      </w:r>
-      <w:r>
-        <w:rPr>
-          <w:rFonts w:ascii="Tahoma" w:hAnsi="Tahoma" w:cs="Tahoma"/>
-        </w:rPr>
-        <w:t>08:36</w:t>
-      </w:r>
-      <w:r>
-        <w:rPr>
-          <w:rFonts w:ascii="Tahoma" w:hAnsi="Tahoma" w:cs="Tahoma"/>
-        </w:rPr>
-        <w:t xml:space="preserve">AM </w:t>
+        <w:t xml:space="preserve"> 02/01/11 08:36AM </w:t>
       </w:r>
       <w:proofErr w:type="spellStart"/>
       <w:r>
@@ -572,7 +689,6 @@
         </w:numPr>
       </w:pPr>
       <w:r>
-        <w:lastRenderedPageBreak/>
         <w:t xml:space="preserve">Modified the </w:t>
       </w:r>
       <w:proofErr w:type="spellStart"/>
@@ -1124,6 +1240,7 @@
         <w:t xml:space="preserve"> </w:t>
       </w:r>
       <w:r>
+        <w:lastRenderedPageBreak/>
         <w:t>http://www.codeproject.com/Messages/3620814/IsDirty-in-a-DataWrapper-bound-to-by-a-checkbox-wi.aspx</w:t>
       </w:r>
     </w:p>
@@ -1219,7 +1336,6 @@
       </w:r>
       <w:proofErr w:type="spellStart"/>
       <w:r>
-        <w:lastRenderedPageBreak/>
         <w:t>DataWrapper</w:t>
       </w:r>
       <w:proofErr w:type="spellEnd"/>
@@ -1568,6 +1684,7 @@
         <w:rPr>
           <w:rFonts w:ascii="Tahoma" w:hAnsi="Tahoma" w:cs="Tahoma"/>
         </w:rPr>
+        <w:lastRenderedPageBreak/>
         <w:t xml:space="preserve">50505 </w:t>
       </w:r>
       <w:proofErr w:type="gramStart"/>
@@ -1690,7 +1807,6 @@
         </w:numPr>
       </w:pPr>
       <w:r>
-        <w:lastRenderedPageBreak/>
         <w:t>Modified the Cinch code generator to support this</w:t>
       </w:r>
       <w:r>
@@ -2155,6 +2271,7 @@
         </w:numPr>
       </w:pPr>
       <w:r>
+        <w:lastRenderedPageBreak/>
         <w:t xml:space="preserve">Copy </w:t>
       </w:r>
       <w:r>
@@ -2298,7 +2415,6 @@
         </w:numPr>
       </w:pPr>
       <w:r>
-        <w:lastRenderedPageBreak/>
         <w:t xml:space="preserve">Compile the open </w:t>
       </w:r>
       <w:r>
@@ -2752,6 +2868,7 @@
         <w:rPr>
           <w:rFonts w:ascii="Tahoma" w:hAnsi="Tahoma" w:cs="Tahoma"/>
         </w:rPr>
+        <w:lastRenderedPageBreak/>
         <w:t xml:space="preserve">48481 </w:t>
       </w:r>
       <w:proofErr w:type="gramStart"/>
@@ -3563,6 +3680,7 @@
         <w:rPr>
           <w:rFonts w:ascii="Tahoma" w:hAnsi="Tahoma" w:cs="Tahoma"/>
         </w:rPr>
+        <w:lastRenderedPageBreak/>
         <w:t xml:space="preserve">47438 </w:t>
       </w:r>
       <w:proofErr w:type="gramStart"/>
@@ -3822,7 +3940,6 @@
         <w:rPr>
           <w:rFonts w:ascii="Tahoma" w:hAnsi="Tahoma" w:cs="Tahoma"/>
         </w:rPr>
-        <w:lastRenderedPageBreak/>
         <w:t>47259-472</w:t>
       </w:r>
       <w:r>
@@ -4360,6 +4477,7 @@
           <w:p/>
           <w:p>
             <w:r>
+              <w:lastRenderedPageBreak/>
               <w:t xml:space="preserve">The </w:t>
             </w:r>
             <w:proofErr w:type="spellStart"/>
@@ -4439,6 +4557,7 @@
               <w:rPr>
                 <w:b/>
               </w:rPr>
+              <w:lastRenderedPageBreak/>
               <w:t xml:space="preserve">Cinch </w:t>
             </w:r>
             <w:r>
@@ -4485,6 +4604,7 @@
               <w:rPr>
                 <w:b/>
               </w:rPr>
+              <w:lastRenderedPageBreak/>
               <w:t>Cinch Issues:</w:t>
             </w:r>
           </w:p>
@@ -4693,7 +4813,6 @@
             </w:r>
             <w:proofErr w:type="spellStart"/>
             <w:r>
-              <w:lastRenderedPageBreak/>
               <w:t>etc</w:t>
             </w:r>
             <w:proofErr w:type="spellEnd"/>
@@ -4724,7 +4843,6 @@
               <w:rPr>
                 <w:b/>
               </w:rPr>
-              <w:lastRenderedPageBreak/>
               <w:t xml:space="preserve">Cinch </w:t>
             </w:r>
             <w:r>

</xml_diff>

<commit_message>
Carrying out request : http://cinch.codeplex.com/discussions/264023
git-svn-id: https://cinch.svn.codeplex.com/svn@63736 ffd33b8c-2492-42e0-bdc5-587b920b7d6d
</commit_message>
<xml_diff>
--- a/cinch/Cinch Release Notes.docx
+++ b/cinch/Cinch Release Notes.docx
@@ -65,43 +65,122 @@
     </w:p>
     <w:p>
       <w:r>
-        <w:t xml:space="preserve">Had to change </w:t>
-      </w:r>
-      <w:proofErr w:type="spellStart"/>
-      <w:r>
-        <w:t>DataWrapper</w:t>
-      </w:r>
-      <w:proofErr w:type="spellEnd"/>
-      <w:r>
-        <w:t xml:space="preserve">&lt;T&gt; as the check in for fixing another issue broke something I forgot to change in </w:t>
-      </w:r>
-      <w:proofErr w:type="spellStart"/>
-      <w:r>
-        <w:t>DataWrapper</w:t>
-      </w:r>
-      <w:proofErr w:type="spellEnd"/>
-      <w:r>
-        <w:t>&lt;T&gt;.</w:t>
-      </w:r>
-      <w:proofErr w:type="spellStart"/>
-      <w:r>
-        <w:t>IsDirty</w:t>
-      </w:r>
-      <w:proofErr w:type="spellEnd"/>
-      <w:r>
-        <w:t xml:space="preserve"> code. </w:t>
-      </w:r>
-      <w:proofErr w:type="spellStart"/>
-      <w:r>
-        <w:t>Ooop</w:t>
-      </w:r>
-      <w:proofErr w:type="spellEnd"/>
-      <w:r>
-        <w:t xml:space="preserve"> sorry.</w:t>
-      </w:r>
+        <w:t>One Cinch user came up with sensible enhancement which I decided to include now before people too many people downloaded new Cinch code. See this post</w:t>
+      </w:r>
+    </w:p>
+    <w:p>
+      <w:hyperlink r:id="rId6" w:history="1">
+        <w:r>
+          <w:rPr>
+            <w:rStyle w:val="Hyperlink"/>
+          </w:rPr>
+          <w:t>http://cinch.codeplex.com/discussions/264023</w:t>
+        </w:r>
+      </w:hyperlink>
+    </w:p>
+    <w:p>
       <w:bookmarkStart w:id="0" w:name="_GoBack"/>
       <w:bookmarkEnd w:id="0"/>
     </w:p>
+    <w:p>
+      <w:pPr>
+        <w:pStyle w:val="Heading2"/>
+        <w:rPr>
+          <w:rFonts w:ascii="Tahoma" w:hAnsi="Tahoma" w:cs="Tahoma"/>
+        </w:rPr>
+      </w:pPr>
+      <w:r>
+        <w:rPr>
+          <w:rFonts w:ascii="Tahoma" w:hAnsi="Tahoma" w:cs="Tahoma"/>
+        </w:rPr>
+        <w:t>63660</w:t>
+      </w:r>
+      <w:r>
+        <w:rPr>
+          <w:rFonts w:ascii="Tahoma" w:hAnsi="Tahoma" w:cs="Tahoma"/>
+        </w:rPr>
+        <w:t xml:space="preserve"> </w:t>
+      </w:r>
+      <w:proofErr w:type="gramStart"/>
+      <w:r>
+        <w:rPr>
+          <w:rFonts w:ascii="Tahoma" w:hAnsi="Tahoma" w:cs="Tahoma"/>
+        </w:rPr>
+        <w:t>Release :</w:t>
+      </w:r>
+      <w:proofErr w:type="gramEnd"/>
+      <w:r>
+        <w:rPr>
+          <w:rFonts w:ascii="Tahoma" w:hAnsi="Tahoma" w:cs="Tahoma"/>
+        </w:rPr>
+        <w:t xml:space="preserve"> 0</w:t>
+      </w:r>
+      <w:r>
+        <w:rPr>
+          <w:rFonts w:ascii="Tahoma" w:hAnsi="Tahoma" w:cs="Tahoma"/>
+        </w:rPr>
+        <w:t>6</w:t>
+      </w:r>
+      <w:r>
+        <w:rPr>
+          <w:rFonts w:ascii="Tahoma" w:hAnsi="Tahoma" w:cs="Tahoma"/>
+        </w:rPr>
+        <w:t xml:space="preserve">/07/11 09:48AM </w:t>
+      </w:r>
+      <w:proofErr w:type="spellStart"/>
+      <w:r>
+        <w:rPr>
+          <w:rFonts w:ascii="Tahoma" w:hAnsi="Tahoma" w:cs="Tahoma"/>
+        </w:rPr>
+        <w:t>Uk</w:t>
+      </w:r>
+      <w:proofErr w:type="spellEnd"/>
+      <w:r>
+        <w:rPr>
+          <w:rFonts w:ascii="Tahoma" w:hAnsi="Tahoma" w:cs="Tahoma"/>
+        </w:rPr>
+        <w:t xml:space="preserve"> time</w:t>
+      </w:r>
+    </w:p>
+    <w:p>
+      <w:r>
+        <w:t xml:space="preserve">Had to change </w:t>
+      </w:r>
+      <w:proofErr w:type="spellStart"/>
+      <w:r>
+        <w:t>DataWrapper</w:t>
+      </w:r>
+      <w:proofErr w:type="spellEnd"/>
+      <w:r>
+        <w:t xml:space="preserve">&lt;T&gt; as the check in for fixing another issue broke something I forgot to change in </w:t>
+      </w:r>
+      <w:proofErr w:type="spellStart"/>
+      <w:r>
+        <w:t>DataWrapper</w:t>
+      </w:r>
+      <w:proofErr w:type="spellEnd"/>
+      <w:r>
+        <w:t>&lt;T&gt;.</w:t>
+      </w:r>
+      <w:proofErr w:type="spellStart"/>
+      <w:r>
+        <w:t>IsDirty</w:t>
+      </w:r>
+      <w:proofErr w:type="spellEnd"/>
+      <w:r>
+        <w:t xml:space="preserve"> code. </w:t>
+      </w:r>
+      <w:proofErr w:type="spellStart"/>
+      <w:proofErr w:type="gramStart"/>
+      <w:r>
+        <w:t>Ooop</w:t>
+      </w:r>
+      <w:proofErr w:type="spellEnd"/>
+      <w:r>
+        <w:t xml:space="preserve"> sorry.</w:t>
+      </w:r>
+      <w:proofErr w:type="gramEnd"/>
+    </w:p>
     <w:p/>
     <w:p/>
     <w:p>
@@ -115,13 +194,7 @@
         <w:rPr>
           <w:rFonts w:ascii="Tahoma" w:hAnsi="Tahoma" w:cs="Tahoma"/>
         </w:rPr>
-        <w:t>63612</w:t>
-      </w:r>
-      <w:r>
-        <w:rPr>
-          <w:rFonts w:ascii="Tahoma" w:hAnsi="Tahoma" w:cs="Tahoma"/>
-        </w:rPr>
-        <w:t xml:space="preserve"> </w:t>
+        <w:t xml:space="preserve">63612 </w:t>
       </w:r>
       <w:proofErr w:type="gramStart"/>
       <w:r>
@@ -135,55 +208,7 @@
         <w:rPr>
           <w:rFonts w:ascii="Tahoma" w:hAnsi="Tahoma" w:cs="Tahoma"/>
         </w:rPr>
-        <w:t xml:space="preserve"> </w:t>
-      </w:r>
-      <w:r>
-        <w:rPr>
-          <w:rFonts w:ascii="Tahoma" w:hAnsi="Tahoma" w:cs="Tahoma"/>
-        </w:rPr>
-        <w:t>05</w:t>
-      </w:r>
-      <w:r>
-        <w:rPr>
-          <w:rFonts w:ascii="Tahoma" w:hAnsi="Tahoma" w:cs="Tahoma"/>
-        </w:rPr>
-        <w:t>/0</w:t>
-      </w:r>
-      <w:r>
-        <w:rPr>
-          <w:rFonts w:ascii="Tahoma" w:hAnsi="Tahoma" w:cs="Tahoma"/>
-        </w:rPr>
-        <w:t>7</w:t>
-      </w:r>
-      <w:r>
-        <w:rPr>
-          <w:rFonts w:ascii="Tahoma" w:hAnsi="Tahoma" w:cs="Tahoma"/>
-        </w:rPr>
-        <w:t xml:space="preserve">/11 </w:t>
-      </w:r>
-      <w:r>
-        <w:rPr>
-          <w:rFonts w:ascii="Tahoma" w:hAnsi="Tahoma" w:cs="Tahoma"/>
-        </w:rPr>
-        <w:t>09</w:t>
-      </w:r>
-      <w:r>
-        <w:rPr>
-          <w:rFonts w:ascii="Tahoma" w:hAnsi="Tahoma" w:cs="Tahoma"/>
-        </w:rPr>
-        <w:t>:</w:t>
-      </w:r>
-      <w:r>
-        <w:rPr>
-          <w:rFonts w:ascii="Tahoma" w:hAnsi="Tahoma" w:cs="Tahoma"/>
-        </w:rPr>
-        <w:t>48</w:t>
-      </w:r>
-      <w:r>
-        <w:rPr>
-          <w:rFonts w:ascii="Tahoma" w:hAnsi="Tahoma" w:cs="Tahoma"/>
-        </w:rPr>
-        <w:t xml:space="preserve">AM </w:t>
+        <w:t xml:space="preserve"> 05/07/11 09:48AM </w:t>
       </w:r>
       <w:proofErr w:type="spellStart"/>
       <w:r>
@@ -359,7 +384,7 @@
       <w:r>
         <w:t xml:space="preserve"> to fix this issue : </w:t>
       </w:r>
-      <w:hyperlink r:id="rId6" w:history="1">
+      <w:hyperlink r:id="rId7" w:history="1">
         <w:r>
           <w:rPr>
             <w:rStyle w:val="Hyperlink"/>
@@ -566,7 +591,6 @@
         <w:rPr>
           <w:rFonts w:ascii="Tahoma" w:hAnsi="Tahoma" w:cs="Tahoma"/>
         </w:rPr>
-        <w:lastRenderedPageBreak/>
         <w:t xml:space="preserve">55703 </w:t>
       </w:r>
       <w:proofErr w:type="gramStart"/>
@@ -723,7 +747,7 @@
       <w:r>
         <w:t xml:space="preserve"> was ignored. See this Cinch post for details : </w:t>
       </w:r>
-      <w:hyperlink r:id="rId7" w:history="1">
+      <w:hyperlink r:id="rId8" w:history="1">
         <w:r>
           <w:rPr>
             <w:rStyle w:val="Hyperlink"/>
@@ -791,7 +815,7 @@
       <w:r>
         <w:t xml:space="preserve"> </w:t>
       </w:r>
-      <w:hyperlink r:id="rId8" w:history="1">
+      <w:hyperlink r:id="rId9" w:history="1">
         <w:r>
           <w:rPr>
             <w:rStyle w:val="Hyperlink"/>
@@ -802,7 +826,7 @@
       <w:r>
         <w:t xml:space="preserve"> and </w:t>
       </w:r>
-      <w:hyperlink r:id="rId9" w:history="1">
+      <w:hyperlink r:id="rId10" w:history="1">
         <w:r>
           <w:rPr>
             <w:rStyle w:val="Hyperlink"/>
@@ -813,7 +837,7 @@
       <w:r>
         <w:t xml:space="preserve"> and </w:t>
       </w:r>
-      <w:hyperlink r:id="rId10" w:anchor="xx3685737xx" w:history="1">
+      <w:hyperlink r:id="rId11" w:anchor="xx3685737xx" w:history="1">
         <w:r>
           <w:rPr>
             <w:rStyle w:val="Hyperlink"/>
@@ -987,7 +1011,7 @@
         </w:rPr>
         <w:t xml:space="preserve"> class. And according to MEF programming guidelines : </w:t>
       </w:r>
-      <w:hyperlink r:id="rId11" w:history="1">
+      <w:hyperlink r:id="rId12" w:history="1">
         <w:r>
           <w:rPr>
             <w:rStyle w:val="Hyperlink"/>
@@ -1172,6 +1196,7 @@
         <w:rPr>
           <w:rFonts w:ascii="Tahoma" w:hAnsi="Tahoma" w:cs="Tahoma"/>
         </w:rPr>
+        <w:lastRenderedPageBreak/>
         <w:t xml:space="preserve">52330 </w:t>
       </w:r>
       <w:proofErr w:type="gramStart"/>
@@ -1240,7 +1265,6 @@
         <w:t xml:space="preserve"> </w:t>
       </w:r>
       <w:r>
-        <w:lastRenderedPageBreak/>
         <w:t>http://www.codeproject.com/Messages/3620814/IsDirty-in-a-DataWrapper-bound-to-by-a-checkbox-wi.aspx</w:t>
       </w:r>
     </w:p>
@@ -1407,7 +1431,7 @@
       <w:r>
         <w:t xml:space="preserve"> For more information on this, see : </w:t>
       </w:r>
-      <w:hyperlink r:id="rId12" w:history="1">
+      <w:hyperlink r:id="rId13" w:history="1">
         <w:r>
           <w:rPr>
             <w:rStyle w:val="Hyperlink"/>
@@ -1897,7 +1921,7 @@
       <w:r>
         <w:t xml:space="preserve"> entirely. This is described at : </w:t>
       </w:r>
-      <w:hyperlink r:id="rId13" w:history="1">
+      <w:hyperlink r:id="rId14" w:history="1">
         <w:r>
           <w:rPr>
             <w:rStyle w:val="Hyperlink"/>
@@ -2075,7 +2099,7 @@
       <w:r>
         <w:t xml:space="preserve"> with </w:t>
       </w:r>
-      <w:hyperlink r:id="rId14" w:history="1">
+      <w:hyperlink r:id="rId15" w:history="1">
         <w:proofErr w:type="spellStart"/>
         <w:r>
           <w:rPr>

</xml_diff>

<commit_message>
Fixing this issue : http://cinch.codeplex.com/discussions/248599
git-svn-id: https://cinch.svn.codeplex.com/svn@64992 ffd33b8c-2492-42e0-bdc5-587b920b7d6d
</commit_message>
<xml_diff>
--- a/cinch/Cinch Release Notes.docx
+++ b/cinch/Cinch Release Notes.docx
@@ -65,11 +65,108 @@
     </w:p>
     <w:p>
       <w:r>
+        <w:t xml:space="preserve">Fixed this </w:t>
+      </w:r>
+      <w:proofErr w:type="gramStart"/>
+      <w:r>
+        <w:t>issue :</w:t>
+      </w:r>
+      <w:proofErr w:type="gramEnd"/>
+      <w:r>
+        <w:t xml:space="preserve"> </w:t>
+      </w:r>
+      <w:hyperlink r:id="rId6" w:history="1">
+        <w:r>
+          <w:rPr>
+            <w:rStyle w:val="Hyperlink"/>
+          </w:rPr>
+          <w:t>http://cinch.codeplex.com/discussions/248599</w:t>
+        </w:r>
+      </w:hyperlink>
+    </w:p>
+    <w:p>
+      <w:bookmarkStart w:id="0" w:name="_GoBack"/>
+      <w:bookmarkEnd w:id="0"/>
+    </w:p>
+    <w:p>
+      <w:pPr>
+        <w:pStyle w:val="Heading2"/>
+        <w:rPr>
+          <w:rFonts w:ascii="Tahoma" w:hAnsi="Tahoma" w:cs="Tahoma"/>
+        </w:rPr>
+      </w:pPr>
+      <w:r>
+        <w:rPr>
+          <w:rFonts w:ascii="Tahoma" w:hAnsi="Tahoma" w:cs="Tahoma"/>
+        </w:rPr>
+        <w:t>63736</w:t>
+      </w:r>
+      <w:r>
+        <w:rPr>
+          <w:rFonts w:ascii="Tahoma" w:hAnsi="Tahoma" w:cs="Tahoma"/>
+        </w:rPr>
+        <w:t xml:space="preserve"> </w:t>
+      </w:r>
+      <w:proofErr w:type="gramStart"/>
+      <w:r>
+        <w:rPr>
+          <w:rFonts w:ascii="Tahoma" w:hAnsi="Tahoma" w:cs="Tahoma"/>
+        </w:rPr>
+        <w:t>Release :</w:t>
+      </w:r>
+      <w:proofErr w:type="gramEnd"/>
+      <w:r>
+        <w:rPr>
+          <w:rFonts w:ascii="Tahoma" w:hAnsi="Tahoma" w:cs="Tahoma"/>
+        </w:rPr>
+        <w:t xml:space="preserve"> 06/07/11 </w:t>
+      </w:r>
+      <w:r>
+        <w:rPr>
+          <w:rFonts w:ascii="Tahoma" w:hAnsi="Tahoma" w:cs="Tahoma"/>
+        </w:rPr>
+        <w:t>07</w:t>
+      </w:r>
+      <w:r>
+        <w:rPr>
+          <w:rFonts w:ascii="Tahoma" w:hAnsi="Tahoma" w:cs="Tahoma"/>
+        </w:rPr>
+        <w:t>:</w:t>
+      </w:r>
+      <w:r>
+        <w:rPr>
+          <w:rFonts w:ascii="Tahoma" w:hAnsi="Tahoma" w:cs="Tahoma"/>
+        </w:rPr>
+        <w:t>43PM</w:t>
+      </w:r>
+      <w:r>
+        <w:rPr>
+          <w:rFonts w:ascii="Tahoma" w:hAnsi="Tahoma" w:cs="Tahoma"/>
+        </w:rPr>
+        <w:t xml:space="preserve"> </w:t>
+      </w:r>
+      <w:proofErr w:type="spellStart"/>
+      <w:r>
+        <w:rPr>
+          <w:rFonts w:ascii="Tahoma" w:hAnsi="Tahoma" w:cs="Tahoma"/>
+        </w:rPr>
+        <w:t>Uk</w:t>
+      </w:r>
+      <w:proofErr w:type="spellEnd"/>
+      <w:r>
+        <w:rPr>
+          <w:rFonts w:ascii="Tahoma" w:hAnsi="Tahoma" w:cs="Tahoma"/>
+        </w:rPr>
+        <w:t xml:space="preserve"> time</w:t>
+      </w:r>
+    </w:p>
+    <w:p>
+      <w:r>
         <w:t>One Cinch user came up with sensible enhancement which I decided to include now before people too many people downloaded new Cinch code. See this post</w:t>
       </w:r>
     </w:p>
     <w:p>
-      <w:hyperlink r:id="rId6" w:history="1">
+      <w:hyperlink r:id="rId7" w:history="1">
         <w:r>
           <w:rPr>
             <w:rStyle w:val="Hyperlink"/>
@@ -78,10 +175,7 @@
         </w:r>
       </w:hyperlink>
     </w:p>
-    <w:p>
-      <w:bookmarkStart w:id="0" w:name="_GoBack"/>
-      <w:bookmarkEnd w:id="0"/>
-    </w:p>
+    <w:p/>
     <w:p>
       <w:pPr>
         <w:pStyle w:val="Heading2"/>
@@ -93,13 +187,7 @@
         <w:rPr>
           <w:rFonts w:ascii="Tahoma" w:hAnsi="Tahoma" w:cs="Tahoma"/>
         </w:rPr>
-        <w:t>63660</w:t>
-      </w:r>
-      <w:r>
-        <w:rPr>
-          <w:rFonts w:ascii="Tahoma" w:hAnsi="Tahoma" w:cs="Tahoma"/>
-        </w:rPr>
-        <w:t xml:space="preserve"> </w:t>
+        <w:t xml:space="preserve">63660 </w:t>
       </w:r>
       <w:proofErr w:type="gramStart"/>
       <w:r>
@@ -113,19 +201,37 @@
         <w:rPr>
           <w:rFonts w:ascii="Tahoma" w:hAnsi="Tahoma" w:cs="Tahoma"/>
         </w:rPr>
-        <w:t xml:space="preserve"> 0</w:t>
-      </w:r>
-      <w:r>
-        <w:rPr>
-          <w:rFonts w:ascii="Tahoma" w:hAnsi="Tahoma" w:cs="Tahoma"/>
-        </w:rPr>
-        <w:t>6</w:t>
-      </w:r>
-      <w:r>
-        <w:rPr>
-          <w:rFonts w:ascii="Tahoma" w:hAnsi="Tahoma" w:cs="Tahoma"/>
-        </w:rPr>
-        <w:t xml:space="preserve">/07/11 09:48AM </w:t>
+        <w:t xml:space="preserve"> 05</w:t>
+      </w:r>
+      <w:r>
+        <w:rPr>
+          <w:rFonts w:ascii="Tahoma" w:hAnsi="Tahoma" w:cs="Tahoma"/>
+        </w:rPr>
+        <w:t xml:space="preserve">/07/11 </w:t>
+      </w:r>
+      <w:r>
+        <w:rPr>
+          <w:rFonts w:ascii="Tahoma" w:hAnsi="Tahoma" w:cs="Tahoma"/>
+        </w:rPr>
+        <w:t>08</w:t>
+      </w:r>
+      <w:r>
+        <w:rPr>
+          <w:rFonts w:ascii="Tahoma" w:hAnsi="Tahoma" w:cs="Tahoma"/>
+        </w:rPr>
+        <w:t>:4</w:t>
+      </w:r>
+      <w:r>
+        <w:rPr>
+          <w:rFonts w:ascii="Tahoma" w:hAnsi="Tahoma" w:cs="Tahoma"/>
+        </w:rPr>
+        <w:t>1P</w:t>
+      </w:r>
+      <w:r>
+        <w:rPr>
+          <w:rFonts w:ascii="Tahoma" w:hAnsi="Tahoma" w:cs="Tahoma"/>
+        </w:rPr>
+        <w:t xml:space="preserve">M </w:t>
       </w:r>
       <w:proofErr w:type="spellStart"/>
       <w:r>
@@ -384,7 +490,7 @@
       <w:r>
         <w:t xml:space="preserve"> to fix this issue : </w:t>
       </w:r>
-      <w:hyperlink r:id="rId7" w:history="1">
+      <w:hyperlink r:id="rId8" w:history="1">
         <w:r>
           <w:rPr>
             <w:rStyle w:val="Hyperlink"/>
@@ -550,6 +656,7 @@
           <w:sz w:val="20"/>
           <w:szCs w:val="20"/>
         </w:rPr>
+        <w:lastRenderedPageBreak/>
         <w:t xml:space="preserve">Added </w:t>
       </w:r>
       <w:proofErr w:type="spellStart"/>
@@ -747,7 +854,7 @@
       <w:r>
         <w:t xml:space="preserve"> was ignored. See this Cinch post for details : </w:t>
       </w:r>
-      <w:hyperlink r:id="rId8" w:history="1">
+      <w:hyperlink r:id="rId9" w:history="1">
         <w:r>
           <w:rPr>
             <w:rStyle w:val="Hyperlink"/>
@@ -815,7 +922,7 @@
       <w:r>
         <w:t xml:space="preserve"> </w:t>
       </w:r>
-      <w:hyperlink r:id="rId9" w:history="1">
+      <w:hyperlink r:id="rId10" w:history="1">
         <w:r>
           <w:rPr>
             <w:rStyle w:val="Hyperlink"/>
@@ -826,7 +933,7 @@
       <w:r>
         <w:t xml:space="preserve"> and </w:t>
       </w:r>
-      <w:hyperlink r:id="rId10" w:history="1">
+      <w:hyperlink r:id="rId11" w:history="1">
         <w:r>
           <w:rPr>
             <w:rStyle w:val="Hyperlink"/>
@@ -837,7 +944,7 @@
       <w:r>
         <w:t xml:space="preserve"> and </w:t>
       </w:r>
-      <w:hyperlink r:id="rId11" w:anchor="xx3685737xx" w:history="1">
+      <w:hyperlink r:id="rId12" w:anchor="xx3685737xx" w:history="1">
         <w:r>
           <w:rPr>
             <w:rStyle w:val="Hyperlink"/>
@@ -1011,7 +1118,7 @@
         </w:rPr>
         <w:t xml:space="preserve"> class. And according to MEF programming guidelines : </w:t>
       </w:r>
-      <w:hyperlink r:id="rId12" w:history="1">
+      <w:hyperlink r:id="rId13" w:history="1">
         <w:r>
           <w:rPr>
             <w:rStyle w:val="Hyperlink"/>
@@ -1145,6 +1252,7 @@
         <w:rPr>
           <w:color w:val="000000" w:themeColor="text1"/>
         </w:rPr>
+        <w:lastRenderedPageBreak/>
         <w:t>ICinchDisposable</w:t>
       </w:r>
       <w:proofErr w:type="spellEnd"/>
@@ -1196,7 +1304,6 @@
         <w:rPr>
           <w:rFonts w:ascii="Tahoma" w:hAnsi="Tahoma" w:cs="Tahoma"/>
         </w:rPr>
-        <w:lastRenderedPageBreak/>
         <w:t xml:space="preserve">52330 </w:t>
       </w:r>
       <w:proofErr w:type="gramStart"/>
@@ -1431,7 +1538,7 @@
       <w:r>
         <w:t xml:space="preserve"> For more information on this, see : </w:t>
       </w:r>
-      <w:hyperlink r:id="rId13" w:history="1">
+      <w:hyperlink r:id="rId14" w:history="1">
         <w:r>
           <w:rPr>
             <w:rStyle w:val="Hyperlink"/>
@@ -1679,6 +1786,7 @@
     </w:p>
     <w:p>
       <w:r>
+        <w:lastRenderedPageBreak/>
         <w:t xml:space="preserve">This release also includes a tiny fix for the debugger display string in the </w:t>
       </w:r>
       <w:proofErr w:type="spellStart"/>
@@ -1708,7 +1816,6 @@
         <w:rPr>
           <w:rFonts w:ascii="Tahoma" w:hAnsi="Tahoma" w:cs="Tahoma"/>
         </w:rPr>
-        <w:lastRenderedPageBreak/>
         <w:t xml:space="preserve">50505 </w:t>
       </w:r>
       <w:proofErr w:type="gramStart"/>
@@ -1921,7 +2028,7 @@
       <w:r>
         <w:t xml:space="preserve"> entirely. This is described at : </w:t>
       </w:r>
-      <w:hyperlink r:id="rId14" w:history="1">
+      <w:hyperlink r:id="rId15" w:history="1">
         <w:r>
           <w:rPr>
             <w:rStyle w:val="Hyperlink"/>
@@ -2099,7 +2206,7 @@
       <w:r>
         <w:t xml:space="preserve"> with </w:t>
       </w:r>
-      <w:hyperlink r:id="rId15" w:history="1">
+      <w:hyperlink r:id="rId16" w:history="1">
         <w:proofErr w:type="spellStart"/>
         <w:r>
           <w:rPr>
@@ -2181,6 +2288,7 @@
         </w:numPr>
       </w:pPr>
       <w:r>
+        <w:lastRenderedPageBreak/>
         <w:t xml:space="preserve">Open the </w:t>
       </w:r>
       <w:r>
@@ -2295,7 +2403,6 @@
         </w:numPr>
       </w:pPr>
       <w:r>
-        <w:lastRenderedPageBreak/>
         <w:t xml:space="preserve">Copy </w:t>
       </w:r>
       <w:r>
@@ -2817,6 +2924,7 @@
     </w:p>
     <w:p>
       <w:r>
+        <w:lastRenderedPageBreak/>
         <w:t xml:space="preserve">I think this will be the last of my changes, I am sorry that there have been a few </w:t>
       </w:r>
       <w:proofErr w:type="spellStart"/>
@@ -2892,7 +3000,6 @@
         <w:rPr>
           <w:rFonts w:ascii="Tahoma" w:hAnsi="Tahoma" w:cs="Tahoma"/>
         </w:rPr>
-        <w:lastRenderedPageBreak/>
         <w:t xml:space="preserve">48481 </w:t>
       </w:r>
       <w:proofErr w:type="gramStart"/>
@@ -3704,7 +3811,6 @@
         <w:rPr>
           <w:rFonts w:ascii="Tahoma" w:hAnsi="Tahoma" w:cs="Tahoma"/>
         </w:rPr>
-        <w:lastRenderedPageBreak/>
         <w:t xml:space="preserve">47438 </w:t>
       </w:r>
       <w:proofErr w:type="gramStart"/>
@@ -4403,6 +4509,7 @@
     <w:p/>
     <w:p>
       <w:r>
+        <w:lastRenderedPageBreak/>
         <w:t>These are the things that were fixed with this release</w:t>
       </w:r>
     </w:p>
@@ -4501,7 +4608,6 @@
           <w:p/>
           <w:p>
             <w:r>
-              <w:lastRenderedPageBreak/>
               <w:t xml:space="preserve">The </w:t>
             </w:r>
             <w:proofErr w:type="spellStart"/>
@@ -4581,7 +4687,6 @@
               <w:rPr>
                 <w:b/>
               </w:rPr>
-              <w:lastRenderedPageBreak/>
               <w:t xml:space="preserve">Cinch </w:t>
             </w:r>
             <w:r>
@@ -4628,7 +4733,6 @@
               <w:rPr>
                 <w:b/>
               </w:rPr>
-              <w:lastRenderedPageBreak/>
               <w:t>Cinch Issues:</w:t>
             </w:r>
           </w:p>

</xml_diff>

<commit_message>
Fixed a silly mistake where I had changed the StoreValues for DataWrapper base class, but forgot to override RestoreValues(..). This fixes this problem : http://www.codeproject.com/Messages/4008953/EditableValidatingObject-CancelEdit-and-NPC.aspx
git-svn-id: https://cinch.svn.codeplex.com/svn@65254 ffd33b8c-2492-42e0-bdc5-587b920b7d6d
</commit_message>
<xml_diff>
--- a/cinch/Cinch Release Notes.docx
+++ b/cinch/Cinch Release Notes.docx
@@ -65,6 +65,143 @@
     </w:p>
     <w:p>
       <w:r>
+        <w:t xml:space="preserve">Fixed a silly mistake where I had changed the </w:t>
+      </w:r>
+      <w:proofErr w:type="spellStart"/>
+      <w:r>
+        <w:t>StoreValues</w:t>
+      </w:r>
+      <w:proofErr w:type="spellEnd"/>
+      <w:r>
+        <w:t xml:space="preserve"> for </w:t>
+      </w:r>
+      <w:proofErr w:type="spellStart"/>
+      <w:r>
+        <w:t>datawrappers</w:t>
+      </w:r>
+      <w:proofErr w:type="spellEnd"/>
+      <w:r>
+        <w:t xml:space="preserve"> base class, but forgot to override </w:t>
+      </w:r>
+      <w:proofErr w:type="spellStart"/>
+      <w:proofErr w:type="gramStart"/>
+      <w:r>
+        <w:t>RestoreValues</w:t>
+      </w:r>
+      <w:proofErr w:type="spellEnd"/>
+      <w:r>
+        <w:t>(</w:t>
+      </w:r>
+      <w:proofErr w:type="gramEnd"/>
+      <w:r>
+        <w:t xml:space="preserve">..). This fixes this </w:t>
+      </w:r>
+      <w:proofErr w:type="gramStart"/>
+      <w:r>
+        <w:t>problem :</w:t>
+      </w:r>
+      <w:proofErr w:type="gramEnd"/>
+      <w:r>
+        <w:t xml:space="preserve"> </w:t>
+      </w:r>
+      <w:hyperlink r:id="rId6" w:history="1">
+        <w:r>
+          <w:rPr>
+            <w:rStyle w:val="Hyperlink"/>
+          </w:rPr>
+          <w:t>http://www.codeproject.com/Messages/4008953/EditableValidatingObject-CancelEdit-and-NPC.aspx</w:t>
+        </w:r>
+      </w:hyperlink>
+      <w:bookmarkStart w:id="0" w:name="_GoBack"/>
+      <w:bookmarkEnd w:id="0"/>
+    </w:p>
+    <w:p>
+      <w:pPr>
+        <w:pStyle w:val="Heading2"/>
+        <w:rPr>
+          <w:rFonts w:ascii="Tahoma" w:hAnsi="Tahoma" w:cs="Tahoma"/>
+        </w:rPr>
+      </w:pPr>
+      <w:r>
+        <w:rPr>
+          <w:rFonts w:ascii="Tahoma" w:hAnsi="Tahoma" w:cs="Tahoma"/>
+        </w:rPr>
+        <w:t>64992</w:t>
+      </w:r>
+      <w:r>
+        <w:rPr>
+          <w:rFonts w:ascii="Tahoma" w:hAnsi="Tahoma" w:cs="Tahoma"/>
+        </w:rPr>
+        <w:t xml:space="preserve"> </w:t>
+      </w:r>
+      <w:proofErr w:type="gramStart"/>
+      <w:r>
+        <w:rPr>
+          <w:rFonts w:ascii="Tahoma" w:hAnsi="Tahoma" w:cs="Tahoma"/>
+        </w:rPr>
+        <w:t>Release :</w:t>
+      </w:r>
+      <w:proofErr w:type="gramEnd"/>
+      <w:r>
+        <w:rPr>
+          <w:rFonts w:ascii="Tahoma" w:hAnsi="Tahoma" w:cs="Tahoma"/>
+        </w:rPr>
+        <w:t xml:space="preserve"> </w:t>
+      </w:r>
+      <w:r>
+        <w:rPr>
+          <w:rFonts w:ascii="Tahoma" w:hAnsi="Tahoma" w:cs="Tahoma"/>
+        </w:rPr>
+        <w:t>27</w:t>
+      </w:r>
+      <w:r>
+        <w:rPr>
+          <w:rFonts w:ascii="Tahoma" w:hAnsi="Tahoma" w:cs="Tahoma"/>
+        </w:rPr>
+        <w:t>/0</w:t>
+      </w:r>
+      <w:r>
+        <w:rPr>
+          <w:rFonts w:ascii="Tahoma" w:hAnsi="Tahoma" w:cs="Tahoma"/>
+        </w:rPr>
+        <w:t>8</w:t>
+      </w:r>
+      <w:r>
+        <w:rPr>
+          <w:rFonts w:ascii="Tahoma" w:hAnsi="Tahoma" w:cs="Tahoma"/>
+        </w:rPr>
+        <w:t>/11 07:</w:t>
+      </w:r>
+      <w:r>
+        <w:rPr>
+          <w:rFonts w:ascii="Tahoma" w:hAnsi="Tahoma" w:cs="Tahoma"/>
+        </w:rPr>
+        <w:t>54AM</w:t>
+      </w:r>
+      <w:r>
+        <w:rPr>
+          <w:rFonts w:ascii="Tahoma" w:hAnsi="Tahoma" w:cs="Tahoma"/>
+        </w:rPr>
+        <w:t xml:space="preserve"> </w:t>
+      </w:r>
+      <w:proofErr w:type="spellStart"/>
+      <w:r>
+        <w:rPr>
+          <w:rFonts w:ascii="Tahoma" w:hAnsi="Tahoma" w:cs="Tahoma"/>
+        </w:rPr>
+        <w:t>Uk</w:t>
+      </w:r>
+      <w:proofErr w:type="spellEnd"/>
+      <w:r>
+        <w:rPr>
+          <w:rFonts w:ascii="Tahoma" w:hAnsi="Tahoma" w:cs="Tahoma"/>
+        </w:rPr>
+        <w:t xml:space="preserve"> time</w:t>
+      </w:r>
+    </w:p>
+    <w:p/>
+    <w:p>
+      <w:r>
         <w:t xml:space="preserve">Fixed this </w:t>
       </w:r>
       <w:proofErr w:type="gramStart"/>
@@ -75,7 +212,7 @@
       <w:r>
         <w:t xml:space="preserve"> </w:t>
       </w:r>
-      <w:hyperlink r:id="rId6" w:history="1">
+      <w:hyperlink r:id="rId7" w:history="1">
         <w:r>
           <w:rPr>
             <w:rStyle w:val="Hyperlink"/>
@@ -84,10 +221,7 @@
         </w:r>
       </w:hyperlink>
     </w:p>
-    <w:p>
-      <w:bookmarkStart w:id="0" w:name="_GoBack"/>
-      <w:bookmarkEnd w:id="0"/>
-    </w:p>
+    <w:p/>
     <w:p>
       <w:pPr>
         <w:pStyle w:val="Heading2"/>
@@ -99,13 +233,7 @@
         <w:rPr>
           <w:rFonts w:ascii="Tahoma" w:hAnsi="Tahoma" w:cs="Tahoma"/>
         </w:rPr>
-        <w:t>63736</w:t>
-      </w:r>
-      <w:r>
-        <w:rPr>
-          <w:rFonts w:ascii="Tahoma" w:hAnsi="Tahoma" w:cs="Tahoma"/>
-        </w:rPr>
-        <w:t xml:space="preserve"> </w:t>
+        <w:t xml:space="preserve">63736 </w:t>
       </w:r>
       <w:proofErr w:type="gramStart"/>
       <w:r>
@@ -119,31 +247,7 @@
         <w:rPr>
           <w:rFonts w:ascii="Tahoma" w:hAnsi="Tahoma" w:cs="Tahoma"/>
         </w:rPr>
-        <w:t xml:space="preserve"> 06/07/11 </w:t>
-      </w:r>
-      <w:r>
-        <w:rPr>
-          <w:rFonts w:ascii="Tahoma" w:hAnsi="Tahoma" w:cs="Tahoma"/>
-        </w:rPr>
-        <w:t>07</w:t>
-      </w:r>
-      <w:r>
-        <w:rPr>
-          <w:rFonts w:ascii="Tahoma" w:hAnsi="Tahoma" w:cs="Tahoma"/>
-        </w:rPr>
-        <w:t>:</w:t>
-      </w:r>
-      <w:r>
-        <w:rPr>
-          <w:rFonts w:ascii="Tahoma" w:hAnsi="Tahoma" w:cs="Tahoma"/>
-        </w:rPr>
-        <w:t>43PM</w:t>
-      </w:r>
-      <w:r>
-        <w:rPr>
-          <w:rFonts w:ascii="Tahoma" w:hAnsi="Tahoma" w:cs="Tahoma"/>
-        </w:rPr>
-        <w:t xml:space="preserve"> </w:t>
+        <w:t xml:space="preserve"> 06/07/11 07:43PM </w:t>
       </w:r>
       <w:proofErr w:type="spellStart"/>
       <w:r>
@@ -166,7 +270,7 @@
       </w:r>
     </w:p>
     <w:p>
-      <w:hyperlink r:id="rId7" w:history="1">
+      <w:hyperlink r:id="rId8" w:history="1">
         <w:r>
           <w:rPr>
             <w:rStyle w:val="Hyperlink"/>
@@ -408,6 +512,7 @@
         </w:numPr>
       </w:pPr>
       <w:r>
+        <w:lastRenderedPageBreak/>
         <w:t xml:space="preserve">Added new </w:t>
       </w:r>
       <w:proofErr w:type="spellStart"/>
@@ -490,7 +595,7 @@
       <w:r>
         <w:t xml:space="preserve"> to fix this issue : </w:t>
       </w:r>
-      <w:hyperlink r:id="rId8" w:history="1">
+      <w:hyperlink r:id="rId9" w:history="1">
         <w:r>
           <w:rPr>
             <w:rStyle w:val="Hyperlink"/>
@@ -656,7 +761,6 @@
           <w:sz w:val="20"/>
           <w:szCs w:val="20"/>
         </w:rPr>
-        <w:lastRenderedPageBreak/>
         <w:t xml:space="preserve">Added </w:t>
       </w:r>
       <w:proofErr w:type="spellStart"/>
@@ -854,7 +958,7 @@
       <w:r>
         <w:t xml:space="preserve"> was ignored. See this Cinch post for details : </w:t>
       </w:r>
-      <w:hyperlink r:id="rId9" w:history="1">
+      <w:hyperlink r:id="rId10" w:history="1">
         <w:r>
           <w:rPr>
             <w:rStyle w:val="Hyperlink"/>
@@ -922,7 +1026,7 @@
       <w:r>
         <w:t xml:space="preserve"> </w:t>
       </w:r>
-      <w:hyperlink r:id="rId10" w:history="1">
+      <w:hyperlink r:id="rId11" w:history="1">
         <w:r>
           <w:rPr>
             <w:rStyle w:val="Hyperlink"/>
@@ -933,7 +1037,7 @@
       <w:r>
         <w:t xml:space="preserve"> and </w:t>
       </w:r>
-      <w:hyperlink r:id="rId11" w:history="1">
+      <w:hyperlink r:id="rId12" w:history="1">
         <w:r>
           <w:rPr>
             <w:rStyle w:val="Hyperlink"/>
@@ -944,7 +1048,7 @@
       <w:r>
         <w:t xml:space="preserve"> and </w:t>
       </w:r>
-      <w:hyperlink r:id="rId12" w:anchor="xx3685737xx" w:history="1">
+      <w:hyperlink r:id="rId13" w:anchor="xx3685737xx" w:history="1">
         <w:r>
           <w:rPr>
             <w:rStyle w:val="Hyperlink"/>
@@ -1074,6 +1178,7 @@
         <w:rPr>
           <w:color w:val="000000" w:themeColor="text1"/>
         </w:rPr>
+        <w:lastRenderedPageBreak/>
         <w:t xml:space="preserve">One user spotted something silly that I did which was pretty stupid of </w:t>
       </w:r>
       <w:proofErr w:type="gramStart"/>
@@ -1118,7 +1223,7 @@
         </w:rPr>
         <w:t xml:space="preserve"> class. And according to MEF programming guidelines : </w:t>
       </w:r>
-      <w:hyperlink r:id="rId13" w:history="1">
+      <w:hyperlink r:id="rId14" w:history="1">
         <w:r>
           <w:rPr>
             <w:rStyle w:val="Hyperlink"/>
@@ -1252,7 +1357,6 @@
         <w:rPr>
           <w:color w:val="000000" w:themeColor="text1"/>
         </w:rPr>
-        <w:lastRenderedPageBreak/>
         <w:t>ICinchDisposable</w:t>
       </w:r>
       <w:proofErr w:type="spellEnd"/>
@@ -1538,7 +1642,7 @@
       <w:r>
         <w:t xml:space="preserve"> For more information on this, see : </w:t>
       </w:r>
-      <w:hyperlink r:id="rId14" w:history="1">
+      <w:hyperlink r:id="rId15" w:history="1">
         <w:r>
           <w:rPr>
             <w:rStyle w:val="Hyperlink"/>
@@ -1684,6 +1788,7 @@
         <w:rPr>
           <w:rFonts w:ascii="Tahoma" w:hAnsi="Tahoma" w:cs="Tahoma"/>
         </w:rPr>
+        <w:lastRenderedPageBreak/>
         <w:t xml:space="preserve">51137 </w:t>
       </w:r>
       <w:proofErr w:type="gramStart"/>
@@ -1786,7 +1891,6 @@
     </w:p>
     <w:p>
       <w:r>
-        <w:lastRenderedPageBreak/>
         <w:t xml:space="preserve">This release also includes a tiny fix for the debugger display string in the </w:t>
       </w:r>
       <w:proofErr w:type="spellStart"/>
@@ -2028,7 +2132,7 @@
       <w:r>
         <w:t xml:space="preserve"> entirely. This is described at : </w:t>
       </w:r>
-      <w:hyperlink r:id="rId15" w:history="1">
+      <w:hyperlink r:id="rId16" w:history="1">
         <w:r>
           <w:rPr>
             <w:rStyle w:val="Hyperlink"/>
@@ -2206,7 +2310,7 @@
       <w:r>
         <w:t xml:space="preserve"> with </w:t>
       </w:r>
-      <w:hyperlink r:id="rId16" w:history="1">
+      <w:hyperlink r:id="rId17" w:history="1">
         <w:proofErr w:type="spellStart"/>
         <w:r>
           <w:rPr>
@@ -2288,7 +2392,6 @@
         </w:numPr>
       </w:pPr>
       <w:r>
-        <w:lastRenderedPageBreak/>
         <w:t xml:space="preserve">Open the </w:t>
       </w:r>
       <w:r>
@@ -2924,7 +3027,6 @@
     </w:p>
     <w:p>
       <w:r>
-        <w:lastRenderedPageBreak/>
         <w:t xml:space="preserve">I think this will be the last of my changes, I am sorry that there have been a few </w:t>
       </w:r>
       <w:proofErr w:type="spellStart"/>
@@ -3521,6 +3623,7 @@
           <w:sz w:val="20"/>
           <w:szCs w:val="20"/>
         </w:rPr>
+        <w:lastRenderedPageBreak/>
         <w:t xml:space="preserve">As for SL, as the </w:t>
       </w:r>
       <w:proofErr w:type="spellStart"/>
@@ -4509,7 +4612,6 @@
     <w:p/>
     <w:p>
       <w:r>
-        <w:lastRenderedPageBreak/>
         <w:t>These are the things that were fixed with this release</w:t>
       </w:r>
     </w:p>
@@ -5205,6 +5307,7 @@
         <w:rPr>
           <w:rFonts w:ascii="Tahoma" w:hAnsi="Tahoma" w:cs="Tahoma"/>
         </w:rPr>
+        <w:lastRenderedPageBreak/>
         <w:t xml:space="preserve">46009 and </w:t>
       </w:r>
       <w:r>

</xml_diff>

<commit_message>
1. TabControlEx loaded event 2. Small changes on RestoreFieldValues() methods to protect against null stored values
git-svn-id: https://cinch.svn.codeplex.com/svn@66413 ffd33b8c-2492-42e0-bdc5-587b920b7d6d
</commit_message>
<xml_diff>
--- a/cinch/Cinch Release Notes.docx
+++ b/cinch/Cinch Release Notes.docx
@@ -49,6 +49,7 @@
         <w:t>As previously mentioned now that CinchV2 is out, CinchV1 will no longer receive that much love, CinchV2 is where all the new changes will be made.</w:t>
       </w:r>
     </w:p>
+    <w:p/>
     <w:p>
       <w:pPr>
         <w:pStyle w:val="Heading2"/>
@@ -64,6 +65,197 @@
       </w:r>
     </w:p>
     <w:p>
+      <w:pPr>
+        <w:pStyle w:val="ListParagraph"/>
+        <w:numPr>
+          <w:ilvl w:val="0"/>
+          <w:numId w:val="7"/>
+        </w:numPr>
+      </w:pPr>
+      <w:r>
+        <w:t xml:space="preserve">Fixed small problem in </w:t>
+      </w:r>
+      <w:proofErr w:type="spellStart"/>
+      <w:r>
+        <w:t>TabControlEx</w:t>
+      </w:r>
+      <w:proofErr w:type="spellEnd"/>
+      <w:r>
+        <w:t xml:space="preserve"> in </w:t>
+      </w:r>
+      <w:proofErr w:type="spellStart"/>
+      <w:r>
+        <w:t>WPF_Demo</w:t>
+      </w:r>
+      <w:proofErr w:type="spellEnd"/>
+      <w:r>
+        <w:t xml:space="preserve">, as discussed here : </w:t>
+      </w:r>
+      <w:hyperlink r:id="rId6" w:anchor="xx4079016xx" w:history="1">
+        <w:r>
+          <w:rPr>
+            <w:rStyle w:val="Hyperlink"/>
+          </w:rPr>
+          <w:t>http://www.codeproject.com/KB/WPF/CinchVI.aspx?msg=4079016#xx4079016xx</w:t>
+        </w:r>
+      </w:hyperlink>
+    </w:p>
+    <w:p>
+      <w:pPr>
+        <w:pStyle w:val="ListParagraph"/>
+        <w:numPr>
+          <w:ilvl w:val="0"/>
+          <w:numId w:val="7"/>
+        </w:numPr>
+      </w:pPr>
+      <w:r>
+        <w:t xml:space="preserve">Fixing </w:t>
+      </w:r>
+      <w:proofErr w:type="spellStart"/>
+      <w:r>
+        <w:t>DataWrapper</w:t>
+      </w:r>
+      <w:proofErr w:type="spellEnd"/>
+      <w:r>
+        <w:t xml:space="preserve">&lt;T&gt; for inheritance wrapped instance : </w:t>
+      </w:r>
+      <w:hyperlink r:id="rId7" w:history="1">
+        <w:r>
+          <w:rPr>
+            <w:rStyle w:val="Hyperlink"/>
+          </w:rPr>
+          <w:t>http://cinch.codeplex.com/workitem/6617</w:t>
+        </w:r>
+      </w:hyperlink>
+    </w:p>
+    <w:p>
+      <w:pPr>
+        <w:pStyle w:val="ListParagraph"/>
+        <w:numPr>
+          <w:ilvl w:val="0"/>
+          <w:numId w:val="7"/>
+        </w:numPr>
+      </w:pPr>
+      <w:r>
+        <w:t xml:space="preserve">Protecting </w:t>
+      </w:r>
+      <w:proofErr w:type="spellStart"/>
+      <w:r>
+        <w:t>CancelEdit</w:t>
+      </w:r>
+      <w:proofErr w:type="spellEnd"/>
+      <w:r>
+        <w:t xml:space="preserve">() with null check , which is </w:t>
+      </w:r>
+      <w:bookmarkStart w:id="0" w:name="_GoBack"/>
+      <w:bookmarkEnd w:id="0"/>
+      <w:r>
+        <w:t>point 2 as mentioned here :</w:t>
+      </w:r>
+      <w:r>
+        <w:t xml:space="preserve"> </w:t>
+      </w:r>
+      <w:hyperlink r:id="rId8" w:history="1">
+        <w:r>
+          <w:rPr>
+            <w:rStyle w:val="Hyperlink"/>
+          </w:rPr>
+          <w:t>http://cinch.codeplex.com/workitem/6543</w:t>
+        </w:r>
+      </w:hyperlink>
+    </w:p>
+    <w:p/>
+    <w:p/>
+    <w:p>
+      <w:pPr>
+        <w:pStyle w:val="Heading2"/>
+        <w:rPr>
+          <w:rFonts w:ascii="Tahoma" w:hAnsi="Tahoma" w:cs="Tahoma"/>
+        </w:rPr>
+      </w:pPr>
+      <w:r>
+        <w:rPr>
+          <w:rFonts w:ascii="Tahoma" w:hAnsi="Tahoma" w:cs="Tahoma"/>
+        </w:rPr>
+        <w:t>65254</w:t>
+      </w:r>
+      <w:r>
+        <w:rPr>
+          <w:rFonts w:ascii="Tahoma" w:hAnsi="Tahoma" w:cs="Tahoma"/>
+        </w:rPr>
+        <w:t xml:space="preserve"> </w:t>
+      </w:r>
+      <w:proofErr w:type="gramStart"/>
+      <w:r>
+        <w:rPr>
+          <w:rFonts w:ascii="Tahoma" w:hAnsi="Tahoma" w:cs="Tahoma"/>
+        </w:rPr>
+        <w:t>Release :</w:t>
+      </w:r>
+      <w:proofErr w:type="gramEnd"/>
+      <w:r>
+        <w:rPr>
+          <w:rFonts w:ascii="Tahoma" w:hAnsi="Tahoma" w:cs="Tahoma"/>
+        </w:rPr>
+        <w:t xml:space="preserve"> </w:t>
+      </w:r>
+      <w:r>
+        <w:rPr>
+          <w:rFonts w:ascii="Tahoma" w:hAnsi="Tahoma" w:cs="Tahoma"/>
+        </w:rPr>
+        <w:t>07</w:t>
+      </w:r>
+      <w:r>
+        <w:rPr>
+          <w:rFonts w:ascii="Tahoma" w:hAnsi="Tahoma" w:cs="Tahoma"/>
+        </w:rPr>
+        <w:t>/0</w:t>
+      </w:r>
+      <w:r>
+        <w:rPr>
+          <w:rFonts w:ascii="Tahoma" w:hAnsi="Tahoma" w:cs="Tahoma"/>
+        </w:rPr>
+        <w:t>9</w:t>
+      </w:r>
+      <w:r>
+        <w:rPr>
+          <w:rFonts w:ascii="Tahoma" w:hAnsi="Tahoma" w:cs="Tahoma"/>
+        </w:rPr>
+        <w:t xml:space="preserve">/11 </w:t>
+      </w:r>
+      <w:r>
+        <w:rPr>
+          <w:rFonts w:ascii="Tahoma" w:hAnsi="Tahoma" w:cs="Tahoma"/>
+        </w:rPr>
+        <w:t>09:00PM</w:t>
+      </w:r>
+      <w:r>
+        <w:rPr>
+          <w:rFonts w:ascii="Tahoma" w:hAnsi="Tahoma" w:cs="Tahoma"/>
+        </w:rPr>
+        <w:t xml:space="preserve"> </w:t>
+      </w:r>
+      <w:proofErr w:type="spellStart"/>
+      <w:r>
+        <w:rPr>
+          <w:rFonts w:ascii="Tahoma" w:hAnsi="Tahoma" w:cs="Tahoma"/>
+        </w:rPr>
+        <w:t>Uk</w:t>
+      </w:r>
+      <w:proofErr w:type="spellEnd"/>
+      <w:r>
+        <w:rPr>
+          <w:rFonts w:ascii="Tahoma" w:hAnsi="Tahoma" w:cs="Tahoma"/>
+        </w:rPr>
+        <w:t xml:space="preserve"> time</w:t>
+      </w:r>
+    </w:p>
+    <w:p>
+      <w:pPr>
+        <w:rPr>
+          <w:rStyle w:val="Hyperlink"/>
+        </w:rPr>
+      </w:pPr>
       <w:r>
         <w:t xml:space="preserve">Fixed a silly mistake where I had changed the </w:t>
       </w:r>
@@ -104,7 +296,7 @@
       <w:r>
         <w:t xml:space="preserve"> </w:t>
       </w:r>
-      <w:hyperlink r:id="rId6" w:history="1">
+      <w:hyperlink r:id="rId9" w:history="1">
         <w:r>
           <w:rPr>
             <w:rStyle w:val="Hyperlink"/>
@@ -112,9 +304,8 @@
           <w:t>http://www.codeproject.com/Messages/4008953/EditableValidatingObject-CancelEdit-and-NPC.aspx</w:t>
         </w:r>
       </w:hyperlink>
-      <w:bookmarkStart w:id="0" w:name="_GoBack"/>
-      <w:bookmarkEnd w:id="0"/>
-    </w:p>
+    </w:p>
+    <w:p/>
     <w:p>
       <w:pPr>
         <w:pStyle w:val="Heading2"/>
@@ -126,93 +317,50 @@
         <w:rPr>
           <w:rFonts w:ascii="Tahoma" w:hAnsi="Tahoma" w:cs="Tahoma"/>
         </w:rPr>
-        <w:t>64992</w:t>
-      </w:r>
-      <w:r>
-        <w:rPr>
-          <w:rFonts w:ascii="Tahoma" w:hAnsi="Tahoma" w:cs="Tahoma"/>
-        </w:rPr>
+        <w:t xml:space="preserve">64992 </w:t>
+      </w:r>
+      <w:proofErr w:type="gramStart"/>
+      <w:r>
+        <w:rPr>
+          <w:rFonts w:ascii="Tahoma" w:hAnsi="Tahoma" w:cs="Tahoma"/>
+        </w:rPr>
+        <w:t>Release :</w:t>
+      </w:r>
+      <w:proofErr w:type="gramEnd"/>
+      <w:r>
+        <w:rPr>
+          <w:rFonts w:ascii="Tahoma" w:hAnsi="Tahoma" w:cs="Tahoma"/>
+        </w:rPr>
+        <w:t xml:space="preserve"> 27/08/11 07:54AM </w:t>
+      </w:r>
+      <w:proofErr w:type="spellStart"/>
+      <w:r>
+        <w:rPr>
+          <w:rFonts w:ascii="Tahoma" w:hAnsi="Tahoma" w:cs="Tahoma"/>
+        </w:rPr>
+        <w:t>Uk</w:t>
+      </w:r>
+      <w:proofErr w:type="spellEnd"/>
+      <w:r>
+        <w:rPr>
+          <w:rFonts w:ascii="Tahoma" w:hAnsi="Tahoma" w:cs="Tahoma"/>
+        </w:rPr>
+        <w:t xml:space="preserve"> time</w:t>
+      </w:r>
+    </w:p>
+    <w:p>
+      <w:r>
+        <w:t xml:space="preserve">Fixed this </w:t>
+      </w:r>
+      <w:proofErr w:type="gramStart"/>
+      <w:r>
+        <w:t>issue :</w:t>
+      </w:r>
+      <w:proofErr w:type="gramEnd"/>
+      <w:r>
         <w:t xml:space="preserve"> </w:t>
       </w:r>
-      <w:proofErr w:type="gramStart"/>
-      <w:r>
-        <w:rPr>
-          <w:rFonts w:ascii="Tahoma" w:hAnsi="Tahoma" w:cs="Tahoma"/>
-        </w:rPr>
-        <w:t>Release :</w:t>
-      </w:r>
-      <w:proofErr w:type="gramEnd"/>
-      <w:r>
-        <w:rPr>
-          <w:rFonts w:ascii="Tahoma" w:hAnsi="Tahoma" w:cs="Tahoma"/>
-        </w:rPr>
-        <w:t xml:space="preserve"> </w:t>
-      </w:r>
-      <w:r>
-        <w:rPr>
-          <w:rFonts w:ascii="Tahoma" w:hAnsi="Tahoma" w:cs="Tahoma"/>
-        </w:rPr>
-        <w:t>27</w:t>
-      </w:r>
-      <w:r>
-        <w:rPr>
-          <w:rFonts w:ascii="Tahoma" w:hAnsi="Tahoma" w:cs="Tahoma"/>
-        </w:rPr>
-        <w:t>/0</w:t>
-      </w:r>
-      <w:r>
-        <w:rPr>
-          <w:rFonts w:ascii="Tahoma" w:hAnsi="Tahoma" w:cs="Tahoma"/>
-        </w:rPr>
-        <w:t>8</w:t>
-      </w:r>
-      <w:r>
-        <w:rPr>
-          <w:rFonts w:ascii="Tahoma" w:hAnsi="Tahoma" w:cs="Tahoma"/>
-        </w:rPr>
-        <w:t>/11 07:</w:t>
-      </w:r>
-      <w:r>
-        <w:rPr>
-          <w:rFonts w:ascii="Tahoma" w:hAnsi="Tahoma" w:cs="Tahoma"/>
-        </w:rPr>
-        <w:t>54AM</w:t>
-      </w:r>
-      <w:r>
-        <w:rPr>
-          <w:rFonts w:ascii="Tahoma" w:hAnsi="Tahoma" w:cs="Tahoma"/>
-        </w:rPr>
-        <w:t xml:space="preserve"> </w:t>
-      </w:r>
-      <w:proofErr w:type="spellStart"/>
-      <w:r>
-        <w:rPr>
-          <w:rFonts w:ascii="Tahoma" w:hAnsi="Tahoma" w:cs="Tahoma"/>
-        </w:rPr>
-        <w:t>Uk</w:t>
-      </w:r>
-      <w:proofErr w:type="spellEnd"/>
-      <w:r>
-        <w:rPr>
-          <w:rFonts w:ascii="Tahoma" w:hAnsi="Tahoma" w:cs="Tahoma"/>
-        </w:rPr>
-        <w:t xml:space="preserve"> time</w:t>
-      </w:r>
-    </w:p>
-    <w:p/>
-    <w:p>
-      <w:r>
-        <w:t xml:space="preserve">Fixed this </w:t>
-      </w:r>
-      <w:proofErr w:type="gramStart"/>
-      <w:r>
-        <w:t>issue :</w:t>
-      </w:r>
-      <w:proofErr w:type="gramEnd"/>
-      <w:r>
-        <w:t xml:space="preserve"> </w:t>
-      </w:r>
-      <w:hyperlink r:id="rId7" w:history="1">
+      <w:hyperlink r:id="rId10" w:history="1">
         <w:r>
           <w:rPr>
             <w:rStyle w:val="Hyperlink"/>
@@ -270,7 +418,7 @@
       </w:r>
     </w:p>
     <w:p>
-      <w:hyperlink r:id="rId8" w:history="1">
+      <w:hyperlink r:id="rId11" w:history="1">
         <w:r>
           <w:rPr>
             <w:rStyle w:val="Hyperlink"/>
@@ -291,6 +439,7 @@
         <w:rPr>
           <w:rFonts w:ascii="Tahoma" w:hAnsi="Tahoma" w:cs="Tahoma"/>
         </w:rPr>
+        <w:lastRenderedPageBreak/>
         <w:t xml:space="preserve">63660 </w:t>
       </w:r>
       <w:proofErr w:type="gramStart"/>
@@ -512,7 +661,6 @@
         </w:numPr>
       </w:pPr>
       <w:r>
-        <w:lastRenderedPageBreak/>
         <w:t xml:space="preserve">Added new </w:t>
       </w:r>
       <w:proofErr w:type="spellStart"/>
@@ -595,7 +743,7 @@
       <w:r>
         <w:t xml:space="preserve"> to fix this issue : </w:t>
       </w:r>
-      <w:hyperlink r:id="rId9" w:history="1">
+      <w:hyperlink r:id="rId12" w:history="1">
         <w:r>
           <w:rPr>
             <w:rStyle w:val="Hyperlink"/>
@@ -958,7 +1106,7 @@
       <w:r>
         <w:t xml:space="preserve"> was ignored. See this Cinch post for details : </w:t>
       </w:r>
-      <w:hyperlink r:id="rId10" w:history="1">
+      <w:hyperlink r:id="rId13" w:history="1">
         <w:r>
           <w:rPr>
             <w:rStyle w:val="Hyperlink"/>
@@ -1016,6 +1164,7 @@
         <w:ind w:left="720"/>
       </w:pPr>
       <w:r>
+        <w:lastRenderedPageBreak/>
         <w:t xml:space="preserve">See these Cinch form posts for </w:t>
       </w:r>
       <w:proofErr w:type="gramStart"/>
@@ -1026,7 +1175,7 @@
       <w:r>
         <w:t xml:space="preserve"> </w:t>
       </w:r>
-      <w:hyperlink r:id="rId11" w:history="1">
+      <w:hyperlink r:id="rId14" w:history="1">
         <w:r>
           <w:rPr>
             <w:rStyle w:val="Hyperlink"/>
@@ -1037,7 +1186,7 @@
       <w:r>
         <w:t xml:space="preserve"> and </w:t>
       </w:r>
-      <w:hyperlink r:id="rId12" w:history="1">
+      <w:hyperlink r:id="rId15" w:history="1">
         <w:r>
           <w:rPr>
             <w:rStyle w:val="Hyperlink"/>
@@ -1048,7 +1197,7 @@
       <w:r>
         <w:t xml:space="preserve"> and </w:t>
       </w:r>
-      <w:hyperlink r:id="rId13" w:anchor="xx3685737xx" w:history="1">
+      <w:hyperlink r:id="rId16" w:anchor="xx3685737xx" w:history="1">
         <w:r>
           <w:rPr>
             <w:rStyle w:val="Hyperlink"/>
@@ -1178,7 +1327,6 @@
         <w:rPr>
           <w:color w:val="000000" w:themeColor="text1"/>
         </w:rPr>
-        <w:lastRenderedPageBreak/>
         <w:t xml:space="preserve">One user spotted something silly that I did which was pretty stupid of </w:t>
       </w:r>
       <w:proofErr w:type="gramStart"/>
@@ -1223,7 +1371,7 @@
         </w:rPr>
         <w:t xml:space="preserve"> class. And according to MEF programming guidelines : </w:t>
       </w:r>
-      <w:hyperlink r:id="rId14" w:history="1">
+      <w:hyperlink r:id="rId17" w:history="1">
         <w:r>
           <w:rPr>
             <w:rStyle w:val="Hyperlink"/>
@@ -1642,7 +1790,7 @@
       <w:r>
         <w:t xml:space="preserve"> For more information on this, see : </w:t>
       </w:r>
-      <w:hyperlink r:id="rId15" w:history="1">
+      <w:hyperlink r:id="rId18" w:history="1">
         <w:r>
           <w:rPr>
             <w:rStyle w:val="Hyperlink"/>
@@ -1712,6 +1860,7 @@
       </w:r>
       <w:proofErr w:type="spellStart"/>
       <w:r>
+        <w:lastRenderedPageBreak/>
         <w:t>FrameworkElements</w:t>
       </w:r>
       <w:proofErr w:type="spellEnd"/>
@@ -1788,7 +1937,6 @@
         <w:rPr>
           <w:rFonts w:ascii="Tahoma" w:hAnsi="Tahoma" w:cs="Tahoma"/>
         </w:rPr>
-        <w:lastRenderedPageBreak/>
         <w:t xml:space="preserve">51137 </w:t>
       </w:r>
       <w:proofErr w:type="gramStart"/>
@@ -2132,7 +2280,7 @@
       <w:r>
         <w:t xml:space="preserve"> entirely. This is described at : </w:t>
       </w:r>
-      <w:hyperlink r:id="rId16" w:history="1">
+      <w:hyperlink r:id="rId19" w:history="1">
         <w:r>
           <w:rPr>
             <w:rStyle w:val="Hyperlink"/>
@@ -2163,6 +2311,7 @@
       </w:pPr>
       <w:proofErr w:type="spellStart"/>
       <w:r>
+        <w:lastRenderedPageBreak/>
         <w:t>ValidatingObject</w:t>
       </w:r>
       <w:proofErr w:type="spellEnd"/>
@@ -2310,7 +2459,7 @@
       <w:r>
         <w:t xml:space="preserve"> with </w:t>
       </w:r>
-      <w:hyperlink r:id="rId17" w:history="1">
+      <w:hyperlink r:id="rId20" w:history="1">
         <w:proofErr w:type="spellStart"/>
         <w:r>
           <w:rPr>
@@ -2764,6 +2913,7 @@
         </w:numPr>
       </w:pPr>
       <w:r>
+        <w:lastRenderedPageBreak/>
         <w:t xml:space="preserve">Now for CinchV2DemoWPF demo project reference Cinch.WPF.dll and MEFedMVVM.WPF.dll from </w:t>
       </w:r>
       <w:proofErr w:type="spellStart"/>
@@ -3348,9 +3498,8 @@
           <w:sz w:val="20"/>
           <w:szCs w:val="20"/>
         </w:rPr>
-        <w:t xml:space="preserve"> not very real world like, so showed a more real world scenario, where each View would get a new instance of a </w:t>
-      </w:r>
-      <w:proofErr w:type="spellStart"/>
+        <w:t xml:space="preserve"> not </w:t>
+      </w:r>
       <w:r>
         <w:rPr>
           <w:rStyle w:val="apple-style-span"/>
@@ -3359,9 +3508,10 @@
           <w:sz w:val="20"/>
           <w:szCs w:val="20"/>
         </w:rPr>
-        <w:t>ViewModel</w:t>
-      </w:r>
-      <w:proofErr w:type="spellEnd"/>
+        <w:lastRenderedPageBreak/>
+        <w:t xml:space="preserve">very real world like, so showed a more real world scenario, where each View would get a new instance of a </w:t>
+      </w:r>
+      <w:proofErr w:type="spellStart"/>
       <w:r>
         <w:rPr>
           <w:rStyle w:val="apple-style-span"/>
@@ -3370,8 +3520,9 @@
           <w:sz w:val="20"/>
           <w:szCs w:val="20"/>
         </w:rPr>
-        <w:t xml:space="preserve"> which is achieved using </w:t>
-      </w:r>
+        <w:t>ViewModel</w:t>
+      </w:r>
+      <w:proofErr w:type="spellEnd"/>
       <w:r>
         <w:rPr>
           <w:rStyle w:val="apple-style-span"/>
@@ -3380,10 +3531,8 @@
           <w:sz w:val="20"/>
           <w:szCs w:val="20"/>
         </w:rPr>
-        <w:t>[</w:t>
-      </w:r>
-      <w:proofErr w:type="spellStart"/>
-      <w:proofErr w:type="gramStart"/>
+        <w:t xml:space="preserve"> which is achieved using </w:t>
+      </w:r>
       <w:r>
         <w:rPr>
           <w:rStyle w:val="apple-style-span"/>
@@ -3392,9 +3541,10 @@
           <w:sz w:val="20"/>
           <w:szCs w:val="20"/>
         </w:rPr>
-        <w:t>PartCreationPolicy</w:t>
-      </w:r>
-      <w:proofErr w:type="spellEnd"/>
+        <w:t>[</w:t>
+      </w:r>
+      <w:proofErr w:type="spellStart"/>
+      <w:proofErr w:type="gramStart"/>
       <w:r>
         <w:rPr>
           <w:rStyle w:val="apple-style-span"/>
@@ -3403,10 +3553,9 @@
           <w:sz w:val="20"/>
           <w:szCs w:val="20"/>
         </w:rPr>
-        <w:t>(</w:t>
-      </w:r>
-      <w:proofErr w:type="spellStart"/>
-      <w:proofErr w:type="gramEnd"/>
+        <w:t>PartCreationPolicy</w:t>
+      </w:r>
+      <w:proofErr w:type="spellEnd"/>
       <w:r>
         <w:rPr>
           <w:rStyle w:val="apple-style-span"/>
@@ -3415,9 +3564,10 @@
           <w:sz w:val="20"/>
           <w:szCs w:val="20"/>
         </w:rPr>
-        <w:t>CreationPolicy.NonShared</w:t>
-      </w:r>
-      <w:proofErr w:type="spellEnd"/>
+        <w:t>(</w:t>
+      </w:r>
+      <w:proofErr w:type="spellStart"/>
+      <w:proofErr w:type="gramEnd"/>
       <w:r>
         <w:rPr>
           <w:rStyle w:val="apple-style-span"/>
@@ -3426,8 +3576,9 @@
           <w:sz w:val="20"/>
           <w:szCs w:val="20"/>
         </w:rPr>
-        <w:t>)]</w:t>
-      </w:r>
+        <w:t>CreationPolicy.NonShared</w:t>
+      </w:r>
+      <w:proofErr w:type="spellEnd"/>
       <w:r>
         <w:rPr>
           <w:rStyle w:val="apple-style-span"/>
@@ -3436,11 +3587,9 @@
           <w:sz w:val="20"/>
           <w:szCs w:val="20"/>
         </w:rPr>
-        <w:t>.</w:t>
-      </w:r>
-    </w:p>
-    <w:p>
-      <w:pPr>
+        <w:t>)]</w:t>
+      </w:r>
+      <w:r>
         <w:rPr>
           <w:rStyle w:val="apple-style-span"/>
           <w:rFonts w:ascii="Segoe UI" w:hAnsi="Segoe UI" w:cs="Segoe UI"/>
@@ -3448,7 +3597,8 @@
           <w:sz w:val="20"/>
           <w:szCs w:val="20"/>
         </w:rPr>
-      </w:pPr>
+        <w:t>.</w:t>
+      </w:r>
     </w:p>
     <w:p>
       <w:pPr>
@@ -3460,7 +3610,9 @@
           <w:szCs w:val="20"/>
         </w:rPr>
       </w:pPr>
-      <w:r>
+    </w:p>
+    <w:p>
+      <w:pPr>
         <w:rPr>
           <w:rStyle w:val="apple-style-span"/>
           <w:rFonts w:ascii="Segoe UI" w:hAnsi="Segoe UI" w:cs="Segoe UI"/>
@@ -3468,9 +3620,7 @@
           <w:sz w:val="20"/>
           <w:szCs w:val="20"/>
         </w:rPr>
-        <w:t xml:space="preserve">Also to enable this, I have included a specialised </w:t>
-      </w:r>
-      <w:proofErr w:type="spellStart"/>
+      </w:pPr>
       <w:r>
         <w:rPr>
           <w:rStyle w:val="apple-style-span"/>
@@ -3479,9 +3629,9 @@
           <w:sz w:val="20"/>
           <w:szCs w:val="20"/>
         </w:rPr>
-        <w:t>TabControl</w:t>
-      </w:r>
-      <w:proofErr w:type="spellEnd"/>
+        <w:t xml:space="preserve">Also to enable this, I have included a specialised </w:t>
+      </w:r>
+      <w:proofErr w:type="spellStart"/>
       <w:r>
         <w:rPr>
           <w:rStyle w:val="apple-style-span"/>
@@ -3490,9 +3640,9 @@
           <w:sz w:val="20"/>
           <w:szCs w:val="20"/>
         </w:rPr>
-        <w:t xml:space="preserve"> for WPF which allows all open Views to be stored in memory and just shows/hides active one. The standard </w:t>
-      </w:r>
-      <w:proofErr w:type="spellStart"/>
+        <w:t>TabControl</w:t>
+      </w:r>
+      <w:proofErr w:type="spellEnd"/>
       <w:r>
         <w:rPr>
           <w:rStyle w:val="apple-style-span"/>
@@ -3501,9 +3651,9 @@
           <w:sz w:val="20"/>
           <w:szCs w:val="20"/>
         </w:rPr>
-        <w:t>TabControl</w:t>
-      </w:r>
-      <w:proofErr w:type="spellEnd"/>
+        <w:t xml:space="preserve"> for WPF which allows all open Views to be stored in memory and just shows/hides active one. The standard </w:t>
+      </w:r>
+      <w:proofErr w:type="spellStart"/>
       <w:r>
         <w:rPr>
           <w:rStyle w:val="apple-style-span"/>
@@ -3512,9 +3662,9 @@
           <w:sz w:val="20"/>
           <w:szCs w:val="20"/>
         </w:rPr>
-        <w:t xml:space="preserve"> in WPF works different to this where is creates entire </w:t>
-      </w:r>
-      <w:proofErr w:type="spellStart"/>
+        <w:t>TabControl</w:t>
+      </w:r>
+      <w:proofErr w:type="spellEnd"/>
       <w:r>
         <w:rPr>
           <w:rStyle w:val="apple-style-span"/>
@@ -3523,9 +3673,9 @@
           <w:sz w:val="20"/>
           <w:szCs w:val="20"/>
         </w:rPr>
-        <w:t>VisualTree</w:t>
-      </w:r>
-      <w:proofErr w:type="spellEnd"/>
+        <w:t xml:space="preserve"> in WPF works different to this where is creates entire </w:t>
+      </w:r>
+      <w:proofErr w:type="spellStart"/>
       <w:r>
         <w:rPr>
           <w:rStyle w:val="apple-style-span"/>
@@ -3534,9 +3684,9 @@
           <w:sz w:val="20"/>
           <w:szCs w:val="20"/>
         </w:rPr>
-        <w:t xml:space="preserve"> again, so that would be a disaster using </w:t>
-      </w:r>
-      <w:proofErr w:type="spellStart"/>
+        <w:t>VisualTree</w:t>
+      </w:r>
+      <w:proofErr w:type="spellEnd"/>
       <w:r>
         <w:rPr>
           <w:rStyle w:val="apple-style-span"/>
@@ -3545,9 +3695,9 @@
           <w:sz w:val="20"/>
           <w:szCs w:val="20"/>
         </w:rPr>
-        <w:t>MefedMVVM</w:t>
-      </w:r>
-      <w:proofErr w:type="spellEnd"/>
+        <w:t xml:space="preserve"> again, so that would be a disaster using </w:t>
+      </w:r>
+      <w:proofErr w:type="spellStart"/>
       <w:r>
         <w:rPr>
           <w:rStyle w:val="apple-style-span"/>
@@ -3556,9 +3706,9 @@
           <w:sz w:val="20"/>
           <w:szCs w:val="20"/>
         </w:rPr>
-        <w:t xml:space="preserve"> as that would mean we would get a new VM each time we change tabs. So the WPF demo shows you how to work around this using a special </w:t>
-      </w:r>
-      <w:proofErr w:type="spellStart"/>
+        <w:t>MefedMVVM</w:t>
+      </w:r>
+      <w:proofErr w:type="spellEnd"/>
       <w:r>
         <w:rPr>
           <w:rStyle w:val="apple-style-span"/>
@@ -3567,9 +3717,9 @@
           <w:sz w:val="20"/>
           <w:szCs w:val="20"/>
         </w:rPr>
-        <w:t>TabControlEx</w:t>
-      </w:r>
-      <w:proofErr w:type="spellEnd"/>
+        <w:t xml:space="preserve"> as that would mean we would get a new VM each time we change tabs. So the WPF demo shows you how to work around this using a special </w:t>
+      </w:r>
+      <w:proofErr w:type="spellStart"/>
       <w:r>
         <w:rPr>
           <w:rStyle w:val="apple-style-span"/>
@@ -3578,9 +3728,9 @@
           <w:sz w:val="20"/>
           <w:szCs w:val="20"/>
         </w:rPr>
-        <w:t xml:space="preserve"> which has a code file and Style (</w:t>
-      </w:r>
-      <w:proofErr w:type="spellStart"/>
+        <w:t>TabControlEx</w:t>
+      </w:r>
+      <w:proofErr w:type="spellEnd"/>
       <w:r>
         <w:rPr>
           <w:rStyle w:val="apple-style-span"/>
@@ -3589,9 +3739,9 @@
           <w:sz w:val="20"/>
           <w:szCs w:val="20"/>
         </w:rPr>
-        <w:t>AppStyles.xaml</w:t>
-      </w:r>
-      <w:proofErr w:type="spellEnd"/>
+        <w:t xml:space="preserve"> which has a code file and Style (</w:t>
+      </w:r>
+      <w:proofErr w:type="spellStart"/>
       <w:r>
         <w:rPr>
           <w:rStyle w:val="apple-style-span"/>
@@ -3600,11 +3750,10 @@
           <w:sz w:val="20"/>
           <w:szCs w:val="20"/>
         </w:rPr>
-        <w:t xml:space="preserve">) that you can use. See the WPF demo app for that. </w:t>
-      </w:r>
-    </w:p>
-    <w:p>
-      <w:pPr>
+        <w:t>AppStyles.xaml</w:t>
+      </w:r>
+      <w:proofErr w:type="spellEnd"/>
+      <w:r>
         <w:rPr>
           <w:rStyle w:val="apple-style-span"/>
           <w:rFonts w:ascii="Segoe UI" w:hAnsi="Segoe UI" w:cs="Segoe UI"/>
@@ -3612,10 +3761,11 @@
           <w:sz w:val="20"/>
           <w:szCs w:val="20"/>
         </w:rPr>
-      </w:pPr>
-    </w:p>
-    <w:p>
-      <w:r>
+        <w:t xml:space="preserve">) that you can use. See the WPF demo app for that. </w:t>
+      </w:r>
+    </w:p>
+    <w:p>
+      <w:pPr>
         <w:rPr>
           <w:rStyle w:val="apple-style-span"/>
           <w:rFonts w:ascii="Segoe UI" w:hAnsi="Segoe UI" w:cs="Segoe UI"/>
@@ -3623,7 +3773,17 @@
           <w:sz w:val="20"/>
           <w:szCs w:val="20"/>
         </w:rPr>
-        <w:lastRenderedPageBreak/>
+      </w:pPr>
+    </w:p>
+    <w:p>
+      <w:r>
+        <w:rPr>
+          <w:rStyle w:val="apple-style-span"/>
+          <w:rFonts w:ascii="Segoe UI" w:hAnsi="Segoe UI" w:cs="Segoe UI"/>
+          <w:color w:val="30332D"/>
+          <w:sz w:val="20"/>
+          <w:szCs w:val="20"/>
+        </w:rPr>
         <w:t xml:space="preserve">As for SL, as the </w:t>
       </w:r>
       <w:proofErr w:type="spellStart"/>
@@ -5220,6 +5380,7 @@
           <w:b/>
           <w:color w:val="FF0000"/>
         </w:rPr>
+        <w:lastRenderedPageBreak/>
         <w:t>Breaking changes:</w:t>
       </w:r>
     </w:p>
@@ -5307,7 +5468,6 @@
         <w:rPr>
           <w:rFonts w:ascii="Tahoma" w:hAnsi="Tahoma" w:cs="Tahoma"/>
         </w:rPr>
-        <w:lastRenderedPageBreak/>
         <w:t xml:space="preserve">46009 and </w:t>
       </w:r>
       <w:r>
@@ -5904,6 +6064,119 @@
       </w:pPr>
     </w:lvl>
   </w:abstractNum>
+  <w:abstractNum w:abstractNumId="6">
+    <w:nsid w:val="72642D7E"/>
+    <w:multiLevelType w:val="hybridMultilevel"/>
+    <w:tmpl w:val="F0C8C99A"/>
+    <w:lvl w:ilvl="0" w:tplc="08090001">
+      <w:start w:val="1"/>
+      <w:numFmt w:val="bullet"/>
+      <w:lvlText w:val=""/>
+      <w:lvlJc w:val="left"/>
+      <w:pPr>
+        <w:ind w:left="720" w:hanging="360"/>
+      </w:pPr>
+      <w:rPr>
+        <w:rFonts w:ascii="Symbol" w:hAnsi="Symbol" w:hint="default"/>
+      </w:rPr>
+    </w:lvl>
+    <w:lvl w:ilvl="1" w:tplc="08090003" w:tentative="1">
+      <w:start w:val="1"/>
+      <w:numFmt w:val="bullet"/>
+      <w:lvlText w:val="o"/>
+      <w:lvlJc w:val="left"/>
+      <w:pPr>
+        <w:ind w:left="1440" w:hanging="360"/>
+      </w:pPr>
+      <w:rPr>
+        <w:rFonts w:ascii="Courier New" w:hAnsi="Courier New" w:cs="Courier New" w:hint="default"/>
+      </w:rPr>
+    </w:lvl>
+    <w:lvl w:ilvl="2" w:tplc="08090005" w:tentative="1">
+      <w:start w:val="1"/>
+      <w:numFmt w:val="bullet"/>
+      <w:lvlText w:val=""/>
+      <w:lvlJc w:val="left"/>
+      <w:pPr>
+        <w:ind w:left="2160" w:hanging="360"/>
+      </w:pPr>
+      <w:rPr>
+        <w:rFonts w:ascii="Wingdings" w:hAnsi="Wingdings" w:hint="default"/>
+      </w:rPr>
+    </w:lvl>
+    <w:lvl w:ilvl="3" w:tplc="08090001" w:tentative="1">
+      <w:start w:val="1"/>
+      <w:numFmt w:val="bullet"/>
+      <w:lvlText w:val=""/>
+      <w:lvlJc w:val="left"/>
+      <w:pPr>
+        <w:ind w:left="2880" w:hanging="360"/>
+      </w:pPr>
+      <w:rPr>
+        <w:rFonts w:ascii="Symbol" w:hAnsi="Symbol" w:hint="default"/>
+      </w:rPr>
+    </w:lvl>
+    <w:lvl w:ilvl="4" w:tplc="08090003" w:tentative="1">
+      <w:start w:val="1"/>
+      <w:numFmt w:val="bullet"/>
+      <w:lvlText w:val="o"/>
+      <w:lvlJc w:val="left"/>
+      <w:pPr>
+        <w:ind w:left="3600" w:hanging="360"/>
+      </w:pPr>
+      <w:rPr>
+        <w:rFonts w:ascii="Courier New" w:hAnsi="Courier New" w:cs="Courier New" w:hint="default"/>
+      </w:rPr>
+    </w:lvl>
+    <w:lvl w:ilvl="5" w:tplc="08090005" w:tentative="1">
+      <w:start w:val="1"/>
+      <w:numFmt w:val="bullet"/>
+      <w:lvlText w:val=""/>
+      <w:lvlJc w:val="left"/>
+      <w:pPr>
+        <w:ind w:left="4320" w:hanging="360"/>
+      </w:pPr>
+      <w:rPr>
+        <w:rFonts w:ascii="Wingdings" w:hAnsi="Wingdings" w:hint="default"/>
+      </w:rPr>
+    </w:lvl>
+    <w:lvl w:ilvl="6" w:tplc="08090001" w:tentative="1">
+      <w:start w:val="1"/>
+      <w:numFmt w:val="bullet"/>
+      <w:lvlText w:val=""/>
+      <w:lvlJc w:val="left"/>
+      <w:pPr>
+        <w:ind w:left="5040" w:hanging="360"/>
+      </w:pPr>
+      <w:rPr>
+        <w:rFonts w:ascii="Symbol" w:hAnsi="Symbol" w:hint="default"/>
+      </w:rPr>
+    </w:lvl>
+    <w:lvl w:ilvl="7" w:tplc="08090003" w:tentative="1">
+      <w:start w:val="1"/>
+      <w:numFmt w:val="bullet"/>
+      <w:lvlText w:val="o"/>
+      <w:lvlJc w:val="left"/>
+      <w:pPr>
+        <w:ind w:left="5760" w:hanging="360"/>
+      </w:pPr>
+      <w:rPr>
+        <w:rFonts w:ascii="Courier New" w:hAnsi="Courier New" w:cs="Courier New" w:hint="default"/>
+      </w:rPr>
+    </w:lvl>
+    <w:lvl w:ilvl="8" w:tplc="08090005" w:tentative="1">
+      <w:start w:val="1"/>
+      <w:numFmt w:val="bullet"/>
+      <w:lvlText w:val=""/>
+      <w:lvlJc w:val="left"/>
+      <w:pPr>
+        <w:ind w:left="6480" w:hanging="360"/>
+      </w:pPr>
+      <w:rPr>
+        <w:rFonts w:ascii="Wingdings" w:hAnsi="Wingdings" w:hint="default"/>
+      </w:rPr>
+    </w:lvl>
+  </w:abstractNum>
   <w:num w:numId="1">
     <w:abstractNumId w:val="1"/>
   </w:num>
@@ -5921,6 +6194,9 @@
   </w:num>
   <w:num w:numId="6">
     <w:abstractNumId w:val="0"/>
+  </w:num>
+  <w:num w:numId="7">
+    <w:abstractNumId w:val="6"/>
   </w:num>
 </w:numbering>
 </file>

</xml_diff>

<commit_message>
Removed unused Cinch.WPF MediatorSingleton that was npt part of solution but existing on disk. My bad, Cinch.WPF always uses common linked MediatorSingleton file. This does not effect the Dlls just the files on disk, so no harm done here.
git-svn-id: https://cinch.svn.codeplex.com/svn@66567 ffd33b8c-2492-42e0-bdc5-587b920b7d6d
</commit_message>
<xml_diff>
--- a/cinch/Cinch Release Notes.docx
+++ b/cinch/Cinch Release Notes.docx
@@ -49,6 +49,85 @@
         <w:t>As previously mentioned now that CinchV2 is out, CinchV1 will no longer receive that much love, CinchV2 is where all the new changes will be made.</w:t>
       </w:r>
     </w:p>
+    <w:p>
+      <w:pPr>
+        <w:pStyle w:val="Heading2"/>
+        <w:rPr>
+          <w:rFonts w:ascii="Tahoma" w:hAnsi="Tahoma" w:cs="Tahoma"/>
+        </w:rPr>
+      </w:pPr>
+      <w:r>
+        <w:rPr>
+          <w:rFonts w:ascii="Tahoma" w:hAnsi="Tahoma" w:cs="Tahoma"/>
+        </w:rPr>
+        <w:t>Current Release</w:t>
+      </w:r>
+    </w:p>
+    <w:p>
+      <w:bookmarkStart w:id="0" w:name="_GoBack"/>
+      <w:r>
+        <w:t xml:space="preserve">Removed unused </w:t>
+      </w:r>
+      <w:proofErr w:type="spellStart"/>
+      <w:r>
+        <w:t>Cinch.WPF</w:t>
+      </w:r>
+      <w:proofErr w:type="spellEnd"/>
+      <w:r>
+        <w:t xml:space="preserve"> </w:t>
+      </w:r>
+      <w:proofErr w:type="spellStart"/>
+      <w:r>
+        <w:t>MediatorSingleton</w:t>
+      </w:r>
+      <w:proofErr w:type="spellEnd"/>
+      <w:r>
+        <w:t xml:space="preserve"> that was </w:t>
+      </w:r>
+      <w:proofErr w:type="spellStart"/>
+      <w:r>
+        <w:t>npt</w:t>
+      </w:r>
+      <w:proofErr w:type="spellEnd"/>
+      <w:r>
+        <w:t xml:space="preserve"> part of solution but existing on disk. My bad, </w:t>
+      </w:r>
+      <w:proofErr w:type="spellStart"/>
+      <w:r>
+        <w:t>Cinch.WPF</w:t>
+      </w:r>
+      <w:proofErr w:type="spellEnd"/>
+      <w:r>
+        <w:t xml:space="preserve"> always uses common linked </w:t>
+      </w:r>
+      <w:proofErr w:type="spellStart"/>
+      <w:r>
+        <w:t>MediatorSingleton</w:t>
+      </w:r>
+      <w:proofErr w:type="spellEnd"/>
+      <w:r>
+        <w:t xml:space="preserve"> file. This does not </w:t>
+      </w:r>
+      <w:proofErr w:type="spellStart"/>
+      <w:proofErr w:type="gramStart"/>
+      <w:r>
+        <w:t>effect</w:t>
+      </w:r>
+      <w:proofErr w:type="spellEnd"/>
+      <w:proofErr w:type="gramEnd"/>
+      <w:r>
+        <w:t xml:space="preserve"> the </w:t>
+      </w:r>
+      <w:proofErr w:type="spellStart"/>
+      <w:r>
+        <w:t>Dlls</w:t>
+      </w:r>
+      <w:proofErr w:type="spellEnd"/>
+      <w:r>
+        <w:t xml:space="preserve"> just the files on disk, so no harm done here.</w:t>
+      </w:r>
+    </w:p>
+    <w:bookmarkEnd w:id="0"/>
     <w:p/>
     <w:p>
       <w:pPr>
@@ -61,7 +140,77 @@
         <w:rPr>
           <w:rFonts w:ascii="Tahoma" w:hAnsi="Tahoma" w:cs="Tahoma"/>
         </w:rPr>
-        <w:t>Current Release</w:t>
+        <w:t>66413</w:t>
+      </w:r>
+      <w:r>
+        <w:rPr>
+          <w:rFonts w:ascii="Tahoma" w:hAnsi="Tahoma" w:cs="Tahoma"/>
+        </w:rPr>
+        <w:t xml:space="preserve"> </w:t>
+      </w:r>
+      <w:proofErr w:type="gramStart"/>
+      <w:r>
+        <w:rPr>
+          <w:rFonts w:ascii="Tahoma" w:hAnsi="Tahoma" w:cs="Tahoma"/>
+        </w:rPr>
+        <w:t>Release :</w:t>
+      </w:r>
+      <w:proofErr w:type="gramEnd"/>
+      <w:r>
+        <w:rPr>
+          <w:rFonts w:ascii="Tahoma" w:hAnsi="Tahoma" w:cs="Tahoma"/>
+        </w:rPr>
+        <w:t xml:space="preserve"> </w:t>
+      </w:r>
+      <w:r>
+        <w:rPr>
+          <w:rFonts w:ascii="Tahoma" w:hAnsi="Tahoma" w:cs="Tahoma"/>
+        </w:rPr>
+        <w:t>27/11</w:t>
+      </w:r>
+      <w:r>
+        <w:rPr>
+          <w:rFonts w:ascii="Tahoma" w:hAnsi="Tahoma" w:cs="Tahoma"/>
+        </w:rPr>
+        <w:t xml:space="preserve">/11 </w:t>
+      </w:r>
+      <w:r>
+        <w:rPr>
+          <w:rFonts w:ascii="Tahoma" w:hAnsi="Tahoma" w:cs="Tahoma"/>
+        </w:rPr>
+        <w:t>5</w:t>
+      </w:r>
+      <w:r>
+        <w:rPr>
+          <w:rFonts w:ascii="Tahoma" w:hAnsi="Tahoma" w:cs="Tahoma"/>
+        </w:rPr>
+        <w:t>:</w:t>
+      </w:r>
+      <w:r>
+        <w:rPr>
+          <w:rFonts w:ascii="Tahoma" w:hAnsi="Tahoma" w:cs="Tahoma"/>
+        </w:rPr>
+        <w:t>53</w:t>
+      </w:r>
+      <w:r>
+        <w:rPr>
+          <w:rFonts w:ascii="Tahoma" w:hAnsi="Tahoma" w:cs="Tahoma"/>
+        </w:rPr>
+        <w:t xml:space="preserve">PM </w:t>
+      </w:r>
+      <w:proofErr w:type="spellStart"/>
+      <w:r>
+        <w:rPr>
+          <w:rFonts w:ascii="Tahoma" w:hAnsi="Tahoma" w:cs="Tahoma"/>
+        </w:rPr>
+        <w:t>Uk</w:t>
+      </w:r>
+      <w:proofErr w:type="spellEnd"/>
+      <w:r>
+        <w:rPr>
+          <w:rFonts w:ascii="Tahoma" w:hAnsi="Tahoma" w:cs="Tahoma"/>
+        </w:rPr>
+        <w:t xml:space="preserve"> time</w:t>
       </w:r>
     </w:p>
     <w:p>
@@ -145,12 +294,7 @@
       </w:r>
       <w:proofErr w:type="spellEnd"/>
       <w:r>
-        <w:t xml:space="preserve">() with null check , which is </w:t>
-      </w:r>
-      <w:bookmarkStart w:id="0" w:name="_GoBack"/>
-      <w:bookmarkEnd w:id="0"/>
-      <w:r>
-        <w:t>point 2 as mentioned here :</w:t>
+        <w:t>() with null check , which is point 2 as mentioned here :</w:t>
       </w:r>
       <w:r>
         <w:t xml:space="preserve"> </w:t>
@@ -177,13 +321,7 @@
         <w:rPr>
           <w:rFonts w:ascii="Tahoma" w:hAnsi="Tahoma" w:cs="Tahoma"/>
         </w:rPr>
-        <w:t>65254</w:t>
-      </w:r>
-      <w:r>
-        <w:rPr>
-          <w:rFonts w:ascii="Tahoma" w:hAnsi="Tahoma" w:cs="Tahoma"/>
-        </w:rPr>
-        <w:t xml:space="preserve"> </w:t>
+        <w:t xml:space="preserve">65254 </w:t>
       </w:r>
       <w:proofErr w:type="gramStart"/>
       <w:r>
@@ -197,43 +335,7 @@
         <w:rPr>
           <w:rFonts w:ascii="Tahoma" w:hAnsi="Tahoma" w:cs="Tahoma"/>
         </w:rPr>
-        <w:t xml:space="preserve"> </w:t>
-      </w:r>
-      <w:r>
-        <w:rPr>
-          <w:rFonts w:ascii="Tahoma" w:hAnsi="Tahoma" w:cs="Tahoma"/>
-        </w:rPr>
-        <w:t>07</w:t>
-      </w:r>
-      <w:r>
-        <w:rPr>
-          <w:rFonts w:ascii="Tahoma" w:hAnsi="Tahoma" w:cs="Tahoma"/>
-        </w:rPr>
-        <w:t>/0</w:t>
-      </w:r>
-      <w:r>
-        <w:rPr>
-          <w:rFonts w:ascii="Tahoma" w:hAnsi="Tahoma" w:cs="Tahoma"/>
-        </w:rPr>
-        <w:t>9</w:t>
-      </w:r>
-      <w:r>
-        <w:rPr>
-          <w:rFonts w:ascii="Tahoma" w:hAnsi="Tahoma" w:cs="Tahoma"/>
-        </w:rPr>
-        <w:t xml:space="preserve">/11 </w:t>
-      </w:r>
-      <w:r>
-        <w:rPr>
-          <w:rFonts w:ascii="Tahoma" w:hAnsi="Tahoma" w:cs="Tahoma"/>
-        </w:rPr>
-        <w:t>09:00PM</w:t>
-      </w:r>
-      <w:r>
-        <w:rPr>
-          <w:rFonts w:ascii="Tahoma" w:hAnsi="Tahoma" w:cs="Tahoma"/>
-        </w:rPr>
-        <w:t xml:space="preserve"> </w:t>
+        <w:t xml:space="preserve"> 07/09/11 09:00PM </w:t>
       </w:r>
       <w:proofErr w:type="spellStart"/>
       <w:r>
@@ -439,7 +541,6 @@
         <w:rPr>
           <w:rFonts w:ascii="Tahoma" w:hAnsi="Tahoma" w:cs="Tahoma"/>
         </w:rPr>
-        <w:lastRenderedPageBreak/>
         <w:t xml:space="preserve">63660 </w:t>
       </w:r>
       <w:proofErr w:type="gramStart"/>
@@ -1124,6 +1225,7 @@
         </w:numPr>
       </w:pPr>
       <w:r>
+        <w:lastRenderedPageBreak/>
         <w:t xml:space="preserve">Added the ability for the </w:t>
       </w:r>
       <w:proofErr w:type="spellStart"/>
@@ -1164,7 +1266,6 @@
         <w:ind w:left="720"/>
       </w:pPr>
       <w:r>
-        <w:lastRenderedPageBreak/>
         <w:t xml:space="preserve">See these Cinch form posts for </w:t>
       </w:r>
       <w:proofErr w:type="gramStart"/>
@@ -1756,6 +1857,7 @@
         </w:numPr>
       </w:pPr>
       <w:r>
+        <w:lastRenderedPageBreak/>
         <w:t xml:space="preserve">Added in new </w:t>
       </w:r>
       <w:proofErr w:type="spellStart"/>
@@ -1860,7 +1962,6 @@
       </w:r>
       <w:proofErr w:type="spellStart"/>
       <w:r>
-        <w:lastRenderedPageBreak/>
         <w:t>FrameworkElements</w:t>
       </w:r>
       <w:proofErr w:type="spellEnd"/>
@@ -2221,6 +2322,7 @@
         </w:numPr>
       </w:pPr>
       <w:r>
+        <w:lastRenderedPageBreak/>
         <w:t xml:space="preserve">Altered Cinch V2 </w:t>
       </w:r>
       <w:proofErr w:type="spellStart"/>
@@ -2311,7 +2413,6 @@
       </w:pPr>
       <w:proofErr w:type="spellStart"/>
       <w:r>
-        <w:lastRenderedPageBreak/>
         <w:t>ValidatingObject</w:t>
       </w:r>
       <w:proofErr w:type="spellEnd"/>
@@ -2849,6 +2950,7 @@
         </w:numPr>
       </w:pPr>
       <w:r>
+        <w:lastRenderedPageBreak/>
         <w:t>Within the CinchV2DemoWPF project remove the references for CinchV2.WPF.dll and MEFedMVVM.WPF.dll</w:t>
       </w:r>
     </w:p>
@@ -2913,7 +3015,6 @@
         </w:numPr>
       </w:pPr>
       <w:r>
-        <w:lastRenderedPageBreak/>
         <w:t xml:space="preserve">Now for CinchV2DemoWPF demo project reference Cinch.WPF.dll and MEFedMVVM.WPF.dll from </w:t>
       </w:r>
       <w:proofErr w:type="spellStart"/>
@@ -3360,6 +3461,7 @@
         <w:rPr>
           <w:rFonts w:ascii="Tahoma" w:hAnsi="Tahoma" w:cs="Tahoma"/>
         </w:rPr>
+        <w:lastRenderedPageBreak/>
         <w:t xml:space="preserve">48252 </w:t>
       </w:r>
       <w:proofErr w:type="gramStart"/>
@@ -3498,18 +3600,7 @@
           <w:sz w:val="20"/>
           <w:szCs w:val="20"/>
         </w:rPr>
-        <w:t xml:space="preserve"> not </w:t>
-      </w:r>
-      <w:r>
-        <w:rPr>
-          <w:rStyle w:val="apple-style-span"/>
-          <w:rFonts w:ascii="Segoe UI" w:hAnsi="Segoe UI" w:cs="Segoe UI"/>
-          <w:color w:val="30332D"/>
-          <w:sz w:val="20"/>
-          <w:szCs w:val="20"/>
-        </w:rPr>
-        <w:lastRenderedPageBreak/>
-        <w:t xml:space="preserve">very real world like, so showed a more real world scenario, where each View would get a new instance of a </w:t>
+        <w:t xml:space="preserve"> not very real world like, so showed a more real world scenario, where each View would get a new instance of a </w:t>
       </w:r>
       <w:proofErr w:type="spellStart"/>
       <w:r>
@@ -4401,6 +4492,7 @@
         <w:rPr>
           <w:rFonts w:ascii="Tahoma" w:hAnsi="Tahoma" w:cs="Tahoma"/>
         </w:rPr>
+        <w:lastRenderedPageBreak/>
         <w:t>46208 :</w:t>
       </w:r>
       <w:proofErr w:type="gramEnd"/>
@@ -5275,6 +5367,7 @@
           </w:tcPr>
           <w:p>
             <w:r>
+              <w:lastRenderedPageBreak/>
               <w:t>These have worked for ages. Working as expected.</w:t>
             </w:r>
           </w:p>
@@ -5296,6 +5389,7 @@
               <w:rPr>
                 <w:b/>
               </w:rPr>
+              <w:lastRenderedPageBreak/>
               <w:t xml:space="preserve">Cinch </w:t>
             </w:r>
             <w:r>
@@ -5380,7 +5474,6 @@
           <w:b/>
           <w:color w:val="FF0000"/>
         </w:rPr>
-        <w:lastRenderedPageBreak/>
         <w:t>Breaking changes:</w:t>
       </w:r>
     </w:p>

</xml_diff>

<commit_message>
Adding enhancements to the WPF message box service based on Cinch user Michel Renauds comments. In fact Michel provided the work I just reviewed it and added his extra methods.
In his words this is why they needed adding

Early on when we started using Cinch, we noticed some limitations in the message box service, namely hardcoded captions (we sometimes need something more explicit, and the apps are bilingual too) and inability to set a specific button as the default button (e.g. having "Cancel" as the default instead of "Ok" ). I ended up adding more methods to the service to take care of that.

git-svn-id: https://cinch.svn.codeplex.com/svn@68724 ffd33b8c-2492-42e0-bdc5-587b920b7d6d
</commit_message>
<xml_diff>
--- a/cinch/Cinch Release Notes.docx
+++ b/cinch/Cinch Release Notes.docx
@@ -64,67 +64,57 @@
       </w:r>
     </w:p>
     <w:p>
+      <w:r>
+        <w:t xml:space="preserve">Added some WPF message box enhancements from a Cinch </w:t>
+      </w:r>
+      <w:proofErr w:type="gramStart"/>
+      <w:r>
+        <w:t>user, that</w:t>
+      </w:r>
+      <w:proofErr w:type="gramEnd"/>
+      <w:r>
+        <w:t xml:space="preserve"> seems quite cool.</w:t>
+      </w:r>
+    </w:p>
+    <w:p>
+      <w:r>
+        <w:t>In the Cinch users (Michel Renaud</w:t>
+      </w:r>
+      <w:proofErr w:type="gramStart"/>
+      <w:r>
+        <w:t>)  own</w:t>
+      </w:r>
+      <w:proofErr w:type="gramEnd"/>
+      <w:r>
+        <w:t xml:space="preserve"> words</w:t>
+      </w:r>
+    </w:p>
+    <w:p>
+      <w:pPr>
+        <w:rPr>
+          <w:i/>
+        </w:rPr>
+      </w:pPr>
       <w:bookmarkStart w:id="0" w:name="_GoBack"/>
       <w:r>
-        <w:t xml:space="preserve">Removed unused </w:t>
-      </w:r>
-      <w:proofErr w:type="spellStart"/>
-      <w:r>
-        <w:t>Cinch.WPF</w:t>
-      </w:r>
-      <w:proofErr w:type="spellEnd"/>
-      <w:r>
-        <w:t xml:space="preserve"> </w:t>
-      </w:r>
-      <w:proofErr w:type="spellStart"/>
-      <w:r>
-        <w:t>MediatorSingleton</w:t>
-      </w:r>
-      <w:proofErr w:type="spellEnd"/>
-      <w:r>
-        <w:t xml:space="preserve"> that was </w:t>
-      </w:r>
-      <w:proofErr w:type="spellStart"/>
-      <w:r>
-        <w:t>npt</w:t>
-      </w:r>
-      <w:proofErr w:type="spellEnd"/>
-      <w:r>
-        <w:t xml:space="preserve"> part of solution but existing on disk. My bad, </w:t>
-      </w:r>
-      <w:proofErr w:type="spellStart"/>
-      <w:r>
-        <w:t>Cinch.WPF</w:t>
-      </w:r>
-      <w:proofErr w:type="spellEnd"/>
-      <w:r>
-        <w:t xml:space="preserve"> always uses common linked </w:t>
-      </w:r>
-      <w:proofErr w:type="spellStart"/>
-      <w:r>
-        <w:t>MediatorSingleton</w:t>
-      </w:r>
-      <w:proofErr w:type="spellEnd"/>
-      <w:r>
-        <w:t xml:space="preserve"> file. This does not </w:t>
-      </w:r>
-      <w:proofErr w:type="spellStart"/>
+        <w:rPr>
+          <w:i/>
+        </w:rPr>
+        <w:t>Early on when we started using Cinch, we noticed some limitations in the message box service, namely hardcoded captions (we sometimes need something more explicit, and the apps are bilingual too) and inability to set a specific button as the default button (e.g. having "Cancel" as the default instead of "Ok</w:t>
+      </w:r>
       <w:proofErr w:type="gramStart"/>
       <w:r>
-        <w:t>effect</w:t>
-      </w:r>
-      <w:proofErr w:type="spellEnd"/>
+        <w:rPr>
+          <w:i/>
+        </w:rPr>
+        <w:t>" )</w:t>
+      </w:r>
       <w:proofErr w:type="gramEnd"/>
       <w:r>
-        <w:t xml:space="preserve"> the </w:t>
-      </w:r>
-      <w:proofErr w:type="spellStart"/>
-      <w:r>
-        <w:t>Dlls</w:t>
-      </w:r>
-      <w:proofErr w:type="spellEnd"/>
-      <w:r>
-        <w:t xml:space="preserve"> just the files on disk, so no harm done here.</w:t>
+        <w:rPr>
+          <w:i/>
+        </w:rPr>
+        <w:t>. I ended up adding more methods to the service to take care of that.</w:t>
       </w:r>
     </w:p>
     <w:bookmarkEnd w:id="0"/>
@@ -140,7 +130,13 @@
         <w:rPr>
           <w:rFonts w:ascii="Tahoma" w:hAnsi="Tahoma" w:cs="Tahoma"/>
         </w:rPr>
-        <w:t>66413</w:t>
+        <w:t>66</w:t>
+      </w:r>
+      <w:r>
+        <w:rPr>
+          <w:rFonts w:ascii="Tahoma" w:hAnsi="Tahoma" w:cs="Tahoma"/>
+        </w:rPr>
+        <w:t>567</w:t>
       </w:r>
       <w:r>
         <w:rPr>
@@ -166,7 +162,19 @@
         <w:rPr>
           <w:rFonts w:ascii="Tahoma" w:hAnsi="Tahoma" w:cs="Tahoma"/>
         </w:rPr>
-        <w:t>27/11</w:t>
+        <w:t>04</w:t>
+      </w:r>
+      <w:r>
+        <w:rPr>
+          <w:rFonts w:ascii="Tahoma" w:hAnsi="Tahoma" w:cs="Tahoma"/>
+        </w:rPr>
+        <w:t>/1</w:t>
+      </w:r>
+      <w:r>
+        <w:rPr>
+          <w:rFonts w:ascii="Tahoma" w:hAnsi="Tahoma" w:cs="Tahoma"/>
+        </w:rPr>
+        <w:t>2</w:t>
       </w:r>
       <w:r>
         <w:rPr>
@@ -178,7 +186,7 @@
         <w:rPr>
           <w:rFonts w:ascii="Tahoma" w:hAnsi="Tahoma" w:cs="Tahoma"/>
         </w:rPr>
-        <w:t>5</w:t>
+        <w:t>10</w:t>
       </w:r>
       <w:r>
         <w:rPr>
@@ -190,13 +198,119 @@
         <w:rPr>
           <w:rFonts w:ascii="Tahoma" w:hAnsi="Tahoma" w:cs="Tahoma"/>
         </w:rPr>
-        <w:t>53</w:t>
-      </w:r>
-      <w:r>
-        <w:rPr>
-          <w:rFonts w:ascii="Tahoma" w:hAnsi="Tahoma" w:cs="Tahoma"/>
-        </w:rPr>
-        <w:t xml:space="preserve">PM </w:t>
+        <w:t>29AM</w:t>
+      </w:r>
+      <w:r>
+        <w:rPr>
+          <w:rFonts w:ascii="Tahoma" w:hAnsi="Tahoma" w:cs="Tahoma"/>
+        </w:rPr>
+        <w:t xml:space="preserve"> </w:t>
+      </w:r>
+      <w:proofErr w:type="spellStart"/>
+      <w:r>
+        <w:rPr>
+          <w:rFonts w:ascii="Tahoma" w:hAnsi="Tahoma" w:cs="Tahoma"/>
+        </w:rPr>
+        <w:t>Uk</w:t>
+      </w:r>
+      <w:proofErr w:type="spellEnd"/>
+      <w:r>
+        <w:rPr>
+          <w:rFonts w:ascii="Tahoma" w:hAnsi="Tahoma" w:cs="Tahoma"/>
+        </w:rPr>
+        <w:t xml:space="preserve"> time</w:t>
+      </w:r>
+    </w:p>
+    <w:p>
+      <w:r>
+        <w:t xml:space="preserve">Removed unused </w:t>
+      </w:r>
+      <w:proofErr w:type="spellStart"/>
+      <w:r>
+        <w:t>Cinch.WPF</w:t>
+      </w:r>
+      <w:proofErr w:type="spellEnd"/>
+      <w:r>
+        <w:t xml:space="preserve"> </w:t>
+      </w:r>
+      <w:proofErr w:type="spellStart"/>
+      <w:r>
+        <w:t>MediatorSingleton</w:t>
+      </w:r>
+      <w:proofErr w:type="spellEnd"/>
+      <w:r>
+        <w:t xml:space="preserve"> that was </w:t>
+      </w:r>
+      <w:proofErr w:type="spellStart"/>
+      <w:r>
+        <w:t>npt</w:t>
+      </w:r>
+      <w:proofErr w:type="spellEnd"/>
+      <w:r>
+        <w:t xml:space="preserve"> part of solution but existing on disk. My bad, </w:t>
+      </w:r>
+      <w:proofErr w:type="spellStart"/>
+      <w:r>
+        <w:t>Cinch.WPF</w:t>
+      </w:r>
+      <w:proofErr w:type="spellEnd"/>
+      <w:r>
+        <w:t xml:space="preserve"> always uses common linked </w:t>
+      </w:r>
+      <w:proofErr w:type="spellStart"/>
+      <w:r>
+        <w:t>MediatorSingleton</w:t>
+      </w:r>
+      <w:proofErr w:type="spellEnd"/>
+      <w:r>
+        <w:t xml:space="preserve"> file. This does not </w:t>
+      </w:r>
+      <w:proofErr w:type="spellStart"/>
+      <w:proofErr w:type="gramStart"/>
+      <w:r>
+        <w:t>effect</w:t>
+      </w:r>
+      <w:proofErr w:type="spellEnd"/>
+      <w:proofErr w:type="gramEnd"/>
+      <w:r>
+        <w:t xml:space="preserve"> the </w:t>
+      </w:r>
+      <w:proofErr w:type="spellStart"/>
+      <w:r>
+        <w:t>Dlls</w:t>
+      </w:r>
+      <w:proofErr w:type="spellEnd"/>
+      <w:r>
+        <w:t xml:space="preserve"> just the files on disk, so no harm done here.</w:t>
+      </w:r>
+    </w:p>
+    <w:p/>
+    <w:p>
+      <w:pPr>
+        <w:pStyle w:val="Heading2"/>
+        <w:rPr>
+          <w:rFonts w:ascii="Tahoma" w:hAnsi="Tahoma" w:cs="Tahoma"/>
+        </w:rPr>
+      </w:pPr>
+      <w:r>
+        <w:rPr>
+          <w:rFonts w:ascii="Tahoma" w:hAnsi="Tahoma" w:cs="Tahoma"/>
+        </w:rPr>
+        <w:t xml:space="preserve">66413 </w:t>
+      </w:r>
+      <w:proofErr w:type="gramStart"/>
+      <w:r>
+        <w:rPr>
+          <w:rFonts w:ascii="Tahoma" w:hAnsi="Tahoma" w:cs="Tahoma"/>
+        </w:rPr>
+        <w:t>Release :</w:t>
+      </w:r>
+      <w:proofErr w:type="gramEnd"/>
+      <w:r>
+        <w:rPr>
+          <w:rFonts w:ascii="Tahoma" w:hAnsi="Tahoma" w:cs="Tahoma"/>
+        </w:rPr>
+        <w:t xml:space="preserve"> 27/11/11 5:53PM </w:t>
       </w:r>
       <w:proofErr w:type="spellStart"/>
       <w:r>
@@ -1225,7 +1339,6 @@
         </w:numPr>
       </w:pPr>
       <w:r>
-        <w:lastRenderedPageBreak/>
         <w:t xml:space="preserve">Added the ability for the </w:t>
       </w:r>
       <w:proofErr w:type="spellStart"/>
@@ -1714,7 +1827,11 @@
       </w:r>
       <w:proofErr w:type="gramEnd"/>
       <w:r>
-        <w:t xml:space="preserve"> I left WPF code alone as it was working just fine. To read more about this you can read this </w:t>
+        <w:t xml:space="preserve"> I left WPF code alone as it was </w:t>
+      </w:r>
+      <w:r>
+        <w:lastRenderedPageBreak/>
+        <w:t xml:space="preserve">working just fine. To read more about this you can read this </w:t>
       </w:r>
       <w:proofErr w:type="gramStart"/>
       <w:r>
@@ -1857,7 +1974,6 @@
         </w:numPr>
       </w:pPr>
       <w:r>
-        <w:lastRenderedPageBreak/>
         <w:t xml:space="preserve">Added in new </w:t>
       </w:r>
       <w:proofErr w:type="spellStart"/>
@@ -2169,6 +2285,7 @@
         <w:rPr>
           <w:rFonts w:ascii="Tahoma" w:hAnsi="Tahoma" w:cs="Tahoma"/>
         </w:rPr>
+        <w:lastRenderedPageBreak/>
         <w:t xml:space="preserve">50505 </w:t>
       </w:r>
       <w:proofErr w:type="gramStart"/>
@@ -2322,7 +2439,6 @@
         </w:numPr>
       </w:pPr>
       <w:r>
-        <w:lastRenderedPageBreak/>
         <w:t xml:space="preserve">Altered Cinch V2 </w:t>
       </w:r>
       <w:proofErr w:type="spellStart"/>
@@ -2756,6 +2872,7 @@
         </w:numPr>
       </w:pPr>
       <w:r>
+        <w:lastRenderedPageBreak/>
         <w:t xml:space="preserve">Copy </w:t>
       </w:r>
       <w:r>
@@ -2950,7 +3067,6 @@
         </w:numPr>
       </w:pPr>
       <w:r>
-        <w:lastRenderedPageBreak/>
         <w:t>Within the CinchV2DemoWPF project remove the references for CinchV2.WPF.dll and MEFedMVVM.WPF.dll</w:t>
       </w:r>
     </w:p>
@@ -3353,6 +3469,7 @@
         <w:rPr>
           <w:rFonts w:ascii="Tahoma" w:hAnsi="Tahoma" w:cs="Tahoma"/>
         </w:rPr>
+        <w:lastRenderedPageBreak/>
         <w:t xml:space="preserve">48481 </w:t>
       </w:r>
       <w:proofErr w:type="gramStart"/>
@@ -3461,7 +3578,6 @@
         <w:rPr>
           <w:rFonts w:ascii="Tahoma" w:hAnsi="Tahoma" w:cs="Tahoma"/>
         </w:rPr>
-        <w:lastRenderedPageBreak/>
         <w:t xml:space="preserve">48252 </w:t>
       </w:r>
       <w:proofErr w:type="gramStart"/>
@@ -4165,6 +4281,7 @@
         <w:rPr>
           <w:rFonts w:ascii="Tahoma" w:hAnsi="Tahoma" w:cs="Tahoma"/>
         </w:rPr>
+        <w:lastRenderedPageBreak/>
         <w:t xml:space="preserve">47438 </w:t>
       </w:r>
       <w:proofErr w:type="gramStart"/>
@@ -4492,7 +4609,6 @@
         <w:rPr>
           <w:rFonts w:ascii="Tahoma" w:hAnsi="Tahoma" w:cs="Tahoma"/>
         </w:rPr>
-        <w:lastRenderedPageBreak/>
         <w:t>46208 :</w:t>
       </w:r>
       <w:proofErr w:type="gramEnd"/>
@@ -4962,6 +5078,7 @@
           <w:p/>
           <w:p>
             <w:r>
+              <w:lastRenderedPageBreak/>
               <w:t xml:space="preserve">The </w:t>
             </w:r>
             <w:proofErr w:type="spellStart"/>
@@ -5041,6 +5158,7 @@
               <w:rPr>
                 <w:b/>
               </w:rPr>
+              <w:lastRenderedPageBreak/>
               <w:t xml:space="preserve">Cinch </w:t>
             </w:r>
             <w:r>
@@ -5087,6 +5205,7 @@
               <w:rPr>
                 <w:b/>
               </w:rPr>
+              <w:lastRenderedPageBreak/>
               <w:t>Cinch Issues:</w:t>
             </w:r>
           </w:p>
@@ -5367,7 +5486,6 @@
           </w:tcPr>
           <w:p>
             <w:r>
-              <w:lastRenderedPageBreak/>
               <w:t>These have worked for ages. Working as expected.</w:t>
             </w:r>
           </w:p>
@@ -5389,7 +5507,6 @@
               <w:rPr>
                 <w:b/>
               </w:rPr>
-              <w:lastRenderedPageBreak/>
               <w:t xml:space="preserve">Cinch </w:t>
             </w:r>
             <w:r>

</xml_diff>

<commit_message>
•	Fixed this issue: http://cinch.codeplex.com/discussions/398290 •	Changed it to build against Any CPU : http://cinch.codeplex.com/workitem/7128 •	Swapped out WeakProxy insides for better workings, as stated on Paul Stovells blog : http://www.paulstovell.com/weakevents. This meant I lose the IDisposable implementation of this class, but I doubt that was ever used, so if you did use it as IDisposable, sorry but that made no sense
git-svn-id: https://cinch.svn.codeplex.com/svn@70832 ffd33b8c-2492-42e0-bdc5-587b920b7d6d
</commit_message>
<xml_diff>
--- a/cinch/Cinch Release Notes.docx
+++ b/cinch/Cinch Release Notes.docx
@@ -50,6 +50,10 @@
       </w:r>
     </w:p>
     <w:p>
+      <w:bookmarkStart w:id="0" w:name="_GoBack"/>
+      <w:bookmarkEnd w:id="0"/>
+    </w:p>
+    <w:p>
       <w:pPr>
         <w:pStyle w:val="Heading2"/>
         <w:rPr>
@@ -64,6 +68,207 @@
       </w:r>
     </w:p>
     <w:p>
+      <w:pPr>
+        <w:pStyle w:val="ListParagraph"/>
+        <w:numPr>
+          <w:ilvl w:val="0"/>
+          <w:numId w:val="8"/>
+        </w:numPr>
+      </w:pPr>
+      <w:r>
+        <w:t xml:space="preserve">Fixed this issue: </w:t>
+      </w:r>
+      <w:hyperlink r:id="rId6" w:history="1">
+        <w:r>
+          <w:rPr>
+            <w:rStyle w:val="Hyperlink"/>
+          </w:rPr>
+          <w:t>http://cinch.codeplex.com/discussions/398290</w:t>
+        </w:r>
+      </w:hyperlink>
+    </w:p>
+    <w:p>
+      <w:pPr>
+        <w:pStyle w:val="ListParagraph"/>
+        <w:numPr>
+          <w:ilvl w:val="0"/>
+          <w:numId w:val="8"/>
+        </w:numPr>
+      </w:pPr>
+      <w:r>
+        <w:t xml:space="preserve">Changed it to build against Any CPU : </w:t>
+      </w:r>
+      <w:hyperlink r:id="rId7" w:history="1">
+        <w:r>
+          <w:rPr>
+            <w:rStyle w:val="Hyperlink"/>
+          </w:rPr>
+          <w:t>http://cinch.codeplex.com/workitem/7128</w:t>
+        </w:r>
+      </w:hyperlink>
+    </w:p>
+    <w:p>
+      <w:pPr>
+        <w:pStyle w:val="ListParagraph"/>
+        <w:numPr>
+          <w:ilvl w:val="0"/>
+          <w:numId w:val="8"/>
+        </w:numPr>
+      </w:pPr>
+      <w:r>
+        <w:t xml:space="preserve">Swapped out </w:t>
+      </w:r>
+      <w:proofErr w:type="spellStart"/>
+      <w:r>
+        <w:t>WeakProxy</w:t>
+      </w:r>
+      <w:proofErr w:type="spellEnd"/>
+      <w:r>
+        <w:t xml:space="preserve"> insides for better workings, as stated on Paul </w:t>
+      </w:r>
+      <w:proofErr w:type="spellStart"/>
+      <w:r>
+        <w:t>Stovells</w:t>
+      </w:r>
+      <w:proofErr w:type="spellEnd"/>
+      <w:r>
+        <w:t xml:space="preserve"> </w:t>
+      </w:r>
+      <w:proofErr w:type="gramStart"/>
+      <w:r>
+        <w:t>blog :</w:t>
+      </w:r>
+      <w:proofErr w:type="gramEnd"/>
+      <w:r>
+        <w:t xml:space="preserve"> </w:t>
+      </w:r>
+      <w:hyperlink r:id="rId8" w:history="1">
+        <w:r>
+          <w:rPr>
+            <w:rStyle w:val="Hyperlink"/>
+          </w:rPr>
+          <w:t>http://www.paulstovell.com/weakevents</w:t>
+        </w:r>
+      </w:hyperlink>
+      <w:r>
+        <w:t xml:space="preserve">. This meant I lose the </w:t>
+      </w:r>
+      <w:proofErr w:type="spellStart"/>
+      <w:r>
+        <w:t>IDisposable</w:t>
+      </w:r>
+      <w:proofErr w:type="spellEnd"/>
+      <w:r>
+        <w:t xml:space="preserve"> implementation of this class, but I doubt that was ever used, so if you did use it as </w:t>
+      </w:r>
+      <w:proofErr w:type="spellStart"/>
+      <w:r>
+        <w:t>IDisposable</w:t>
+      </w:r>
+      <w:proofErr w:type="spellEnd"/>
+      <w:r>
+        <w:t xml:space="preserve">, sorry but that made no sense  </w:t>
+      </w:r>
+    </w:p>
+    <w:p/>
+    <w:p>
+      <w:pPr>
+        <w:pStyle w:val="Heading2"/>
+        <w:rPr>
+          <w:rFonts w:ascii="Tahoma" w:hAnsi="Tahoma" w:cs="Tahoma"/>
+        </w:rPr>
+      </w:pPr>
+      <w:r>
+        <w:rPr>
+          <w:rFonts w:ascii="Tahoma" w:hAnsi="Tahoma" w:cs="Tahoma"/>
+        </w:rPr>
+        <w:t>68724</w:t>
+      </w:r>
+      <w:r>
+        <w:rPr>
+          <w:rFonts w:ascii="Tahoma" w:hAnsi="Tahoma" w:cs="Tahoma"/>
+        </w:rPr>
+        <w:t xml:space="preserve"> </w:t>
+      </w:r>
+      <w:proofErr w:type="gramStart"/>
+      <w:r>
+        <w:rPr>
+          <w:rFonts w:ascii="Tahoma" w:hAnsi="Tahoma" w:cs="Tahoma"/>
+        </w:rPr>
+        <w:t>Release :</w:t>
+      </w:r>
+      <w:proofErr w:type="gramEnd"/>
+      <w:r>
+        <w:rPr>
+          <w:rFonts w:ascii="Tahoma" w:hAnsi="Tahoma" w:cs="Tahoma"/>
+        </w:rPr>
+        <w:t xml:space="preserve"> </w:t>
+      </w:r>
+      <w:r>
+        <w:rPr>
+          <w:rFonts w:ascii="Tahoma" w:hAnsi="Tahoma" w:cs="Tahoma"/>
+        </w:rPr>
+        <w:t>05</w:t>
+      </w:r>
+      <w:r>
+        <w:rPr>
+          <w:rFonts w:ascii="Tahoma" w:hAnsi="Tahoma" w:cs="Tahoma"/>
+        </w:rPr>
+        <w:t>/</w:t>
+      </w:r>
+      <w:r>
+        <w:rPr>
+          <w:rFonts w:ascii="Tahoma" w:hAnsi="Tahoma" w:cs="Tahoma"/>
+        </w:rPr>
+        <w:t>04</w:t>
+      </w:r>
+      <w:r>
+        <w:rPr>
+          <w:rFonts w:ascii="Tahoma" w:hAnsi="Tahoma" w:cs="Tahoma"/>
+        </w:rPr>
+        <w:t>/1</w:t>
+      </w:r>
+      <w:r>
+        <w:rPr>
+          <w:rFonts w:ascii="Tahoma" w:hAnsi="Tahoma" w:cs="Tahoma"/>
+        </w:rPr>
+        <w:t>2</w:t>
+      </w:r>
+      <w:r>
+        <w:rPr>
+          <w:rFonts w:ascii="Tahoma" w:hAnsi="Tahoma" w:cs="Tahoma"/>
+        </w:rPr>
+        <w:t xml:space="preserve"> </w:t>
+      </w:r>
+      <w:r>
+        <w:rPr>
+          <w:rFonts w:ascii="Tahoma" w:hAnsi="Tahoma" w:cs="Tahoma"/>
+        </w:rPr>
+        <w:t>07:22</w:t>
+      </w:r>
+      <w:r>
+        <w:rPr>
+          <w:rFonts w:ascii="Tahoma" w:hAnsi="Tahoma" w:cs="Tahoma"/>
+        </w:rPr>
+        <w:t xml:space="preserve">AM </w:t>
+      </w:r>
+      <w:proofErr w:type="spellStart"/>
+      <w:r>
+        <w:rPr>
+          <w:rFonts w:ascii="Tahoma" w:hAnsi="Tahoma" w:cs="Tahoma"/>
+        </w:rPr>
+        <w:t>Uk</w:t>
+      </w:r>
+      <w:proofErr w:type="spellEnd"/>
+      <w:r>
+        <w:rPr>
+          <w:rFonts w:ascii="Tahoma" w:hAnsi="Tahoma" w:cs="Tahoma"/>
+        </w:rPr>
+        <w:t xml:space="preserve"> time</w:t>
+      </w:r>
+    </w:p>
+    <w:p/>
+    <w:p>
       <w:r>
         <w:t xml:space="preserve">Added some WPF message box enhancements from a Cinch </w:t>
       </w:r>
@@ -95,7 +300,6 @@
           <w:i/>
         </w:rPr>
       </w:pPr>
-      <w:bookmarkStart w:id="0" w:name="_GoBack"/>
       <w:r>
         <w:rPr>
           <w:i/>
@@ -117,7 +321,6 @@
         <w:t>. I ended up adding more methods to the service to take care of that.</w:t>
       </w:r>
     </w:p>
-    <w:bookmarkEnd w:id="0"/>
     <w:p/>
     <w:p>
       <w:pPr>
@@ -130,149 +333,89 @@
         <w:rPr>
           <w:rFonts w:ascii="Tahoma" w:hAnsi="Tahoma" w:cs="Tahoma"/>
         </w:rPr>
-        <w:t>66</w:t>
-      </w:r>
-      <w:r>
-        <w:rPr>
-          <w:rFonts w:ascii="Tahoma" w:hAnsi="Tahoma" w:cs="Tahoma"/>
-        </w:rPr>
-        <w:t>567</w:t>
-      </w:r>
-      <w:r>
-        <w:rPr>
-          <w:rFonts w:ascii="Tahoma" w:hAnsi="Tahoma" w:cs="Tahoma"/>
-        </w:rPr>
+        <w:t xml:space="preserve">66567 </w:t>
+      </w:r>
+      <w:proofErr w:type="gramStart"/>
+      <w:r>
+        <w:rPr>
+          <w:rFonts w:ascii="Tahoma" w:hAnsi="Tahoma" w:cs="Tahoma"/>
+        </w:rPr>
+        <w:t>Release :</w:t>
+      </w:r>
+      <w:proofErr w:type="gramEnd"/>
+      <w:r>
+        <w:rPr>
+          <w:rFonts w:ascii="Tahoma" w:hAnsi="Tahoma" w:cs="Tahoma"/>
+        </w:rPr>
+        <w:t xml:space="preserve"> 04/12/11 10:29AM </w:t>
+      </w:r>
+      <w:proofErr w:type="spellStart"/>
+      <w:r>
+        <w:rPr>
+          <w:rFonts w:ascii="Tahoma" w:hAnsi="Tahoma" w:cs="Tahoma"/>
+        </w:rPr>
+        <w:t>Uk</w:t>
+      </w:r>
+      <w:proofErr w:type="spellEnd"/>
+      <w:r>
+        <w:rPr>
+          <w:rFonts w:ascii="Tahoma" w:hAnsi="Tahoma" w:cs="Tahoma"/>
+        </w:rPr>
+        <w:t xml:space="preserve"> time</w:t>
+      </w:r>
+    </w:p>
+    <w:p>
+      <w:r>
+        <w:t xml:space="preserve">Removed unused </w:t>
+      </w:r>
+      <w:proofErr w:type="spellStart"/>
+      <w:r>
+        <w:t>Cinch.WPF</w:t>
+      </w:r>
+      <w:proofErr w:type="spellEnd"/>
+      <w:r>
         <w:t xml:space="preserve"> </w:t>
       </w:r>
+      <w:proofErr w:type="spellStart"/>
+      <w:r>
+        <w:t>MediatorSingleton</w:t>
+      </w:r>
+      <w:proofErr w:type="spellEnd"/>
+      <w:r>
+        <w:t xml:space="preserve"> that was </w:t>
+      </w:r>
+      <w:proofErr w:type="spellStart"/>
+      <w:r>
+        <w:t>npt</w:t>
+      </w:r>
+      <w:proofErr w:type="spellEnd"/>
+      <w:r>
+        <w:t xml:space="preserve"> part of solution but existing on disk. My bad, </w:t>
+      </w:r>
+      <w:proofErr w:type="spellStart"/>
+      <w:r>
+        <w:t>Cinch.WPF</w:t>
+      </w:r>
+      <w:proofErr w:type="spellEnd"/>
+      <w:r>
+        <w:t xml:space="preserve"> always uses common linked </w:t>
+      </w:r>
+      <w:proofErr w:type="spellStart"/>
+      <w:r>
+        <w:t>MediatorSingleton</w:t>
+      </w:r>
+      <w:proofErr w:type="spellEnd"/>
+      <w:r>
+        <w:t xml:space="preserve"> file. This does not </w:t>
+      </w:r>
+      <w:proofErr w:type="spellStart"/>
       <w:proofErr w:type="gramStart"/>
       <w:r>
-        <w:rPr>
-          <w:rFonts w:ascii="Tahoma" w:hAnsi="Tahoma" w:cs="Tahoma"/>
-        </w:rPr>
-        <w:t>Release :</w:t>
-      </w:r>
+        <w:t>effect</w:t>
+      </w:r>
+      <w:proofErr w:type="spellEnd"/>
       <w:proofErr w:type="gramEnd"/>
       <w:r>
-        <w:rPr>
-          <w:rFonts w:ascii="Tahoma" w:hAnsi="Tahoma" w:cs="Tahoma"/>
-        </w:rPr>
-        <w:t xml:space="preserve"> </w:t>
-      </w:r>
-      <w:r>
-        <w:rPr>
-          <w:rFonts w:ascii="Tahoma" w:hAnsi="Tahoma" w:cs="Tahoma"/>
-        </w:rPr>
-        <w:t>04</w:t>
-      </w:r>
-      <w:r>
-        <w:rPr>
-          <w:rFonts w:ascii="Tahoma" w:hAnsi="Tahoma" w:cs="Tahoma"/>
-        </w:rPr>
-        <w:t>/1</w:t>
-      </w:r>
-      <w:r>
-        <w:rPr>
-          <w:rFonts w:ascii="Tahoma" w:hAnsi="Tahoma" w:cs="Tahoma"/>
-        </w:rPr>
-        <w:t>2</w:t>
-      </w:r>
-      <w:r>
-        <w:rPr>
-          <w:rFonts w:ascii="Tahoma" w:hAnsi="Tahoma" w:cs="Tahoma"/>
-        </w:rPr>
-        <w:t xml:space="preserve">/11 </w:t>
-      </w:r>
-      <w:r>
-        <w:rPr>
-          <w:rFonts w:ascii="Tahoma" w:hAnsi="Tahoma" w:cs="Tahoma"/>
-        </w:rPr>
-        <w:t>10</w:t>
-      </w:r>
-      <w:r>
-        <w:rPr>
-          <w:rFonts w:ascii="Tahoma" w:hAnsi="Tahoma" w:cs="Tahoma"/>
-        </w:rPr>
-        <w:t>:</w:t>
-      </w:r>
-      <w:r>
-        <w:rPr>
-          <w:rFonts w:ascii="Tahoma" w:hAnsi="Tahoma" w:cs="Tahoma"/>
-        </w:rPr>
-        <w:t>29AM</w:t>
-      </w:r>
-      <w:r>
-        <w:rPr>
-          <w:rFonts w:ascii="Tahoma" w:hAnsi="Tahoma" w:cs="Tahoma"/>
-        </w:rPr>
-        <w:t xml:space="preserve"> </w:t>
-      </w:r>
-      <w:proofErr w:type="spellStart"/>
-      <w:r>
-        <w:rPr>
-          <w:rFonts w:ascii="Tahoma" w:hAnsi="Tahoma" w:cs="Tahoma"/>
-        </w:rPr>
-        <w:t>Uk</w:t>
-      </w:r>
-      <w:proofErr w:type="spellEnd"/>
-      <w:r>
-        <w:rPr>
-          <w:rFonts w:ascii="Tahoma" w:hAnsi="Tahoma" w:cs="Tahoma"/>
-        </w:rPr>
-        <w:t xml:space="preserve"> time</w:t>
-      </w:r>
-    </w:p>
-    <w:p>
-      <w:r>
-        <w:t xml:space="preserve">Removed unused </w:t>
-      </w:r>
-      <w:proofErr w:type="spellStart"/>
-      <w:r>
-        <w:t>Cinch.WPF</w:t>
-      </w:r>
-      <w:proofErr w:type="spellEnd"/>
-      <w:r>
-        <w:t xml:space="preserve"> </w:t>
-      </w:r>
-      <w:proofErr w:type="spellStart"/>
-      <w:r>
-        <w:t>MediatorSingleton</w:t>
-      </w:r>
-      <w:proofErr w:type="spellEnd"/>
-      <w:r>
-        <w:t xml:space="preserve"> that was </w:t>
-      </w:r>
-      <w:proofErr w:type="spellStart"/>
-      <w:r>
-        <w:t>npt</w:t>
-      </w:r>
-      <w:proofErr w:type="spellEnd"/>
-      <w:r>
-        <w:t xml:space="preserve"> part of solution but existing on disk. My bad, </w:t>
-      </w:r>
-      <w:proofErr w:type="spellStart"/>
-      <w:r>
-        <w:t>Cinch.WPF</w:t>
-      </w:r>
-      <w:proofErr w:type="spellEnd"/>
-      <w:r>
-        <w:t xml:space="preserve"> always uses common linked </w:t>
-      </w:r>
-      <w:proofErr w:type="spellStart"/>
-      <w:r>
-        <w:t>MediatorSingleton</w:t>
-      </w:r>
-      <w:proofErr w:type="spellEnd"/>
-      <w:r>
-        <w:t xml:space="preserve"> file. This does not </w:t>
-      </w:r>
-      <w:proofErr w:type="spellStart"/>
-      <w:proofErr w:type="gramStart"/>
-      <w:r>
-        <w:t>effect</w:t>
-      </w:r>
-      <w:proofErr w:type="spellEnd"/>
-      <w:proofErr w:type="gramEnd"/>
-      <w:r>
         <w:t xml:space="preserve"> the </w:t>
       </w:r>
       <w:proofErr w:type="spellStart"/>
@@ -296,6 +439,7 @@
         <w:rPr>
           <w:rFonts w:ascii="Tahoma" w:hAnsi="Tahoma" w:cs="Tahoma"/>
         </w:rPr>
+        <w:lastRenderedPageBreak/>
         <w:t xml:space="preserve">66413 </w:t>
       </w:r>
       <w:proofErr w:type="gramStart"/>
@@ -354,7 +498,7 @@
       <w:r>
         <w:t xml:space="preserve">, as discussed here : </w:t>
       </w:r>
-      <w:hyperlink r:id="rId6" w:anchor="xx4079016xx" w:history="1">
+      <w:hyperlink r:id="rId9" w:anchor="xx4079016xx" w:history="1">
         <w:r>
           <w:rPr>
             <w:rStyle w:val="Hyperlink"/>
@@ -382,7 +526,7 @@
       <w:r>
         <w:t xml:space="preserve">&lt;T&gt; for inheritance wrapped instance : </w:t>
       </w:r>
-      <w:hyperlink r:id="rId7" w:history="1">
+      <w:hyperlink r:id="rId10" w:history="1">
         <w:r>
           <w:rPr>
             <w:rStyle w:val="Hyperlink"/>
@@ -413,7 +557,7 @@
       <w:r>
         <w:t xml:space="preserve"> </w:t>
       </w:r>
-      <w:hyperlink r:id="rId8" w:history="1">
+      <w:hyperlink r:id="rId11" w:history="1">
         <w:r>
           <w:rPr>
             <w:rStyle w:val="Hyperlink"/>
@@ -512,7 +656,7 @@
       <w:r>
         <w:t xml:space="preserve"> </w:t>
       </w:r>
-      <w:hyperlink r:id="rId9" w:history="1">
+      <w:hyperlink r:id="rId12" w:history="1">
         <w:r>
           <w:rPr>
             <w:rStyle w:val="Hyperlink"/>
@@ -576,7 +720,7 @@
       <w:r>
         <w:t xml:space="preserve"> </w:t>
       </w:r>
-      <w:hyperlink r:id="rId10" w:history="1">
+      <w:hyperlink r:id="rId13" w:history="1">
         <w:r>
           <w:rPr>
             <w:rStyle w:val="Hyperlink"/>
@@ -634,7 +778,7 @@
       </w:r>
     </w:p>
     <w:p>
-      <w:hyperlink r:id="rId11" w:history="1">
+      <w:hyperlink r:id="rId14" w:history="1">
         <w:r>
           <w:rPr>
             <w:rStyle w:val="Hyperlink"/>
@@ -876,6 +1020,7 @@
         </w:numPr>
       </w:pPr>
       <w:r>
+        <w:lastRenderedPageBreak/>
         <w:t xml:space="preserve">Added new </w:t>
       </w:r>
       <w:proofErr w:type="spellStart"/>
@@ -958,7 +1103,7 @@
       <w:r>
         <w:t xml:space="preserve"> to fix this issue : </w:t>
       </w:r>
-      <w:hyperlink r:id="rId12" w:history="1">
+      <w:hyperlink r:id="rId15" w:history="1">
         <w:r>
           <w:rPr>
             <w:rStyle w:val="Hyperlink"/>
@@ -1321,7 +1466,7 @@
       <w:r>
         <w:t xml:space="preserve"> was ignored. See this Cinch post for details : </w:t>
       </w:r>
-      <w:hyperlink r:id="rId13" w:history="1">
+      <w:hyperlink r:id="rId16" w:history="1">
         <w:r>
           <w:rPr>
             <w:rStyle w:val="Hyperlink"/>
@@ -1389,7 +1534,7 @@
       <w:r>
         <w:t xml:space="preserve"> </w:t>
       </w:r>
-      <w:hyperlink r:id="rId14" w:history="1">
+      <w:hyperlink r:id="rId17" w:history="1">
         <w:r>
           <w:rPr>
             <w:rStyle w:val="Hyperlink"/>
@@ -1400,7 +1545,7 @@
       <w:r>
         <w:t xml:space="preserve"> and </w:t>
       </w:r>
-      <w:hyperlink r:id="rId15" w:history="1">
+      <w:hyperlink r:id="rId18" w:history="1">
         <w:r>
           <w:rPr>
             <w:rStyle w:val="Hyperlink"/>
@@ -1411,7 +1556,7 @@
       <w:r>
         <w:t xml:space="preserve"> and </w:t>
       </w:r>
-      <w:hyperlink r:id="rId16" w:anchor="xx3685737xx" w:history="1">
+      <w:hyperlink r:id="rId19" w:anchor="xx3685737xx" w:history="1">
         <w:r>
           <w:rPr>
             <w:rStyle w:val="Hyperlink"/>
@@ -1541,6 +1686,7 @@
         <w:rPr>
           <w:color w:val="000000" w:themeColor="text1"/>
         </w:rPr>
+        <w:lastRenderedPageBreak/>
         <w:t xml:space="preserve">One user spotted something silly that I did which was pretty stupid of </w:t>
       </w:r>
       <w:proofErr w:type="gramStart"/>
@@ -1585,7 +1731,7 @@
         </w:rPr>
         <w:t xml:space="preserve"> class. And according to MEF programming guidelines : </w:t>
       </w:r>
-      <w:hyperlink r:id="rId17" w:history="1">
+      <w:hyperlink r:id="rId20" w:history="1">
         <w:r>
           <w:rPr>
             <w:rStyle w:val="Hyperlink"/>
@@ -1827,11 +1973,7 @@
       </w:r>
       <w:proofErr w:type="gramEnd"/>
       <w:r>
-        <w:t xml:space="preserve"> I left WPF code alone as it was </w:t>
-      </w:r>
-      <w:r>
-        <w:lastRenderedPageBreak/>
-        <w:t xml:space="preserve">working just fine. To read more about this you can read this </w:t>
+        <w:t xml:space="preserve"> I left WPF code alone as it was working just fine. To read more about this you can read this </w:t>
       </w:r>
       <w:proofErr w:type="gramStart"/>
       <w:r>
@@ -2008,7 +2150,7 @@
       <w:r>
         <w:t xml:space="preserve"> For more information on this, see : </w:t>
       </w:r>
-      <w:hyperlink r:id="rId18" w:history="1">
+      <w:hyperlink r:id="rId21" w:history="1">
         <w:r>
           <w:rPr>
             <w:rStyle w:val="Hyperlink"/>
@@ -2154,6 +2296,7 @@
         <w:rPr>
           <w:rFonts w:ascii="Tahoma" w:hAnsi="Tahoma" w:cs="Tahoma"/>
         </w:rPr>
+        <w:lastRenderedPageBreak/>
         <w:t xml:space="preserve">51137 </w:t>
       </w:r>
       <w:proofErr w:type="gramStart"/>
@@ -2285,7 +2428,6 @@
         <w:rPr>
           <w:rFonts w:ascii="Tahoma" w:hAnsi="Tahoma" w:cs="Tahoma"/>
         </w:rPr>
-        <w:lastRenderedPageBreak/>
         <w:t xml:space="preserve">50505 </w:t>
       </w:r>
       <w:proofErr w:type="gramStart"/>
@@ -2498,7 +2640,7 @@
       <w:r>
         <w:t xml:space="preserve"> entirely. This is described at : </w:t>
       </w:r>
-      <w:hyperlink r:id="rId19" w:history="1">
+      <w:hyperlink r:id="rId22" w:history="1">
         <w:r>
           <w:rPr>
             <w:rStyle w:val="Hyperlink"/>
@@ -2676,7 +2818,7 @@
       <w:r>
         <w:t xml:space="preserve"> with </w:t>
       </w:r>
-      <w:hyperlink r:id="rId20" w:history="1">
+      <w:hyperlink r:id="rId23" w:history="1">
         <w:proofErr w:type="spellStart"/>
         <w:r>
           <w:rPr>
@@ -2872,7 +3014,6 @@
         </w:numPr>
       </w:pPr>
       <w:r>
-        <w:lastRenderedPageBreak/>
         <w:t xml:space="preserve">Copy </w:t>
       </w:r>
       <w:r>
@@ -3469,7 +3610,6 @@
         <w:rPr>
           <w:rFonts w:ascii="Tahoma" w:hAnsi="Tahoma" w:cs="Tahoma"/>
         </w:rPr>
-        <w:lastRenderedPageBreak/>
         <w:t xml:space="preserve">48481 </w:t>
       </w:r>
       <w:proofErr w:type="gramStart"/>
@@ -3991,6 +4131,7 @@
           <w:sz w:val="20"/>
           <w:szCs w:val="20"/>
         </w:rPr>
+        <w:lastRenderedPageBreak/>
         <w:t xml:space="preserve">As for SL, as the </w:t>
       </w:r>
       <w:proofErr w:type="spellStart"/>
@@ -4281,7 +4422,6 @@
         <w:rPr>
           <w:rFonts w:ascii="Tahoma" w:hAnsi="Tahoma" w:cs="Tahoma"/>
         </w:rPr>
-        <w:lastRenderedPageBreak/>
         <w:t xml:space="preserve">47438 </w:t>
       </w:r>
       <w:proofErr w:type="gramStart"/>
@@ -5078,7 +5218,6 @@
           <w:p/>
           <w:p>
             <w:r>
-              <w:lastRenderedPageBreak/>
               <w:t xml:space="preserve">The </w:t>
             </w:r>
             <w:proofErr w:type="spellStart"/>
@@ -5158,7 +5297,6 @@
               <w:rPr>
                 <w:b/>
               </w:rPr>
-              <w:lastRenderedPageBreak/>
               <w:t xml:space="preserve">Cinch </w:t>
             </w:r>
             <w:r>
@@ -5205,7 +5343,6 @@
               <w:rPr>
                 <w:b/>
               </w:rPr>
-              <w:lastRenderedPageBreak/>
               <w:t>Cinch Issues:</w:t>
             </w:r>
           </w:p>
@@ -5678,6 +5815,7 @@
         <w:rPr>
           <w:rFonts w:ascii="Tahoma" w:hAnsi="Tahoma" w:cs="Tahoma"/>
         </w:rPr>
+        <w:lastRenderedPageBreak/>
         <w:t xml:space="preserve">46009 and </w:t>
       </w:r>
       <w:r>
@@ -6189,6 +6327,119 @@
     </w:lvl>
   </w:abstractNum>
   <w:abstractNum w:abstractNumId="5">
+    <w:nsid w:val="70A82666"/>
+    <w:multiLevelType w:val="hybridMultilevel"/>
+    <w:tmpl w:val="B9E8809C"/>
+    <w:lvl w:ilvl="0" w:tplc="08090001">
+      <w:start w:val="1"/>
+      <w:numFmt w:val="bullet"/>
+      <w:lvlText w:val=""/>
+      <w:lvlJc w:val="left"/>
+      <w:pPr>
+        <w:ind w:left="720" w:hanging="360"/>
+      </w:pPr>
+      <w:rPr>
+        <w:rFonts w:ascii="Symbol" w:hAnsi="Symbol" w:hint="default"/>
+      </w:rPr>
+    </w:lvl>
+    <w:lvl w:ilvl="1" w:tplc="08090003" w:tentative="1">
+      <w:start w:val="1"/>
+      <w:numFmt w:val="bullet"/>
+      <w:lvlText w:val="o"/>
+      <w:lvlJc w:val="left"/>
+      <w:pPr>
+        <w:ind w:left="1440" w:hanging="360"/>
+      </w:pPr>
+      <w:rPr>
+        <w:rFonts w:ascii="Courier New" w:hAnsi="Courier New" w:cs="Courier New" w:hint="default"/>
+      </w:rPr>
+    </w:lvl>
+    <w:lvl w:ilvl="2" w:tplc="08090005" w:tentative="1">
+      <w:start w:val="1"/>
+      <w:numFmt w:val="bullet"/>
+      <w:lvlText w:val=""/>
+      <w:lvlJc w:val="left"/>
+      <w:pPr>
+        <w:ind w:left="2160" w:hanging="360"/>
+      </w:pPr>
+      <w:rPr>
+        <w:rFonts w:ascii="Wingdings" w:hAnsi="Wingdings" w:hint="default"/>
+      </w:rPr>
+    </w:lvl>
+    <w:lvl w:ilvl="3" w:tplc="08090001" w:tentative="1">
+      <w:start w:val="1"/>
+      <w:numFmt w:val="bullet"/>
+      <w:lvlText w:val=""/>
+      <w:lvlJc w:val="left"/>
+      <w:pPr>
+        <w:ind w:left="2880" w:hanging="360"/>
+      </w:pPr>
+      <w:rPr>
+        <w:rFonts w:ascii="Symbol" w:hAnsi="Symbol" w:hint="default"/>
+      </w:rPr>
+    </w:lvl>
+    <w:lvl w:ilvl="4" w:tplc="08090003" w:tentative="1">
+      <w:start w:val="1"/>
+      <w:numFmt w:val="bullet"/>
+      <w:lvlText w:val="o"/>
+      <w:lvlJc w:val="left"/>
+      <w:pPr>
+        <w:ind w:left="3600" w:hanging="360"/>
+      </w:pPr>
+      <w:rPr>
+        <w:rFonts w:ascii="Courier New" w:hAnsi="Courier New" w:cs="Courier New" w:hint="default"/>
+      </w:rPr>
+    </w:lvl>
+    <w:lvl w:ilvl="5" w:tplc="08090005" w:tentative="1">
+      <w:start w:val="1"/>
+      <w:numFmt w:val="bullet"/>
+      <w:lvlText w:val=""/>
+      <w:lvlJc w:val="left"/>
+      <w:pPr>
+        <w:ind w:left="4320" w:hanging="360"/>
+      </w:pPr>
+      <w:rPr>
+        <w:rFonts w:ascii="Wingdings" w:hAnsi="Wingdings" w:hint="default"/>
+      </w:rPr>
+    </w:lvl>
+    <w:lvl w:ilvl="6" w:tplc="08090001" w:tentative="1">
+      <w:start w:val="1"/>
+      <w:numFmt w:val="bullet"/>
+      <w:lvlText w:val=""/>
+      <w:lvlJc w:val="left"/>
+      <w:pPr>
+        <w:ind w:left="5040" w:hanging="360"/>
+      </w:pPr>
+      <w:rPr>
+        <w:rFonts w:ascii="Symbol" w:hAnsi="Symbol" w:hint="default"/>
+      </w:rPr>
+    </w:lvl>
+    <w:lvl w:ilvl="7" w:tplc="08090003" w:tentative="1">
+      <w:start w:val="1"/>
+      <w:numFmt w:val="bullet"/>
+      <w:lvlText w:val="o"/>
+      <w:lvlJc w:val="left"/>
+      <w:pPr>
+        <w:ind w:left="5760" w:hanging="360"/>
+      </w:pPr>
+      <w:rPr>
+        <w:rFonts w:ascii="Courier New" w:hAnsi="Courier New" w:cs="Courier New" w:hint="default"/>
+      </w:rPr>
+    </w:lvl>
+    <w:lvl w:ilvl="8" w:tplc="08090005" w:tentative="1">
+      <w:start w:val="1"/>
+      <w:numFmt w:val="bullet"/>
+      <w:lvlText w:val=""/>
+      <w:lvlJc w:val="left"/>
+      <w:pPr>
+        <w:ind w:left="6480" w:hanging="360"/>
+      </w:pPr>
+      <w:rPr>
+        <w:rFonts w:ascii="Wingdings" w:hAnsi="Wingdings" w:hint="default"/>
+      </w:rPr>
+    </w:lvl>
+  </w:abstractNum>
+  <w:abstractNum w:abstractNumId="6">
     <w:nsid w:val="716E6B03"/>
     <w:multiLevelType w:val="hybridMultilevel"/>
     <w:tmpl w:val="2B4C6406"/>
@@ -6274,7 +6525,7 @@
       </w:pPr>
     </w:lvl>
   </w:abstractNum>
-  <w:abstractNum w:abstractNumId="6">
+  <w:abstractNum w:abstractNumId="7">
     <w:nsid w:val="72642D7E"/>
     <w:multiLevelType w:val="hybridMultilevel"/>
     <w:tmpl w:val="F0C8C99A"/>
@@ -6397,7 +6648,7 @@
     <w:abstractNumId w:val="2"/>
   </w:num>
   <w:num w:numId="4">
-    <w:abstractNumId w:val="5"/>
+    <w:abstractNumId w:val="6"/>
   </w:num>
   <w:num w:numId="5">
     <w:abstractNumId w:val="4"/>
@@ -6406,7 +6657,10 @@
     <w:abstractNumId w:val="0"/>
   </w:num>
   <w:num w:numId="7">
-    <w:abstractNumId w:val="6"/>
+    <w:abstractNumId w:val="7"/>
+  </w:num>
+  <w:num w:numId="8">
+    <w:abstractNumId w:val="5"/>
   </w:num>
 </w:numbering>
 </file>

</xml_diff>